<commit_message>
Relatório começado : ler descrição
TENHAM CUIDADO A FAZER COMMIT , NÃO SEI SE SOBREPÕE....

Neste commit já está a introdução feita , processo Recepcionista à
chegada e processo Recepcionista à saída.
</commit_message>
<xml_diff>
--- a/Nosso2Projeto/Relatorio_SIS_Prj2-2140819_2140740_2141072.docx
+++ b/Nosso2Projeto/Relatorio_SIS_Prj2-2140819_2140740_2141072.docx
@@ -320,18 +320,7 @@
               <w:color w:val="auto"/>
               <w:szCs w:val="22"/>
             </w:rPr>
-            <w:t>Ín</w:t>
-          </w:r>
-          <w:bookmarkStart w:id="0" w:name="_GoBack"/>
-          <w:bookmarkEnd w:id="0"/>
-          <w:r>
-            <w:rPr>
-              <w:rFonts w:ascii="Times New Roman" w:hAnsi="Times New Roman" w:cs="Times New Roman"/>
-              <w:b/>
-              <w:color w:val="auto"/>
-              <w:szCs w:val="22"/>
-            </w:rPr>
-            <w:t>dice</w:t>
+            <w:t>Índice</w:t>
           </w:r>
         </w:p>
         <w:p>
@@ -1801,7 +1790,7 @@
           <w:color w:val="auto"/>
         </w:rPr>
       </w:pPr>
-      <w:bookmarkStart w:id="1" w:name="_Toc438150852"/>
+      <w:bookmarkStart w:id="0" w:name="_Toc438150852"/>
       <w:r>
         <w:rPr>
           <w:rFonts w:ascii="Times New Roman" w:hAnsi="Times New Roman" w:cs="Times New Roman"/>
@@ -1811,15 +1800,7 @@
         <w:lastRenderedPageBreak/>
         <w:t>Introdução</w:t>
       </w:r>
-      <w:bookmarkEnd w:id="1"/>
-    </w:p>
-    <w:p>
-      <w:pPr>
-        <w:spacing w:line="360" w:lineRule="auto"/>
-        <w:rPr>
-          <w:rFonts w:ascii="Times New Roman" w:hAnsi="Times New Roman" w:cs="Times New Roman"/>
-        </w:rPr>
-      </w:pPr>
+      <w:bookmarkEnd w:id="0"/>
     </w:p>
     <w:p>
       <w:pPr>
@@ -1834,20 +1815,46 @@
         <w:rPr>
           <w:rFonts w:ascii="Times New Roman" w:hAnsi="Times New Roman" w:cs="Times New Roman"/>
         </w:rPr>
-        <w:t xml:space="preserve">No âmbito da unidade curricular Sistemas de Informação em Saúde, orientada pelo Professor Rui Rijo, foi-nos proposto a </w:t>
-      </w:r>
-      <w:r>
-        <w:rPr>
-          <w:rFonts w:ascii="Times New Roman" w:hAnsi="Times New Roman" w:cs="Times New Roman"/>
-        </w:rPr>
-        <w:t xml:space="preserve">implementação do Sistema de Informação de Saúde para o Hospital </w:t>
+        <w:t>Este projeto foi desenvolvido no</w:t>
+      </w:r>
+      <w:r>
+        <w:rPr>
+          <w:rFonts w:ascii="Times New Roman" w:hAnsi="Times New Roman" w:cs="Times New Roman"/>
+        </w:rPr>
+        <w:t xml:space="preserve"> âmbito da unidade curricular Sistemas de Informação em Saúde, orientada pelo Professor Rui Rijo, </w:t>
+      </w:r>
+      <w:r>
+        <w:rPr>
+          <w:rFonts w:ascii="Times New Roman" w:hAnsi="Times New Roman" w:cs="Times New Roman"/>
+        </w:rPr>
+        <w:t>pretende-se com este projeto implementar um</w:t>
+      </w:r>
+      <w:r>
+        <w:rPr>
+          <w:rFonts w:ascii="Times New Roman" w:hAnsi="Times New Roman" w:cs="Times New Roman"/>
+        </w:rPr>
+        <w:t xml:space="preserve"> Sistema de Informação de Saúde para o Hospital </w:t>
       </w:r>
       <w:r>
         <w:rPr>
           <w:rFonts w:ascii="Times New Roman" w:hAnsi="Times New Roman" w:cs="Times New Roman"/>
           <w:i/>
         </w:rPr>
-        <w:t>Sant Thomas.</w:t>
+        <w:t>Sa</w:t>
+      </w:r>
+      <w:r>
+        <w:rPr>
+          <w:rFonts w:ascii="Times New Roman" w:hAnsi="Times New Roman" w:cs="Times New Roman"/>
+          <w:i/>
+        </w:rPr>
+        <w:t>i</w:t>
+      </w:r>
+      <w:r>
+        <w:rPr>
+          <w:rFonts w:ascii="Times New Roman" w:hAnsi="Times New Roman" w:cs="Times New Roman"/>
+          <w:i/>
+        </w:rPr>
+        <w:t>nt Thomas.</w:t>
       </w:r>
     </w:p>
     <w:p>
@@ -1862,105 +1869,7 @@
         <w:rPr>
           <w:rFonts w:ascii="Times New Roman" w:hAnsi="Times New Roman" w:cs="Times New Roman"/>
         </w:rPr>
-        <w:t>Para a implementação deste projeto foi nos proposto o levantamento de requisitos</w:t>
-      </w:r>
-      <w:r>
-        <w:rPr>
-          <w:rFonts w:ascii="Times New Roman" w:hAnsi="Times New Roman" w:cs="Times New Roman"/>
-        </w:rPr>
-        <w:t xml:space="preserve"> da organização</w:t>
-      </w:r>
-      <w:r>
-        <w:rPr>
-          <w:rFonts w:ascii="Times New Roman" w:hAnsi="Times New Roman" w:cs="Times New Roman"/>
-        </w:rPr>
-        <w:t xml:space="preserve">, a identificação de processos, a modelação dos processos de </w:t>
-      </w:r>
-      <w:r>
-        <w:rPr>
-          <w:rFonts w:ascii="Times New Roman" w:hAnsi="Times New Roman" w:cs="Times New Roman"/>
-        </w:rPr>
-        <w:t>negócio</w:t>
-      </w:r>
-      <w:r>
-        <w:rPr>
-          <w:rFonts w:ascii="Times New Roman" w:hAnsi="Times New Roman" w:cs="Times New Roman"/>
-        </w:rPr>
-        <w:t>, o modelo domínio</w:t>
-      </w:r>
-      <w:r>
-        <w:rPr>
-          <w:rFonts w:ascii="Times New Roman" w:hAnsi="Times New Roman" w:cs="Times New Roman"/>
-        </w:rPr>
-        <w:t xml:space="preserve"> e</w:t>
-      </w:r>
-      <w:r>
-        <w:rPr>
-          <w:rFonts w:ascii="Times New Roman" w:hAnsi="Times New Roman" w:cs="Times New Roman"/>
-        </w:rPr>
-        <w:t xml:space="preserve"> a identificação </w:t>
-      </w:r>
-      <w:r>
-        <w:rPr>
-          <w:rFonts w:ascii="Times New Roman" w:hAnsi="Times New Roman" w:cs="Times New Roman"/>
-        </w:rPr>
-        <w:t>e descrição dos recursos disponíveis em HIS, a</w:t>
-      </w:r>
-      <w:r>
-        <w:rPr>
-          <w:rFonts w:ascii="Times New Roman" w:hAnsi="Times New Roman" w:cs="Times New Roman"/>
-        </w:rPr>
-        <w:t xml:space="preserve"> correlação e</w:t>
-      </w:r>
-      <w:r>
-        <w:rPr>
-          <w:rFonts w:ascii="Times New Roman" w:hAnsi="Times New Roman" w:cs="Times New Roman"/>
-        </w:rPr>
-        <w:t>ntre os recursos</w:t>
-      </w:r>
-      <w:r>
-        <w:rPr>
-          <w:rFonts w:ascii="Times New Roman" w:hAnsi="Times New Roman" w:cs="Times New Roman"/>
-        </w:rPr>
-        <w:t xml:space="preserve"> disponíveis</w:t>
-      </w:r>
-      <w:r>
-        <w:rPr>
-          <w:rFonts w:ascii="Times New Roman" w:hAnsi="Times New Roman" w:cs="Times New Roman"/>
-        </w:rPr>
-        <w:t xml:space="preserve"> do HIS com os requisitos da organização</w:t>
-      </w:r>
-      <w:r>
-        <w:rPr>
-          <w:rFonts w:ascii="Times New Roman" w:hAnsi="Times New Roman" w:cs="Times New Roman"/>
-        </w:rPr>
-        <w:t xml:space="preserve"> e a escolha e justificação do </w:t>
-      </w:r>
-      <w:proofErr w:type="spellStart"/>
-      <w:r>
-        <w:rPr>
-          <w:rFonts w:ascii="Times New Roman" w:hAnsi="Times New Roman" w:cs="Times New Roman"/>
-        </w:rPr>
-        <w:t>HIS</w:t>
-      </w:r>
-      <w:r>
-        <w:rPr>
-          <w:rFonts w:ascii="Times New Roman" w:hAnsi="Times New Roman" w:cs="Times New Roman"/>
-        </w:rPr>
-        <w:t>.Numa</w:t>
-      </w:r>
-      <w:proofErr w:type="spellEnd"/>
-      <w:r>
-        <w:rPr>
-          <w:rFonts w:ascii="Times New Roman" w:hAnsi="Times New Roman" w:cs="Times New Roman"/>
-        </w:rPr>
-        <w:t xml:space="preserve"> primeira fase </w:t>
-      </w:r>
-      <w:r>
-        <w:rPr>
-          <w:rFonts w:ascii="Times New Roman" w:hAnsi="Times New Roman" w:cs="Times New Roman"/>
-        </w:rPr>
-        <w:t xml:space="preserve">fizemos um levamento de requisitos que consiste na listagem de exigências feitas pela organização por prioridades. </w:t>
+        <w:t>Para desenvolvimento deste projeto em primeiro lugar foi feito um levantamento dos requisitos da organização, seguido da identificação dos processos e posteriormente a modelação dos processos de negócio seguido do modelo domínio e a identificação e descrição dos recursos disponíveis em HIS.</w:t>
       </w:r>
     </w:p>
     <w:p>
@@ -1975,44 +1884,7 @@
         <w:rPr>
           <w:rFonts w:ascii="Times New Roman" w:hAnsi="Times New Roman" w:cs="Times New Roman"/>
         </w:rPr>
-        <w:t>Na fase seguinte identificamos todos os processos que teríamos que implementar no projeto</w:t>
-      </w:r>
-      <w:r>
-        <w:rPr>
-          <w:rFonts w:ascii="Times New Roman" w:hAnsi="Times New Roman" w:cs="Times New Roman"/>
-        </w:rPr>
-        <w:t xml:space="preserve"> para corresponder às funcionalidades requeridas pela organização</w:t>
-      </w:r>
-      <w:r>
-        <w:rPr>
-          <w:rFonts w:ascii="Times New Roman" w:hAnsi="Times New Roman" w:cs="Times New Roman"/>
-        </w:rPr>
-        <w:t xml:space="preserve">, fazendo conjuntamente a modulação dos processos encontrados, onde especificamos todos os passos a percorrer pelo utente, dentro do Hospital </w:t>
-      </w:r>
-      <w:r>
-        <w:rPr>
-          <w:rFonts w:ascii="Times New Roman" w:hAnsi="Times New Roman" w:cs="Times New Roman"/>
-          <w:i/>
-        </w:rPr>
-        <w:t>Saint Thomas</w:t>
-      </w:r>
-      <w:r>
-        <w:rPr>
-          <w:rFonts w:ascii="Times New Roman" w:hAnsi="Times New Roman" w:cs="Times New Roman"/>
-        </w:rPr>
-        <w:t xml:space="preserve">, </w:t>
-      </w:r>
-      <w:r>
-        <w:rPr>
-          <w:rFonts w:ascii="Times New Roman" w:hAnsi="Times New Roman" w:cs="Times New Roman"/>
-        </w:rPr>
-        <w:t>no sector de urgência</w:t>
-      </w:r>
-      <w:r>
-        <w:rPr>
-          <w:rFonts w:ascii="Times New Roman" w:hAnsi="Times New Roman" w:cs="Times New Roman"/>
-        </w:rPr>
-        <w:t xml:space="preserve">. </w:t>
+        <w:t>Numa segunda fase foram identificados os processos que teriam de ser implementados neste projeto de forma a que estes correspondessem às funcionalidades que são requeridas pela organização, após esta identificação foi feita a modelação dos processos onde descrevemos todos os passos a percorrer pelos vários intervenientes do hospital, paciente incluído.</w:t>
       </w:r>
     </w:p>
     <w:p>
@@ -2027,26 +1899,43 @@
         <w:rPr>
           <w:rFonts w:ascii="Times New Roman" w:hAnsi="Times New Roman" w:cs="Times New Roman"/>
         </w:rPr>
-        <w:t xml:space="preserve">Na terceira fase modelamos o modelo domínio, onde representamos as classes existentes no Sistema de Informação de </w:t>
-      </w:r>
-      <w:r>
-        <w:rPr>
-          <w:rFonts w:ascii="Times New Roman" w:hAnsi="Times New Roman" w:cs="Times New Roman"/>
-        </w:rPr>
-        <w:t xml:space="preserve">Saúde do Hospital </w:t>
-      </w:r>
-      <w:r>
-        <w:rPr>
-          <w:rFonts w:ascii="Times New Roman" w:hAnsi="Times New Roman" w:cs="Times New Roman"/>
-          <w:i/>
-        </w:rPr>
-        <w:t>Saint Thomas</w:t>
-      </w:r>
-      <w:r>
-        <w:rPr>
-          <w:rFonts w:ascii="Times New Roman" w:hAnsi="Times New Roman" w:cs="Times New Roman"/>
-        </w:rPr>
-        <w:t xml:space="preserve"> e identificamos e descrevemos os recursos disponíveis no HIS, onde explicitamos o que o sistema de informação nos permite fazer.</w:t>
+        <w:t>Numa terceira foi feito o modelo domínio</w:t>
+      </w:r>
+      <w:r>
+        <w:rPr>
+          <w:rFonts w:ascii="Times New Roman" w:hAnsi="Times New Roman" w:cs="Times New Roman"/>
+        </w:rPr>
+        <w:t xml:space="preserve">, onde representamos as classes existentes no Sistema de Informação de </w:t>
+      </w:r>
+      <w:r>
+        <w:rPr>
+          <w:rFonts w:ascii="Times New Roman" w:hAnsi="Times New Roman" w:cs="Times New Roman"/>
+        </w:rPr>
+        <w:t xml:space="preserve">Saúde do </w:t>
+      </w:r>
+      <w:r>
+        <w:rPr>
+          <w:rFonts w:ascii="Times New Roman" w:hAnsi="Times New Roman" w:cs="Times New Roman"/>
+        </w:rPr>
+        <w:t>hospital, identificá</w:t>
+      </w:r>
+      <w:r>
+        <w:rPr>
+          <w:rFonts w:ascii="Times New Roman" w:hAnsi="Times New Roman" w:cs="Times New Roman"/>
+        </w:rPr>
+        <w:t>mos e descrevemos os re</w:t>
+      </w:r>
+      <w:r>
+        <w:rPr>
+          <w:rFonts w:ascii="Times New Roman" w:hAnsi="Times New Roman" w:cs="Times New Roman"/>
+        </w:rPr>
+        <w:t>cursos disponíveis no HIS, onde mostramos</w:t>
+      </w:r>
+      <w:r>
+        <w:rPr>
+          <w:rFonts w:ascii="Times New Roman" w:hAnsi="Times New Roman" w:cs="Times New Roman"/>
+        </w:rPr>
+        <w:t xml:space="preserve"> o que o sistema de informação nos permite fazer.</w:t>
       </w:r>
     </w:p>
     <w:p>
@@ -2087,12 +1976,6 @@
         </w:rPr>
         <w:t xml:space="preserve"> os requisitos da organização. </w:t>
       </w:r>
-      <w:r>
-        <w:rPr>
-          <w:rFonts w:ascii="Times New Roman" w:hAnsi="Times New Roman" w:cs="Times New Roman"/>
-        </w:rPr>
-        <w:t>Neste tópico fazemos uma correspondência entre os processos modelados e os requisitos listados anteriormente.</w:t>
-      </w:r>
     </w:p>
     <w:p>
       <w:pPr>
@@ -2106,35 +1989,13 @@
         <w:rPr>
           <w:rFonts w:ascii="Times New Roman" w:hAnsi="Times New Roman" w:cs="Times New Roman"/>
         </w:rPr>
-        <w:t xml:space="preserve">Por último justificamos as opções de modelação BPMN mais relevantes do Sistema de Informação em Saúde da organização </w:t>
-      </w:r>
-      <w:r>
-        <w:rPr>
-          <w:rFonts w:ascii="Times New Roman" w:hAnsi="Times New Roman" w:cs="Times New Roman"/>
-          <w:i/>
-        </w:rPr>
-        <w:t>Saint Thomas</w:t>
-      </w:r>
-      <w:r>
-        <w:rPr>
-          <w:rFonts w:ascii="Times New Roman" w:hAnsi="Times New Roman" w:cs="Times New Roman"/>
-        </w:rPr>
-        <w:t xml:space="preserve">. </w:t>
-      </w:r>
-    </w:p>
-    <w:p>
-      <w:pPr>
-        <w:spacing w:line="360" w:lineRule="auto"/>
-        <w:jc w:val="both"/>
-        <w:rPr>
-          <w:rFonts w:ascii="Times New Roman" w:hAnsi="Times New Roman" w:cs="Times New Roman"/>
-        </w:rPr>
-      </w:pPr>
-      <w:r>
-        <w:rPr>
-          <w:rFonts w:ascii="Times New Roman" w:hAnsi="Times New Roman" w:cs="Times New Roman"/>
-        </w:rPr>
-        <w:t>No parte final deste relatório decidimos juntar as questões feitas em aula para complementar e fundamentar os nossos conhecimentos de modelação de processos.</w:t>
+        <w:t>Por último justificamos as opções de modelação BPMN mais relevantes do Sistema de Informação</w:t>
+      </w:r>
+      <w:r>
+        <w:rPr>
+          <w:rFonts w:ascii="Times New Roman" w:hAnsi="Times New Roman" w:cs="Times New Roman"/>
+        </w:rPr>
+        <w:t>.</w:t>
       </w:r>
     </w:p>
     <w:p>
@@ -2170,7 +2031,7 @@
           <w:color w:val="auto"/>
         </w:rPr>
       </w:pPr>
-      <w:bookmarkStart w:id="2" w:name="_Toc438150853"/>
+      <w:bookmarkStart w:id="1" w:name="_Toc438150853"/>
       <w:r>
         <w:rPr>
           <w:rFonts w:ascii="Times New Roman" w:hAnsi="Times New Roman" w:cs="Times New Roman"/>
@@ -2180,7 +2041,7 @@
         <w:lastRenderedPageBreak/>
         <w:t>Processos de Organização de Negócio</w:t>
       </w:r>
-      <w:bookmarkEnd w:id="2"/>
+      <w:bookmarkEnd w:id="1"/>
     </w:p>
     <w:p>
       <w:pPr>
@@ -2201,14 +2062,16 @@
         <w:ind w:firstLine="0"/>
         <w:rPr>
           <w:rFonts w:ascii="Times New Roman" w:hAnsi="Times New Roman" w:cs="Times New Roman"/>
+          <w:b/>
           <w:color w:val="auto"/>
           <w:sz w:val="24"/>
         </w:rPr>
       </w:pPr>
-      <w:bookmarkStart w:id="3" w:name="_Toc438150854"/>
-      <w:r>
-        <w:rPr>
-          <w:rFonts w:ascii="Times New Roman" w:hAnsi="Times New Roman" w:cs="Times New Roman"/>
+      <w:bookmarkStart w:id="2" w:name="_Toc438150854"/>
+      <w:r>
+        <w:rPr>
+          <w:rFonts w:ascii="Times New Roman" w:hAnsi="Times New Roman" w:cs="Times New Roman"/>
+          <w:b/>
           <w:color w:val="auto"/>
           <w:sz w:val="24"/>
         </w:rPr>
@@ -2217,12 +2080,154 @@
       <w:r>
         <w:rPr>
           <w:rFonts w:ascii="Times New Roman" w:hAnsi="Times New Roman" w:cs="Times New Roman"/>
+          <w:b/>
           <w:color w:val="auto"/>
           <w:sz w:val="24"/>
         </w:rPr>
-        <w:t xml:space="preserve"> Inicial Rececionista</w:t>
+        <w:t xml:space="preserve"> </w:t>
+      </w:r>
+      <w:bookmarkEnd w:id="2"/>
+      <w:r>
+        <w:rPr>
+          <w:rFonts w:ascii="Times New Roman" w:hAnsi="Times New Roman" w:cs="Times New Roman"/>
+          <w:b/>
+          <w:color w:val="auto"/>
+          <w:sz w:val="24"/>
+        </w:rPr>
+        <w:t>Rece</w:t>
+      </w:r>
+      <w:r>
+        <w:rPr>
+          <w:rFonts w:ascii="Times New Roman" w:hAnsi="Times New Roman" w:cs="Times New Roman"/>
+          <w:b/>
+          <w:color w:val="auto"/>
+          <w:sz w:val="24"/>
+        </w:rPr>
+        <w:t>c</w:t>
+      </w:r>
+      <w:r>
+        <w:rPr>
+          <w:rFonts w:ascii="Times New Roman" w:hAnsi="Times New Roman" w:cs="Times New Roman"/>
+          <w:b/>
+          <w:color w:val="auto"/>
+          <w:sz w:val="24"/>
+        </w:rPr>
+        <w:t>ionista</w:t>
+      </w:r>
+      <w:r>
+        <w:rPr>
+          <w:rFonts w:ascii="Times New Roman" w:hAnsi="Times New Roman" w:cs="Times New Roman"/>
+          <w:b/>
+          <w:color w:val="auto"/>
+          <w:sz w:val="24"/>
+        </w:rPr>
+        <w:t xml:space="preserve"> à chegada</w:t>
+      </w:r>
+    </w:p>
+    <w:p>
+      <w:pPr>
+        <w:spacing w:line="360" w:lineRule="auto"/>
+        <w:jc w:val="both"/>
+        <w:rPr>
+          <w:rFonts w:ascii="Times New Roman" w:hAnsi="Times New Roman" w:cs="Times New Roman"/>
+        </w:rPr>
+      </w:pPr>
+      <w:r>
+        <w:rPr>
+          <w:rFonts w:ascii="Times New Roman" w:hAnsi="Times New Roman" w:cs="Times New Roman"/>
+        </w:rPr>
+        <w:t xml:space="preserve">Descrição: </w:t>
+      </w:r>
+      <w:r>
+        <w:rPr>
+          <w:rFonts w:ascii="Times New Roman" w:hAnsi="Times New Roman" w:cs="Times New Roman"/>
+        </w:rPr>
+        <w:t>Este processo descreve todos os passos desde a chegada do paciente ao hospital, registo do mesmo no sistema até à passagem para a fase de Triagem e por sua vez a observação e tratamento,</w:t>
+      </w:r>
+    </w:p>
+    <w:p>
+      <w:pPr>
+        <w:spacing w:line="360" w:lineRule="auto"/>
+        <w:jc w:val="both"/>
+        <w:rPr>
+          <w:rFonts w:ascii="Times New Roman" w:hAnsi="Times New Roman" w:cs="Times New Roman"/>
+        </w:rPr>
+      </w:pPr>
+      <w:r>
+        <w:rPr>
+          <w:rFonts w:ascii="Times New Roman" w:hAnsi="Times New Roman" w:cs="Times New Roman"/>
+        </w:rPr>
+        <w:t>O processo inicia-se</w:t>
+      </w:r>
+      <w:r>
+        <w:rPr>
+          <w:rFonts w:ascii="Times New Roman" w:hAnsi="Times New Roman" w:cs="Times New Roman"/>
+        </w:rPr>
+        <w:t xml:space="preserve"> com a chegada do utente ao hospital tendo de aguardar a sua vez caso não seja um caso de emergência (pulseira vermelha/laranja no Sistema de Manchester), após esta primeira fase o rececionista vai verificar se o paciente se encontra estável ou não por forma a decidir se irá fazer um registo curto ou longo, passando de seguida à fase de triagem onde mais tarde o paciente seguirá para a zona atribuída consoante a cor da sua pulseira.</w:t>
+      </w:r>
+    </w:p>
+    <w:p>
+      <w:pPr>
+        <w:spacing w:line="360" w:lineRule="auto"/>
+        <w:jc w:val="both"/>
+        <w:rPr>
+          <w:rFonts w:ascii="Times New Roman" w:hAnsi="Times New Roman" w:cs="Times New Roman"/>
+        </w:rPr>
+      </w:pPr>
+    </w:p>
+    <w:p>
+      <w:pPr>
+        <w:pStyle w:val="Cabealho2"/>
+        <w:rPr>
+          <w:rFonts w:ascii="Times New Roman" w:eastAsiaTheme="minorHAnsi" w:hAnsi="Times New Roman" w:cs="Times New Roman"/>
+          <w:color w:val="auto"/>
+          <w:sz w:val="24"/>
+          <w:szCs w:val="22"/>
+        </w:rPr>
+      </w:pPr>
+    </w:p>
+    <w:p>
+      <w:pPr>
+        <w:pStyle w:val="Cabealho2"/>
+        <w:numPr>
+          <w:ilvl w:val="0"/>
+          <w:numId w:val="1"/>
+        </w:numPr>
+        <w:ind w:hanging="11"/>
+        <w:rPr>
+          <w:rFonts w:ascii="Times New Roman" w:hAnsi="Times New Roman" w:cs="Times New Roman"/>
+          <w:b/>
+          <w:color w:val="auto"/>
+          <w:sz w:val="24"/>
+        </w:rPr>
+      </w:pPr>
+      <w:bookmarkStart w:id="3" w:name="_Toc438150858"/>
+      <w:r>
+        <w:rPr>
+          <w:rFonts w:ascii="Times New Roman" w:hAnsi="Times New Roman" w:cs="Times New Roman"/>
+          <w:b/>
+          <w:color w:val="auto"/>
+          <w:sz w:val="24"/>
+        </w:rPr>
+        <w:t xml:space="preserve">Processo Rececionista </w:t>
       </w:r>
       <w:bookmarkEnd w:id="3"/>
+      <w:r>
+        <w:rPr>
+          <w:rFonts w:ascii="Times New Roman" w:hAnsi="Times New Roman" w:cs="Times New Roman"/>
+          <w:b/>
+          <w:color w:val="auto"/>
+          <w:sz w:val="24"/>
+        </w:rPr>
+        <w:t>à saída</w:t>
+      </w:r>
+    </w:p>
+    <w:p>
+      <w:pPr>
+        <w:rPr>
+          <w:rFonts w:ascii="Times New Roman" w:hAnsi="Times New Roman" w:cs="Times New Roman"/>
+        </w:rPr>
+      </w:pPr>
     </w:p>
     <w:p>
       <w:pPr>
@@ -2242,19 +2247,15 @@
         <w:rPr>
           <w:rFonts w:ascii="Times New Roman" w:hAnsi="Times New Roman" w:cs="Times New Roman"/>
         </w:rPr>
-        <w:t xml:space="preserve">Neste processo são tratadas todas as fases desde a chegada do utente ao hospital até à passagem para </w:t>
-      </w:r>
-      <w:r>
-        <w:rPr>
-          <w:rFonts w:ascii="Times New Roman" w:hAnsi="Times New Roman" w:cs="Times New Roman"/>
-        </w:rPr>
-        <w:t>fase de observação</w:t>
-      </w:r>
-      <w:r>
-        <w:rPr>
-          <w:rFonts w:ascii="Times New Roman" w:hAnsi="Times New Roman" w:cs="Times New Roman"/>
-        </w:rPr>
-        <w:t>.</w:t>
+        <w:t>Neste processo é tratada a saída do paciente do paciente, seja esta por alta,</w:t>
+      </w:r>
+      <w:bookmarkStart w:id="4" w:name="_GoBack"/>
+      <w:bookmarkEnd w:id="4"/>
+      <w:r>
+        <w:rPr>
+          <w:rFonts w:ascii="Times New Roman" w:hAnsi="Times New Roman" w:cs="Times New Roman"/>
+        </w:rPr>
+        <w:t xml:space="preserve"> pagamento ou outro.</w:t>
       </w:r>
     </w:p>
     <w:p>
@@ -2267,68 +2268,6 @@
       </w:pPr>
       <w:r>
         <w:rPr>
-          <w:rFonts w:ascii="Times New Roman" w:hAnsi="Times New Roman" w:cs="Times New Roman"/>
-        </w:rPr>
-        <w:t>O processo inicia-se com a chegada do utente à receção, onde o rececionista determina qual o estado do paciente, se o paciente estiver instável é realizado um registo curto e o utente recebe a pulseira adequada, passand</w:t>
-      </w:r>
-      <w:r>
-        <w:rPr>
-          <w:rFonts w:ascii="Times New Roman" w:hAnsi="Times New Roman" w:cs="Times New Roman"/>
-        </w:rPr>
-        <w:t>o de seguida para o t</w:t>
-      </w:r>
-      <w:r>
-        <w:rPr>
-          <w:rFonts w:ascii="Times New Roman" w:hAnsi="Times New Roman" w:cs="Times New Roman"/>
-        </w:rPr>
-        <w:t>ratamento</w:t>
-      </w:r>
-      <w:r>
-        <w:rPr>
-          <w:rFonts w:ascii="Times New Roman" w:hAnsi="Times New Roman" w:cs="Times New Roman"/>
-        </w:rPr>
-        <w:t xml:space="preserve"> de urgência </w:t>
-      </w:r>
-      <w:r>
-        <w:rPr>
-          <w:rFonts w:ascii="Times New Roman" w:hAnsi="Times New Roman" w:cs="Times New Roman"/>
-        </w:rPr>
-        <w:t>(Trauma). Se o utente parecer estável, o rececionista dá-lhe indicações</w:t>
-      </w:r>
-      <w:r>
-        <w:rPr>
-          <w:rFonts w:ascii="Times New Roman" w:hAnsi="Times New Roman" w:cs="Times New Roman"/>
-        </w:rPr>
-        <w:t>,</w:t>
-      </w:r>
-      <w:r>
-        <w:rPr>
-          <w:rFonts w:ascii="Times New Roman" w:hAnsi="Times New Roman" w:cs="Times New Roman"/>
-        </w:rPr>
-        <w:t xml:space="preserve"> é preenchido um formulário do utente</w:t>
-      </w:r>
-      <w:r>
-        <w:rPr>
-          <w:rFonts w:ascii="Times New Roman" w:hAnsi="Times New Roman" w:cs="Times New Roman"/>
-        </w:rPr>
-        <w:t xml:space="preserve"> e este é encaminhado para a triagem (Processo de Triagem). </w:t>
-      </w:r>
-      <w:r>
-        <w:rPr>
-          <w:rFonts w:ascii="Times New Roman" w:hAnsi="Times New Roman" w:cs="Times New Roman"/>
-        </w:rPr>
-        <w:t xml:space="preserve"> </w:t>
-      </w:r>
-    </w:p>
-    <w:p>
-      <w:pPr>
-        <w:rPr>
-          <w:rFonts w:ascii="Times New Roman" w:hAnsi="Times New Roman" w:cs="Times New Roman"/>
-        </w:rPr>
-      </w:pPr>
-      <w:r>
-        <w:rPr>
-          <w:rFonts w:ascii="Times New Roman" w:hAnsi="Times New Roman" w:cs="Times New Roman"/>
           <w:noProof/>
         </w:rPr>
         <w:pict>
@@ -2351,656 +2290,51 @@
             <v:path o:extrusionok="f" gradientshapeok="t" o:connecttype="rect"/>
             <o:lock v:ext="edit" aspectratio="t"/>
           </v:shapetype>
-          <v:shape id="_x0000_s1027" type="#_x0000_t75" style="position:absolute;margin-left:3.2pt;margin-top:9.4pt;width:439.5pt;height:230.35pt;z-index:251659264">
-            <v:imagedata r:id="rId9" o:title="RecepcionistaInicial"/>
+          <v:shape id="_x0000_s1036" type="#_x0000_t75" style="position:absolute;left:0;text-align:left;margin-left:-.3pt;margin-top:70.35pt;width:425.25pt;height:219.75pt;z-index:251674624;mso-position-horizontal-relative:text;mso-position-vertical-relative:text" o:allowoverlap="f">
+            <v:imagedata r:id="rId9" o:title="ProcessoRecepcionistaSaida"/>
             <w10:wrap type="square"/>
           </v:shape>
         </w:pict>
       </w:r>
-    </w:p>
-    <w:p>
-      <w:pPr>
-        <w:rPr>
-          <w:rFonts w:ascii="Times New Roman" w:hAnsi="Times New Roman" w:cs="Times New Roman"/>
-        </w:rPr>
-      </w:pPr>
-    </w:p>
-    <w:p>
-      <w:pPr>
-        <w:pStyle w:val="Cabealho2"/>
-        <w:numPr>
-          <w:ilvl w:val="0"/>
-          <w:numId w:val="1"/>
-        </w:numPr>
-        <w:ind w:left="567" w:firstLine="0"/>
-        <w:rPr>
-          <w:rFonts w:ascii="Times New Roman" w:hAnsi="Times New Roman" w:cs="Times New Roman"/>
-          <w:color w:val="auto"/>
-          <w:sz w:val="24"/>
-        </w:rPr>
-      </w:pPr>
-      <w:bookmarkStart w:id="4" w:name="_Toc438150855"/>
-      <w:r>
-        <w:rPr>
-          <w:rFonts w:ascii="Times New Roman" w:hAnsi="Times New Roman" w:cs="Times New Roman"/>
-          <w:color w:val="auto"/>
-          <w:sz w:val="24"/>
-        </w:rPr>
-        <w:t>Processo</w:t>
-      </w:r>
-      <w:r>
-        <w:rPr>
-          <w:rFonts w:ascii="Times New Roman" w:hAnsi="Times New Roman" w:cs="Times New Roman"/>
-          <w:color w:val="auto"/>
-          <w:sz w:val="24"/>
-        </w:rPr>
-        <w:t xml:space="preserve"> Triage</w:t>
-      </w:r>
-      <w:r>
-        <w:rPr>
-          <w:rFonts w:ascii="Times New Roman" w:hAnsi="Times New Roman" w:cs="Times New Roman"/>
-          <w:color w:val="auto"/>
-          <w:sz w:val="24"/>
-        </w:rPr>
-        <w:t>m</w:t>
-      </w:r>
-      <w:bookmarkEnd w:id="4"/>
-    </w:p>
-    <w:p>
-      <w:pPr>
-        <w:rPr>
-          <w:rFonts w:ascii="Times New Roman" w:hAnsi="Times New Roman" w:cs="Times New Roman"/>
-        </w:rPr>
-      </w:pPr>
-    </w:p>
-    <w:p>
-      <w:pPr>
-        <w:spacing w:line="360" w:lineRule="auto"/>
-        <w:jc w:val="both"/>
-        <w:rPr>
-          <w:rFonts w:ascii="Times New Roman" w:hAnsi="Times New Roman" w:cs="Times New Roman"/>
-        </w:rPr>
-      </w:pPr>
-      <w:r>
-        <w:rPr>
-          <w:rFonts w:ascii="Times New Roman" w:hAnsi="Times New Roman" w:cs="Times New Roman"/>
-        </w:rPr>
-        <w:t>Descrição: Neste processo é tra</w:t>
-      </w:r>
-      <w:r>
-        <w:rPr>
-          <w:rFonts w:ascii="Times New Roman" w:hAnsi="Times New Roman" w:cs="Times New Roman"/>
-        </w:rPr>
-        <w:t>ta</w:t>
-      </w:r>
-      <w:r>
-        <w:rPr>
-          <w:rFonts w:ascii="Times New Roman" w:hAnsi="Times New Roman" w:cs="Times New Roman"/>
-        </w:rPr>
-        <w:t>da a fase desde que o utente vai para a sala de triagem até à consulta.</w:t>
-      </w:r>
-      <w:r>
-        <w:rPr>
-          <w:rFonts w:ascii="Times New Roman" w:hAnsi="Times New Roman" w:cs="Times New Roman"/>
-        </w:rPr>
-        <w:br/>
-        <w:t>O processo inicia-se com o utente na fila de espera para a triagem, este é chamado por um enfermeiro que lhe vai fazer um conjunto de questões com a finalidade de ser atribuída uma pulseira ao utente, tendo em conta a gravidade. De seguida a ficha de utente é atualizada e este dirige-se para a sala de espera da consulta atribuída (Processo Consulta).</w:t>
-      </w:r>
-    </w:p>
-    <w:p>
-      <w:pPr>
-        <w:spacing w:line="360" w:lineRule="auto"/>
-        <w:rPr>
-          <w:rFonts w:ascii="Times New Roman" w:hAnsi="Times New Roman" w:cs="Times New Roman"/>
-        </w:rPr>
-      </w:pPr>
-    </w:p>
-    <w:p>
-      <w:pPr>
-        <w:spacing w:line="360" w:lineRule="auto"/>
-        <w:rPr>
-          <w:rFonts w:ascii="Times New Roman" w:hAnsi="Times New Roman" w:cs="Times New Roman"/>
-        </w:rPr>
-      </w:pPr>
-      <w:r>
-        <w:rPr>
-          <w:rFonts w:ascii="Times New Roman" w:hAnsi="Times New Roman" w:cs="Times New Roman"/>
-          <w:noProof/>
-          <w:lang w:eastAsia="pt-PT"/>
-        </w:rPr>
-        <w:lastRenderedPageBreak/>
-        <w:drawing>
-          <wp:anchor distT="0" distB="0" distL="114300" distR="114300" simplePos="0" relativeHeight="251660288" behindDoc="0" locked="0" layoutInCell="1" allowOverlap="1" wp14:anchorId="231B9A2A" wp14:editId="74F61406">
-            <wp:simplePos x="0" y="0"/>
-            <wp:positionH relativeFrom="column">
-              <wp:posOffset>135890</wp:posOffset>
-            </wp:positionH>
-            <wp:positionV relativeFrom="paragraph">
-              <wp:posOffset>0</wp:posOffset>
-            </wp:positionV>
-            <wp:extent cx="5333365" cy="2958465"/>
-            <wp:effectExtent l="0" t="0" r="635" b="0"/>
-            <wp:wrapSquare wrapText="bothSides"/>
-            <wp:docPr id="7" name="Imagem 7" descr="C:\Users\MiriamPereira\AppData\Local\Microsoft\Windows\INetCache\Content.Word\ProcessoTriagem.png"/>
-            <wp:cNvGraphicFramePr>
-              <a:graphicFrameLocks xmlns:a="http://schemas.openxmlformats.org/drawingml/2006/main" noChangeAspect="1"/>
-            </wp:cNvGraphicFramePr>
-            <a:graphic xmlns:a="http://schemas.openxmlformats.org/drawingml/2006/main">
-              <a:graphicData uri="http://schemas.openxmlformats.org/drawingml/2006/picture">
-                <pic:pic xmlns:pic="http://schemas.openxmlformats.org/drawingml/2006/picture">
-                  <pic:nvPicPr>
-                    <pic:cNvPr id="0" name="Picture 17" descr="C:\Users\MiriamPereira\AppData\Local\Microsoft\Windows\INetCache\Content.Word\ProcessoTriagem.png"/>
-                    <pic:cNvPicPr>
-                      <a:picLocks noChangeAspect="1" noChangeArrowheads="1"/>
-                    </pic:cNvPicPr>
-                  </pic:nvPicPr>
-                  <pic:blipFill>
-                    <a:blip r:embed="rId10" cstate="print">
-                      <a:extLst>
-                        <a:ext uri="{28A0092B-C50C-407E-A947-70E740481C1C}">
-                          <a14:useLocalDpi xmlns:a14="http://schemas.microsoft.com/office/drawing/2010/main" val="0"/>
-                        </a:ext>
-                      </a:extLst>
-                    </a:blip>
-                    <a:srcRect/>
-                    <a:stretch>
-                      <a:fillRect/>
-                    </a:stretch>
-                  </pic:blipFill>
-                  <pic:spPr bwMode="auto">
-                    <a:xfrm>
-                      <a:off x="0" y="0"/>
-                      <a:ext cx="5333365" cy="2958465"/>
-                    </a:xfrm>
-                    <a:prstGeom prst="rect">
-                      <a:avLst/>
-                    </a:prstGeom>
-                    <a:noFill/>
-                    <a:ln>
-                      <a:noFill/>
-                    </a:ln>
-                  </pic:spPr>
-                </pic:pic>
-              </a:graphicData>
-            </a:graphic>
-            <wp14:sizeRelH relativeFrom="page">
-              <wp14:pctWidth>0</wp14:pctWidth>
-            </wp14:sizeRelH>
-            <wp14:sizeRelV relativeFrom="page">
-              <wp14:pctHeight>0</wp14:pctHeight>
-            </wp14:sizeRelV>
-          </wp:anchor>
-        </w:drawing>
-      </w:r>
-    </w:p>
-    <w:p>
-      <w:pPr>
-        <w:pStyle w:val="Cabealho2"/>
-        <w:numPr>
-          <w:ilvl w:val="0"/>
-          <w:numId w:val="1"/>
-        </w:numPr>
-        <w:spacing w:line="360" w:lineRule="auto"/>
-        <w:ind w:firstLine="0"/>
-        <w:rPr>
-          <w:rFonts w:ascii="Times New Roman" w:hAnsi="Times New Roman" w:cs="Times New Roman"/>
-          <w:color w:val="auto"/>
-          <w:sz w:val="24"/>
-        </w:rPr>
-      </w:pPr>
-      <w:bookmarkStart w:id="5" w:name="_Toc438150856"/>
-      <w:r>
-        <w:rPr>
-          <w:rFonts w:ascii="Times New Roman" w:hAnsi="Times New Roman" w:cs="Times New Roman"/>
-          <w:color w:val="auto"/>
-          <w:sz w:val="24"/>
-        </w:rPr>
-        <w:t>Processo</w:t>
-      </w:r>
-      <w:r>
-        <w:rPr>
-          <w:rFonts w:ascii="Times New Roman" w:hAnsi="Times New Roman" w:cs="Times New Roman"/>
-          <w:color w:val="auto"/>
-          <w:sz w:val="24"/>
-        </w:rPr>
-        <w:t xml:space="preserve"> Consulta</w:t>
-      </w:r>
-      <w:bookmarkEnd w:id="5"/>
-    </w:p>
-    <w:p>
-      <w:pPr>
-        <w:spacing w:line="360" w:lineRule="auto"/>
-        <w:jc w:val="both"/>
-        <w:rPr>
-          <w:rFonts w:ascii="Times New Roman" w:hAnsi="Times New Roman" w:cs="Times New Roman"/>
-        </w:rPr>
-      </w:pPr>
-      <w:r>
-        <w:rPr>
-          <w:rFonts w:ascii="Times New Roman" w:hAnsi="Times New Roman" w:cs="Times New Roman"/>
-        </w:rPr>
-        <w:t>Descrição: Neste processo é tra</w:t>
-      </w:r>
-      <w:r>
-        <w:rPr>
-          <w:rFonts w:ascii="Times New Roman" w:hAnsi="Times New Roman" w:cs="Times New Roman"/>
-        </w:rPr>
-        <w:t>ta</w:t>
-      </w:r>
-      <w:r>
-        <w:rPr>
-          <w:rFonts w:ascii="Times New Roman" w:hAnsi="Times New Roman" w:cs="Times New Roman"/>
-        </w:rPr>
-        <w:t xml:space="preserve">da a </w:t>
-      </w:r>
-      <w:r>
-        <w:rPr>
-          <w:rFonts w:ascii="Times New Roman" w:hAnsi="Times New Roman" w:cs="Times New Roman"/>
-        </w:rPr>
-        <w:t>fase de Consulta do utente até voltar ao rececionista (Processo Rececionista Final) ou ser encaminhado para o tratamento de urgência (Processo Trauma).</w:t>
-      </w:r>
-    </w:p>
-    <w:p>
-      <w:pPr>
-        <w:spacing w:line="360" w:lineRule="auto"/>
-        <w:jc w:val="both"/>
-        <w:rPr>
-          <w:rFonts w:ascii="Times New Roman" w:hAnsi="Times New Roman" w:cs="Times New Roman"/>
-        </w:rPr>
-      </w:pPr>
-      <w:r>
-        <w:rPr>
-          <w:rFonts w:ascii="Times New Roman" w:hAnsi="Times New Roman" w:cs="Times New Roman"/>
-          <w:noProof/>
-        </w:rPr>
-        <w:pict>
-          <v:shape id="_x0000_s1034" type="#_x0000_t75" style="position:absolute;left:0;text-align:left;margin-left:9.45pt;margin-top:126.75pt;width:410.35pt;height:227.45pt;z-index:251674624;mso-position-horizontal-relative:text;mso-position-vertical-relative:text;mso-width-relative:page;mso-height-relative:page">
-            <v:imagedata r:id="rId11" o:title="ProcessoConsulta"/>
-            <w10:wrap type="square"/>
-          </v:shape>
-        </w:pict>
-      </w:r>
-      <w:r>
-        <w:rPr>
-          <w:rFonts w:ascii="Times New Roman" w:hAnsi="Times New Roman" w:cs="Times New Roman"/>
-        </w:rPr>
-        <w:t xml:space="preserve">O processo inicia-se com o utente na fila de espera enquanto o médico analisa os dados do utente. </w:t>
-      </w:r>
-      <w:r>
-        <w:rPr>
-          <w:rFonts w:ascii="Times New Roman" w:hAnsi="Times New Roman" w:cs="Times New Roman"/>
-        </w:rPr>
-        <w:t>O médico</w:t>
-      </w:r>
-      <w:r>
-        <w:rPr>
-          <w:rFonts w:ascii="Times New Roman" w:hAnsi="Times New Roman" w:cs="Times New Roman"/>
-        </w:rPr>
-        <w:t xml:space="preserve"> chama o utente e faz-lhe um questionário</w:t>
-      </w:r>
-      <w:r>
-        <w:rPr>
-          <w:rFonts w:ascii="Times New Roman" w:hAnsi="Times New Roman" w:cs="Times New Roman"/>
-        </w:rPr>
-        <w:t xml:space="preserve">, observa-o e atualiza a sua informação. De seguida o médico </w:t>
-      </w:r>
-      <w:r>
-        <w:rPr>
-          <w:rFonts w:ascii="Times New Roman" w:hAnsi="Times New Roman" w:cs="Times New Roman"/>
-        </w:rPr>
-        <w:t>decide se o utente necessita de mais observações, se sim o utente é encaminhado para a zona de tratamentos (Processo Trauma</w:t>
-      </w:r>
-      <w:r>
-        <w:rPr>
-          <w:rFonts w:ascii="Times New Roman" w:hAnsi="Times New Roman" w:cs="Times New Roman"/>
-        </w:rPr>
-        <w:t>/Tratamento</w:t>
-      </w:r>
-      <w:r>
-        <w:rPr>
-          <w:rFonts w:ascii="Times New Roman" w:hAnsi="Times New Roman" w:cs="Times New Roman"/>
-        </w:rPr>
-        <w:t xml:space="preserve">), se o utente já não necessita de mais </w:t>
-      </w:r>
-      <w:r>
-        <w:rPr>
-          <w:rFonts w:ascii="Times New Roman" w:hAnsi="Times New Roman" w:cs="Times New Roman"/>
-        </w:rPr>
-        <w:t>observações</w:t>
-      </w:r>
-      <w:r>
-        <w:rPr>
-          <w:rFonts w:ascii="Times New Roman" w:hAnsi="Times New Roman" w:cs="Times New Roman"/>
-        </w:rPr>
-        <w:t xml:space="preserve"> o médico decide sobre o tipo de tratamento a aplicar, dá o </w:t>
-      </w:r>
-      <w:r>
-        <w:rPr>
-          <w:rFonts w:ascii="Times New Roman" w:hAnsi="Times New Roman" w:cs="Times New Roman"/>
-        </w:rPr>
-        <w:t>diagnóstico</w:t>
-      </w:r>
-      <w:r>
-        <w:rPr>
-          <w:rFonts w:ascii="Times New Roman" w:hAnsi="Times New Roman" w:cs="Times New Roman"/>
-        </w:rPr>
-        <w:t xml:space="preserve"> ao utente atualiza os dados do utente e encaminha-o para o rececionista (Processo Rececionista Final).</w:t>
-      </w:r>
-      <w:r>
-        <w:rPr>
-          <w:rFonts w:ascii="Times New Roman" w:hAnsi="Times New Roman" w:cs="Times New Roman"/>
-        </w:rPr>
-        <w:br/>
-      </w:r>
-    </w:p>
-    <w:p>
-      <w:pPr>
-        <w:pStyle w:val="Cabealho2"/>
-        <w:numPr>
-          <w:ilvl w:val="0"/>
-          <w:numId w:val="1"/>
-        </w:numPr>
-        <w:spacing w:line="360" w:lineRule="auto"/>
-        <w:ind w:firstLine="0"/>
-        <w:rPr>
-          <w:rFonts w:ascii="Times New Roman" w:hAnsi="Times New Roman" w:cs="Times New Roman"/>
-          <w:color w:val="auto"/>
-          <w:sz w:val="24"/>
-        </w:rPr>
-      </w:pPr>
-      <w:bookmarkStart w:id="6" w:name="_Toc438150857"/>
-      <w:r>
-        <w:rPr>
-          <w:rFonts w:ascii="Times New Roman" w:hAnsi="Times New Roman" w:cs="Times New Roman"/>
-          <w:color w:val="auto"/>
-          <w:sz w:val="24"/>
-        </w:rPr>
-        <w:lastRenderedPageBreak/>
-        <w:t xml:space="preserve">Processo </w:t>
-      </w:r>
-      <w:r>
-        <w:rPr>
-          <w:rFonts w:ascii="Times New Roman" w:hAnsi="Times New Roman" w:cs="Times New Roman"/>
-          <w:color w:val="auto"/>
-          <w:sz w:val="24"/>
-        </w:rPr>
-        <w:t>Tratamento/</w:t>
-      </w:r>
-      <w:r>
-        <w:rPr>
-          <w:rFonts w:ascii="Times New Roman" w:hAnsi="Times New Roman" w:cs="Times New Roman"/>
-          <w:color w:val="auto"/>
-          <w:sz w:val="24"/>
-        </w:rPr>
-        <w:t>Trauma</w:t>
-      </w:r>
-      <w:bookmarkEnd w:id="6"/>
-    </w:p>
-    <w:p>
-      <w:pPr>
-        <w:rPr>
-          <w:rFonts w:ascii="Times New Roman" w:hAnsi="Times New Roman" w:cs="Times New Roman"/>
-        </w:rPr>
-      </w:pPr>
-    </w:p>
-    <w:p>
-      <w:pPr>
-        <w:spacing w:line="360" w:lineRule="auto"/>
-        <w:jc w:val="both"/>
-        <w:rPr>
-          <w:rFonts w:ascii="Times New Roman" w:hAnsi="Times New Roman" w:cs="Times New Roman"/>
-        </w:rPr>
-      </w:pPr>
-      <w:r>
-        <w:rPr>
-          <w:rFonts w:ascii="Times New Roman" w:hAnsi="Times New Roman" w:cs="Times New Roman"/>
-        </w:rPr>
-        <w:t>Descrição: Neste processo é tratada a fase desde que o utente chega à zona de tratamentos urgentes até se dirigir para a consulta para observação do médico.</w:t>
-      </w:r>
-    </w:p>
-    <w:p>
-      <w:pPr>
-        <w:spacing w:line="360" w:lineRule="auto"/>
-        <w:jc w:val="both"/>
-        <w:rPr>
-          <w:rFonts w:ascii="Times New Roman" w:hAnsi="Times New Roman" w:cs="Times New Roman"/>
-        </w:rPr>
-      </w:pPr>
-      <w:r>
-        <w:rPr>
-          <w:rFonts w:ascii="Times New Roman" w:hAnsi="Times New Roman" w:cs="Times New Roman"/>
-        </w:rPr>
-        <w:t xml:space="preserve">O processo inicia-se com o utente em fila de espera enquanto o médico recebe os seus dados, o utente é chamado e o médico observa-o decidindo qual o exame a realizar. </w:t>
-      </w:r>
-    </w:p>
-    <w:p>
-      <w:pPr>
-        <w:spacing w:line="360" w:lineRule="auto"/>
-        <w:jc w:val="both"/>
-        <w:rPr>
-          <w:rFonts w:ascii="Times New Roman" w:hAnsi="Times New Roman" w:cs="Times New Roman"/>
-        </w:rPr>
-      </w:pPr>
-      <w:r>
-        <w:rPr>
-          <w:rFonts w:ascii="Times New Roman" w:hAnsi="Times New Roman" w:cs="Times New Roman"/>
-          <w:noProof/>
-        </w:rPr>
-        <w:pict>
-          <v:shape id="_x0000_s1035" type="#_x0000_t75" style="position:absolute;left:0;text-align:left;margin-left:7.2pt;margin-top:55.9pt;width:405pt;height:212.9pt;z-index:251676672;mso-position-horizontal-relative:text;mso-position-vertical-relative:text;mso-width-relative:page;mso-height-relative:page">
-            <v:imagedata r:id="rId12" o:title="Tratamento"/>
-            <w10:wrap type="square"/>
-          </v:shape>
-        </w:pict>
-      </w:r>
-      <w:r>
-        <w:rPr>
-          <w:rFonts w:ascii="Times New Roman" w:hAnsi="Times New Roman" w:cs="Times New Roman"/>
-        </w:rPr>
-        <w:t>De seguida observa novamente o estado do utente, se estiver instável manda o utente para internamento e atualiza a sua ficha de utente, se o utente estiver estável o médico dirige-o para uma consulta para nova observação.</w:t>
-      </w:r>
-    </w:p>
-    <w:p>
-      <w:pPr>
-        <w:pStyle w:val="Cabealho2"/>
-        <w:rPr>
-          <w:rFonts w:ascii="Times New Roman" w:eastAsiaTheme="minorHAnsi" w:hAnsi="Times New Roman" w:cs="Times New Roman"/>
-          <w:color w:val="auto"/>
-          <w:sz w:val="24"/>
-          <w:szCs w:val="22"/>
-        </w:rPr>
-      </w:pPr>
-    </w:p>
-    <w:p>
-      <w:pPr>
-        <w:pStyle w:val="Cabealho2"/>
-        <w:rPr>
-          <w:rFonts w:ascii="Times New Roman" w:eastAsiaTheme="minorHAnsi" w:hAnsi="Times New Roman" w:cs="Times New Roman"/>
-          <w:color w:val="auto"/>
-          <w:sz w:val="24"/>
-          <w:szCs w:val="22"/>
-        </w:rPr>
-      </w:pPr>
-    </w:p>
-    <w:p>
-      <w:pPr>
-        <w:pStyle w:val="Cabealho2"/>
-        <w:numPr>
-          <w:ilvl w:val="0"/>
-          <w:numId w:val="1"/>
-        </w:numPr>
-        <w:ind w:hanging="11"/>
-        <w:rPr>
-          <w:rFonts w:ascii="Times New Roman" w:hAnsi="Times New Roman" w:cs="Times New Roman"/>
-          <w:color w:val="auto"/>
-          <w:sz w:val="24"/>
-        </w:rPr>
-      </w:pPr>
-      <w:bookmarkStart w:id="7" w:name="_Toc438150858"/>
-      <w:r>
-        <w:rPr>
-          <w:rFonts w:ascii="Times New Roman" w:hAnsi="Times New Roman" w:cs="Times New Roman"/>
-          <w:color w:val="auto"/>
-          <w:sz w:val="24"/>
-        </w:rPr>
-        <w:t>Processo Rececionista Final</w:t>
-      </w:r>
-      <w:bookmarkEnd w:id="7"/>
-    </w:p>
-    <w:p>
-      <w:pPr>
-        <w:rPr>
-          <w:rFonts w:ascii="Times New Roman" w:hAnsi="Times New Roman" w:cs="Times New Roman"/>
-        </w:rPr>
-      </w:pPr>
-    </w:p>
-    <w:p>
-      <w:pPr>
-        <w:spacing w:line="360" w:lineRule="auto"/>
-        <w:jc w:val="both"/>
-        <w:rPr>
-          <w:rFonts w:ascii="Times New Roman" w:hAnsi="Times New Roman" w:cs="Times New Roman"/>
-        </w:rPr>
-      </w:pPr>
-      <w:r>
-        <w:rPr>
-          <w:rFonts w:ascii="Times New Roman" w:hAnsi="Times New Roman" w:cs="Times New Roman"/>
-        </w:rPr>
-        <w:t>Descrição: Neste processo é trata</w:t>
-      </w:r>
-      <w:r>
-        <w:rPr>
-          <w:rFonts w:ascii="Times New Roman" w:hAnsi="Times New Roman" w:cs="Times New Roman"/>
-        </w:rPr>
-        <w:t>da a fase de pagamento.</w:t>
-      </w:r>
-    </w:p>
-    <w:p>
-      <w:pPr>
-        <w:spacing w:line="360" w:lineRule="auto"/>
-        <w:jc w:val="both"/>
-        <w:rPr>
-          <w:rFonts w:ascii="Times New Roman" w:hAnsi="Times New Roman" w:cs="Times New Roman"/>
-        </w:rPr>
-      </w:pPr>
-      <w:r>
-        <w:rPr>
-          <w:rFonts w:ascii="Times New Roman" w:hAnsi="Times New Roman" w:cs="Times New Roman"/>
-        </w:rPr>
-        <w:t>O processo inicia-se com o utente na fila de espera do rececionista, este recebe a ficha do utente e consulta os detalhes do utente (Processo de Pagamento) de onde vai receber a informação sobre se o utente necessita de pagar ou não. Se sim o utente realiza o pagamento, atualiza-se a ficha de utente e termina-se com processo com a saída do utente do hospital.</w:t>
-      </w:r>
-    </w:p>
-    <w:p>
-      <w:pPr>
-        <w:spacing w:line="360" w:lineRule="auto"/>
-        <w:rPr>
-          <w:rFonts w:ascii="Times New Roman" w:hAnsi="Times New Roman" w:cs="Times New Roman"/>
-        </w:rPr>
-      </w:pPr>
-      <w:r>
-        <w:rPr>
-          <w:rFonts w:ascii="Times New Roman" w:hAnsi="Times New Roman" w:cs="Times New Roman"/>
-          <w:noProof/>
-        </w:rPr>
-        <w:lastRenderedPageBreak/>
-        <w:pict>
-          <v:shape id="_x0000_s1030" type="#_x0000_t75" style="position:absolute;margin-left:-19.1pt;margin-top:1.85pt;width:478.85pt;height:212.7pt;z-index:251666432">
-            <v:imagedata r:id="rId13" o:title="RecepcionistaFinal"/>
-            <w10:wrap type="square"/>
-          </v:shape>
-        </w:pict>
-      </w:r>
-    </w:p>
-    <w:p>
-      <w:pPr>
-        <w:pStyle w:val="Cabealho2"/>
-        <w:numPr>
-          <w:ilvl w:val="0"/>
-          <w:numId w:val="1"/>
-        </w:numPr>
-        <w:spacing w:line="360" w:lineRule="auto"/>
-        <w:ind w:firstLine="0"/>
-        <w:rPr>
-          <w:rFonts w:ascii="Times New Roman" w:hAnsi="Times New Roman" w:cs="Times New Roman"/>
-          <w:color w:val="auto"/>
-          <w:sz w:val="24"/>
-        </w:rPr>
-      </w:pPr>
-      <w:bookmarkStart w:id="8" w:name="_Toc438150859"/>
-      <w:r>
-        <w:rPr>
-          <w:rFonts w:ascii="Times New Roman" w:hAnsi="Times New Roman" w:cs="Times New Roman"/>
-          <w:color w:val="auto"/>
-          <w:sz w:val="24"/>
-        </w:rPr>
-        <w:t>Processo Pagamento</w:t>
-      </w:r>
-      <w:bookmarkEnd w:id="8"/>
-    </w:p>
-    <w:p>
-      <w:pPr>
-        <w:rPr>
-          <w:rFonts w:ascii="Times New Roman" w:hAnsi="Times New Roman" w:cs="Times New Roman"/>
-        </w:rPr>
-      </w:pPr>
-    </w:p>
-    <w:p>
-      <w:pPr>
-        <w:spacing w:line="360" w:lineRule="auto"/>
-        <w:rPr>
-          <w:rFonts w:ascii="Times New Roman" w:hAnsi="Times New Roman" w:cs="Times New Roman"/>
-        </w:rPr>
-      </w:pPr>
-      <w:r>
-        <w:rPr>
-          <w:rFonts w:ascii="Times New Roman" w:hAnsi="Times New Roman" w:cs="Times New Roman"/>
-          <w:noProof/>
-        </w:rPr>
-        <w:pict>
-          <v:shape id="_x0000_s1031" type="#_x0000_t75" style="position:absolute;margin-left:-34.4pt;margin-top:150.7pt;width:494.15pt;height:225.5pt;z-index:251668480">
-            <v:imagedata r:id="rId14" o:title="ProcessoPagamento"/>
-            <w10:wrap type="square"/>
-          </v:shape>
-        </w:pict>
-      </w:r>
-      <w:r>
-        <w:rPr>
-          <w:rFonts w:ascii="Times New Roman" w:hAnsi="Times New Roman" w:cs="Times New Roman"/>
-        </w:rPr>
-        <w:t>Descrição: Neste processo é tra</w:t>
-      </w:r>
-      <w:r>
-        <w:rPr>
-          <w:rFonts w:ascii="Times New Roman" w:hAnsi="Times New Roman" w:cs="Times New Roman"/>
-        </w:rPr>
-        <w:t>ta</w:t>
-      </w:r>
-      <w:r>
-        <w:rPr>
-          <w:rFonts w:ascii="Times New Roman" w:hAnsi="Times New Roman" w:cs="Times New Roman"/>
-        </w:rPr>
-        <w:t>da a fase em que o rececionista consulta o seguro com o objetivo de saber se o utente necessita ou não de efetuar o pagamento dos serviços que usufruiu.</w:t>
-      </w:r>
-    </w:p>
-    <w:p>
-      <w:pPr>
-        <w:spacing w:line="360" w:lineRule="auto"/>
-        <w:rPr>
-          <w:rFonts w:ascii="Times New Roman" w:hAnsi="Times New Roman" w:cs="Times New Roman"/>
-        </w:rPr>
-      </w:pPr>
-      <w:r>
-        <w:rPr>
-          <w:rFonts w:ascii="Times New Roman" w:hAnsi="Times New Roman" w:cs="Times New Roman"/>
-        </w:rPr>
-        <w:t>O processo começa com o rececionista a consultar a informação de seguro do utente, se o utente tiver seguro</w:t>
-      </w:r>
-      <w:r>
-        <w:rPr>
-          <w:rFonts w:ascii="Times New Roman" w:hAnsi="Times New Roman" w:cs="Times New Roman"/>
-        </w:rPr>
-        <w:t xml:space="preserve"> o rececionista envia e recebe informação da seguradora e atualiza informação do utente, se o utente não tiver seguro o rececionista envia e recebe informação ao governo e analisa se o governo paga parte da despesa do utente, atualizando de seguida os dados do utente.</w:t>
-      </w:r>
+      <w:r>
+        <w:rPr>
+          <w:rFonts w:ascii="Times New Roman" w:hAnsi="Times New Roman" w:cs="Times New Roman"/>
+        </w:rPr>
+        <w:t>O processo inicia-se com o</w:t>
+      </w:r>
+      <w:r>
+        <w:rPr>
+          <w:rFonts w:ascii="Times New Roman" w:hAnsi="Times New Roman" w:cs="Times New Roman"/>
+        </w:rPr>
+        <w:t xml:space="preserve"> paciente a tirar a senha, espera pela sua vez</w:t>
+      </w:r>
+      <w:r>
+        <w:rPr>
+          <w:rFonts w:ascii="Times New Roman" w:hAnsi="Times New Roman" w:cs="Times New Roman"/>
+        </w:rPr>
+        <w:t xml:space="preserve">, </w:t>
+      </w:r>
+      <w:r>
+        <w:rPr>
+          <w:rFonts w:ascii="Times New Roman" w:hAnsi="Times New Roman" w:cs="Times New Roman"/>
+        </w:rPr>
+        <w:t>quando finalmente chega à sua vez este fornece os seus dados à(ao) rececionista de forma a este identificar a sua ficha, este(a) verifica se existe algum pagamento e posteriormente avisa o paciente que o processo foi concluído.</w:t>
+      </w:r>
+    </w:p>
+    <w:p>
+      <w:pPr>
+        <w:spacing w:line="360" w:lineRule="auto"/>
+        <w:rPr>
+          <w:rFonts w:ascii="Times New Roman" w:hAnsi="Times New Roman" w:cs="Times New Roman"/>
+        </w:rPr>
+      </w:pPr>
+    </w:p>
+    <w:p>
+      <w:pPr>
+        <w:rPr>
+          <w:rFonts w:ascii="Times New Roman" w:hAnsi="Times New Roman" w:cs="Times New Roman"/>
+        </w:rPr>
+      </w:pPr>
     </w:p>
     <w:p>
       <w:pPr>
@@ -3032,7 +2366,7 @@
         </w:rPr>
         <w:br w:type="page"/>
       </w:r>
-      <w:bookmarkStart w:id="9" w:name="_Toc438150860"/>
+      <w:bookmarkStart w:id="5" w:name="_Toc438150860"/>
       <w:r>
         <w:rPr>
           <w:rFonts w:ascii="Times New Roman" w:hAnsi="Times New Roman" w:cs="Times New Roman"/>
@@ -3042,7 +2376,7 @@
         <w:lastRenderedPageBreak/>
         <w:t>Lista de Requisitos da Organização</w:t>
       </w:r>
-      <w:bookmarkEnd w:id="9"/>
+      <w:bookmarkEnd w:id="5"/>
     </w:p>
     <w:p>
       <w:pPr>
@@ -3089,7 +2423,7 @@
           <w:sz w:val="24"/>
         </w:rPr>
       </w:pPr>
-      <w:bookmarkStart w:id="10" w:name="_Toc438150861"/>
+      <w:bookmarkStart w:id="6" w:name="_Toc438150861"/>
       <w:r>
         <w:rPr>
           <w:rFonts w:ascii="Times New Roman" w:hAnsi="Times New Roman" w:cs="Times New Roman"/>
@@ -3098,7 +2432,7 @@
         </w:rPr>
         <w:t>Requisitos Funcionais</w:t>
       </w:r>
-      <w:bookmarkEnd w:id="10"/>
+      <w:bookmarkEnd w:id="6"/>
     </w:p>
     <w:tbl>
       <w:tblPr>
@@ -3674,7 +3008,7 @@
           <w:sz w:val="24"/>
         </w:rPr>
       </w:pPr>
-      <w:bookmarkStart w:id="11" w:name="_Toc438150862"/>
+      <w:bookmarkStart w:id="7" w:name="_Toc438150862"/>
       <w:r>
         <w:rPr>
           <w:rFonts w:ascii="Times New Roman" w:hAnsi="Times New Roman" w:cs="Times New Roman"/>
@@ -3683,7 +3017,7 @@
         </w:rPr>
         <w:t>Requisitos Não-Funcionais</w:t>
       </w:r>
-      <w:bookmarkEnd w:id="11"/>
+      <w:bookmarkEnd w:id="7"/>
     </w:p>
     <w:tbl>
       <w:tblPr>
@@ -3951,7 +3285,7 @@
           <w:color w:val="auto"/>
         </w:rPr>
       </w:pPr>
-      <w:bookmarkStart w:id="12" w:name="_Toc438150863"/>
+      <w:bookmarkStart w:id="8" w:name="_Toc438150863"/>
       <w:r>
         <w:rPr>
           <w:rFonts w:ascii="Times New Roman" w:hAnsi="Times New Roman" w:cs="Times New Roman"/>
@@ -3961,7 +3295,7 @@
         <w:lastRenderedPageBreak/>
         <w:t>Modelo Domínio</w:t>
       </w:r>
-      <w:bookmarkEnd w:id="12"/>
+      <w:bookmarkEnd w:id="8"/>
     </w:p>
     <w:p>
       <w:pPr>
@@ -3977,7 +3311,7 @@
         </w:rPr>
         <w:pict>
           <v:shape id="_x0000_s1033" type="#_x0000_t75" style="position:absolute;margin-left:-21.9pt;margin-top:16.55pt;width:457pt;height:628.1pt;z-index:251672576">
-            <v:imagedata r:id="rId15" o:title="12375906_982688281804935_883454441_o"/>
+            <v:imagedata r:id="rId10" o:title="12375906_982688281804935_883454441_o"/>
             <w10:wrap type="square"/>
           </v:shape>
         </w:pict>
@@ -4019,7 +3353,7 @@
           <w:color w:val="auto"/>
         </w:rPr>
       </w:pPr>
-      <w:bookmarkStart w:id="13" w:name="_Toc438150864"/>
+      <w:bookmarkStart w:id="9" w:name="_Toc438150864"/>
       <w:r>
         <w:rPr>
           <w:rFonts w:ascii="Times New Roman" w:hAnsi="Times New Roman" w:cs="Times New Roman"/>
@@ -4028,7 +3362,7 @@
         </w:rPr>
         <w:t>Identificação e Descrição dos Recursos Disponíveis no HIS</w:t>
       </w:r>
-      <w:bookmarkEnd w:id="13"/>
+      <w:bookmarkEnd w:id="9"/>
     </w:p>
     <w:p>
       <w:pPr>
@@ -4099,7 +3433,7 @@
           <w:sz w:val="2"/>
         </w:rPr>
       </w:pPr>
-      <w:bookmarkStart w:id="14" w:name="_Toc406776646"/>
+      <w:bookmarkStart w:id="10" w:name="_Toc406776646"/>
     </w:p>
     <w:p>
       <w:pPr>
@@ -4110,7 +3444,7 @@
           <w:b/>
         </w:rPr>
       </w:pPr>
-      <w:bookmarkStart w:id="15" w:name="_Toc438150865"/>
+      <w:bookmarkStart w:id="11" w:name="_Toc438150865"/>
       <w:r>
         <w:rPr>
           <w:rFonts w:ascii="Times New Roman" w:hAnsi="Times New Roman" w:cs="Times New Roman"/>
@@ -4119,8 +3453,8 @@
         </w:rPr>
         <w:t>Correlação dos Recursos Disponíveis nos HIS com os Requisitos da Organização</w:t>
       </w:r>
-      <w:bookmarkEnd w:id="14"/>
-      <w:bookmarkEnd w:id="15"/>
+      <w:bookmarkEnd w:id="10"/>
+      <w:bookmarkEnd w:id="11"/>
     </w:p>
     <w:p>
       <w:pPr>
@@ -4541,7 +3875,7 @@
           <w:sz w:val="2"/>
         </w:rPr>
       </w:pPr>
-      <w:bookmarkStart w:id="16" w:name="_Toc406776647"/>
+      <w:bookmarkStart w:id="12" w:name="_Toc406776647"/>
     </w:p>
     <w:p>
       <w:pPr>
@@ -4553,7 +3887,7 @@
           <w:color w:val="auto"/>
         </w:rPr>
       </w:pPr>
-      <w:bookmarkStart w:id="17" w:name="_Toc438150866"/>
+      <w:bookmarkStart w:id="13" w:name="_Toc438150866"/>
       <w:r>
         <w:rPr>
           <w:rFonts w:ascii="Times New Roman" w:hAnsi="Times New Roman" w:cs="Times New Roman"/>
@@ -4562,8 +3896,8 @@
         </w:rPr>
         <w:t>Escolha e Justificação do HIS</w:t>
       </w:r>
-      <w:bookmarkEnd w:id="16"/>
-      <w:bookmarkEnd w:id="17"/>
+      <w:bookmarkEnd w:id="12"/>
+      <w:bookmarkEnd w:id="13"/>
     </w:p>
     <w:p>
       <w:pPr>
@@ -5081,1232 +4415,28 @@
         </w:rPr>
         <w:br w:type="page"/>
       </w:r>
-      <w:bookmarkStart w:id="18" w:name="_Toc438150867"/>
-      <w:r>
+    </w:p>
+    <w:p>
+      <w:pPr>
+        <w:pStyle w:val="Cabealho1"/>
+        <w:spacing w:line="360" w:lineRule="auto"/>
         <w:rPr>
           <w:rFonts w:ascii="Times New Roman" w:hAnsi="Times New Roman" w:cs="Times New Roman"/>
           <w:b/>
           <w:color w:val="auto"/>
         </w:rPr>
-        <w:lastRenderedPageBreak/>
-        <w:t>Questões de Aula</w:t>
-      </w:r>
-      <w:bookmarkEnd w:id="18"/>
+      </w:pPr>
+      <w:bookmarkStart w:id="14" w:name="_Toc438150868"/>
       <w:r>
         <w:rPr>
           <w:rFonts w:ascii="Times New Roman" w:hAnsi="Times New Roman" w:cs="Times New Roman"/>
           <w:b/>
           <w:color w:val="auto"/>
         </w:rPr>
-        <w:t xml:space="preserve"> </w:t>
-      </w:r>
-      <w:r>
-        <w:rPr>
-          <w:rFonts w:ascii="Times New Roman" w:hAnsi="Times New Roman" w:cs="Times New Roman"/>
-          <w:color w:val="auto"/>
-          <w:sz w:val="24"/>
-        </w:rPr>
-        <w:br/>
-      </w:r>
-    </w:p>
-    <w:p>
-      <w:pPr>
-        <w:spacing w:line="360" w:lineRule="auto"/>
-        <w:jc w:val="both"/>
-        <w:rPr>
-          <w:rFonts w:ascii="Times New Roman" w:hAnsi="Times New Roman" w:cs="Times New Roman"/>
-          <w:b/>
-        </w:rPr>
-      </w:pPr>
-      <w:r>
-        <w:rPr>
-          <w:rFonts w:ascii="Times New Roman" w:hAnsi="Times New Roman" w:cs="Times New Roman"/>
-          <w:b/>
-        </w:rPr>
-        <w:t xml:space="preserve">O que é Business </w:t>
-      </w:r>
-      <w:proofErr w:type="spellStart"/>
-      <w:r>
-        <w:rPr>
-          <w:rFonts w:ascii="Times New Roman" w:hAnsi="Times New Roman" w:cs="Times New Roman"/>
-          <w:b/>
-        </w:rPr>
-        <w:t>Process</w:t>
-      </w:r>
-      <w:proofErr w:type="spellEnd"/>
-      <w:r>
-        <w:rPr>
-          <w:rFonts w:ascii="Times New Roman" w:hAnsi="Times New Roman" w:cs="Times New Roman"/>
-          <w:b/>
-        </w:rPr>
-        <w:t xml:space="preserve"> </w:t>
-      </w:r>
-      <w:proofErr w:type="spellStart"/>
-      <w:r>
-        <w:rPr>
-          <w:rFonts w:ascii="Times New Roman" w:hAnsi="Times New Roman" w:cs="Times New Roman"/>
-          <w:b/>
-        </w:rPr>
-        <w:t>Model</w:t>
-      </w:r>
-      <w:proofErr w:type="spellEnd"/>
-      <w:r>
-        <w:rPr>
-          <w:rFonts w:ascii="Times New Roman" w:hAnsi="Times New Roman" w:cs="Times New Roman"/>
-          <w:b/>
-        </w:rPr>
-        <w:t>?</w:t>
-      </w:r>
-    </w:p>
-    <w:p>
-      <w:pPr>
-        <w:spacing w:line="360" w:lineRule="auto"/>
-        <w:jc w:val="both"/>
-        <w:rPr>
-          <w:rFonts w:ascii="Times New Roman" w:hAnsi="Times New Roman" w:cs="Times New Roman"/>
-        </w:rPr>
-      </w:pPr>
-      <w:r>
-        <w:rPr>
-          <w:rFonts w:ascii="Times New Roman" w:hAnsi="Times New Roman" w:cs="Times New Roman"/>
-        </w:rPr>
-        <w:t xml:space="preserve">O Business </w:t>
-      </w:r>
-      <w:proofErr w:type="spellStart"/>
-      <w:r>
-        <w:rPr>
-          <w:rFonts w:ascii="Times New Roman" w:hAnsi="Times New Roman" w:cs="Times New Roman"/>
-        </w:rPr>
-        <w:t>Process</w:t>
-      </w:r>
-      <w:proofErr w:type="spellEnd"/>
-      <w:r>
-        <w:rPr>
-          <w:rFonts w:ascii="Times New Roman" w:hAnsi="Times New Roman" w:cs="Times New Roman"/>
-        </w:rPr>
-        <w:t xml:space="preserve"> é um pro</w:t>
-      </w:r>
-      <w:r>
-        <w:rPr>
-          <w:rFonts w:ascii="Times New Roman" w:hAnsi="Times New Roman" w:cs="Times New Roman"/>
-        </w:rPr>
-        <w:t>cesso de negócio que consiste num c</w:t>
-      </w:r>
-      <w:r>
-        <w:rPr>
-          <w:rFonts w:ascii="Times New Roman" w:hAnsi="Times New Roman" w:cs="Times New Roman"/>
-        </w:rPr>
-        <w:t>onjunto de etapas para obter um resultado final</w:t>
-      </w:r>
-      <w:r>
-        <w:rPr>
-          <w:rFonts w:ascii="Times New Roman" w:hAnsi="Times New Roman" w:cs="Times New Roman"/>
-        </w:rPr>
-        <w:t xml:space="preserve">. </w:t>
-      </w:r>
-      <w:r>
-        <w:rPr>
-          <w:rFonts w:ascii="Times New Roman" w:hAnsi="Times New Roman" w:cs="Times New Roman"/>
-        </w:rPr>
-        <w:t>São fundamentais para as empresas</w:t>
-      </w:r>
-      <w:r>
-        <w:rPr>
-          <w:rFonts w:ascii="Times New Roman" w:hAnsi="Times New Roman" w:cs="Times New Roman"/>
-        </w:rPr>
-        <w:t xml:space="preserve"> </w:t>
-      </w:r>
-      <w:r>
-        <w:rPr>
-          <w:rFonts w:ascii="Times New Roman" w:hAnsi="Times New Roman" w:cs="Times New Roman"/>
-        </w:rPr>
-        <w:fldChar w:fldCharType="begin" w:fldLock="1"/>
-      </w:r>
-      <w:r>
-        <w:rPr>
-          <w:rFonts w:ascii="Times New Roman" w:hAnsi="Times New Roman" w:cs="Times New Roman"/>
-        </w:rPr>
-        <w:instrText>ADDIN CSL_CITATION { "citationItems" : [ { "id" : "ITEM-1", "itemData" : { "URL" : "http://www.businessballs.com/business-process-modelling.htm", "author" : [ { "dropping-particle" : "", "family" : "Chapman", "given" : "Alan/ Businessballs", "non-dropping-particle" : "", "parse-names" : false, "suffix" : "" } ], "container-title" : "Business", "id" : "ITEM-1", "issued" : { "date-parts" : [ [ "1996" ] ] }, "title" : "Business Process Modelling", "type" : "webpage" }, "uris" : [ "http://www.mendeley.com/documents/?uuid=fcaf2925-74fb-4ae1-82dc-fb71afcc3841" ] } ], "mendeley" : { "formattedCitation" : "[1]", "plainTextFormattedCitation" : "[1]", "previouslyFormattedCitation" : "[1]" }, "properties" : { "noteIndex" : 0 }, "schema" : "https://github.com/citation-style-language/schema/raw/master/csl-citation.json" }</w:instrText>
-      </w:r>
-      <w:r>
-        <w:rPr>
-          <w:rFonts w:ascii="Times New Roman" w:hAnsi="Times New Roman" w:cs="Times New Roman"/>
-        </w:rPr>
-        <w:fldChar w:fldCharType="separate"/>
-      </w:r>
-      <w:r>
-        <w:rPr>
-          <w:rFonts w:ascii="Times New Roman" w:hAnsi="Times New Roman" w:cs="Times New Roman"/>
-          <w:noProof/>
-        </w:rPr>
-        <w:t>[1]</w:t>
-      </w:r>
-      <w:r>
-        <w:rPr>
-          <w:rFonts w:ascii="Times New Roman" w:hAnsi="Times New Roman" w:cs="Times New Roman"/>
-        </w:rPr>
-        <w:fldChar w:fldCharType="end"/>
-      </w:r>
-      <w:r>
-        <w:rPr>
-          <w:rFonts w:ascii="Times New Roman" w:hAnsi="Times New Roman" w:cs="Times New Roman"/>
-        </w:rPr>
-        <w:t xml:space="preserve">. </w:t>
-      </w:r>
-    </w:p>
-    <w:p>
-      <w:pPr>
-        <w:spacing w:line="360" w:lineRule="auto"/>
-        <w:jc w:val="both"/>
-        <w:rPr>
-          <w:rFonts w:ascii="Times New Roman" w:hAnsi="Times New Roman" w:cs="Times New Roman"/>
-          <w:b/>
-        </w:rPr>
-      </w:pPr>
-      <w:r>
-        <w:rPr>
-          <w:rFonts w:ascii="Times New Roman" w:hAnsi="Times New Roman" w:cs="Times New Roman"/>
-          <w:b/>
-        </w:rPr>
-        <w:t xml:space="preserve">O que é um processo (Business </w:t>
-      </w:r>
-      <w:proofErr w:type="spellStart"/>
-      <w:r>
-        <w:rPr>
-          <w:rFonts w:ascii="Times New Roman" w:hAnsi="Times New Roman" w:cs="Times New Roman"/>
-          <w:b/>
-        </w:rPr>
-        <w:t>Process</w:t>
-      </w:r>
-      <w:proofErr w:type="spellEnd"/>
-      <w:r>
-        <w:rPr>
-          <w:rFonts w:ascii="Times New Roman" w:hAnsi="Times New Roman" w:cs="Times New Roman"/>
-          <w:b/>
-        </w:rPr>
-        <w:t>)?</w:t>
-      </w:r>
-    </w:p>
-    <w:p>
-      <w:pPr>
-        <w:spacing w:line="360" w:lineRule="auto"/>
-        <w:jc w:val="both"/>
-        <w:rPr>
-          <w:rFonts w:ascii="Times New Roman" w:hAnsi="Times New Roman" w:cs="Times New Roman"/>
-        </w:rPr>
-      </w:pPr>
-      <w:r>
-        <w:rPr>
-          <w:rFonts w:ascii="Times New Roman" w:hAnsi="Times New Roman" w:cs="Times New Roman"/>
-        </w:rPr>
-        <w:t xml:space="preserve">Um processo ou Business </w:t>
-      </w:r>
-      <w:proofErr w:type="spellStart"/>
-      <w:r>
-        <w:rPr>
-          <w:rFonts w:ascii="Times New Roman" w:hAnsi="Times New Roman" w:cs="Times New Roman"/>
-        </w:rPr>
-        <w:t>Process</w:t>
-      </w:r>
-      <w:proofErr w:type="spellEnd"/>
-      <w:r>
-        <w:rPr>
-          <w:rFonts w:ascii="Times New Roman" w:hAnsi="Times New Roman" w:cs="Times New Roman"/>
-        </w:rPr>
-        <w:t xml:space="preserve"> é um conjunto estruturado de atividades de trabalho e eventos que geram um serviço ou produto completo para os clientes de uma organização. </w:t>
-      </w:r>
-    </w:p>
-    <w:p>
-      <w:pPr>
-        <w:spacing w:line="360" w:lineRule="auto"/>
-        <w:jc w:val="both"/>
-        <w:rPr>
-          <w:rFonts w:ascii="Times New Roman" w:hAnsi="Times New Roman" w:cs="Times New Roman"/>
-          <w:b/>
-        </w:rPr>
-      </w:pPr>
-      <w:r>
-        <w:rPr>
-          <w:rFonts w:ascii="Times New Roman" w:hAnsi="Times New Roman" w:cs="Times New Roman"/>
-          <w:b/>
-        </w:rPr>
-        <w:t xml:space="preserve">O que é um </w:t>
-      </w:r>
-      <w:proofErr w:type="spellStart"/>
-      <w:r>
-        <w:rPr>
-          <w:rFonts w:ascii="Times New Roman" w:hAnsi="Times New Roman" w:cs="Times New Roman"/>
-          <w:b/>
-        </w:rPr>
-        <w:t>Orchestration</w:t>
-      </w:r>
-      <w:proofErr w:type="spellEnd"/>
-      <w:r>
-        <w:rPr>
-          <w:rFonts w:ascii="Times New Roman" w:hAnsi="Times New Roman" w:cs="Times New Roman"/>
-          <w:b/>
-        </w:rPr>
-        <w:t>?</w:t>
-      </w:r>
-    </w:p>
-    <w:p>
-      <w:pPr>
-        <w:spacing w:line="360" w:lineRule="auto"/>
-        <w:jc w:val="both"/>
-        <w:rPr>
-          <w:rFonts w:ascii="Times New Roman" w:hAnsi="Times New Roman" w:cs="Times New Roman"/>
-        </w:rPr>
-      </w:pPr>
-      <w:r>
-        <w:rPr>
-          <w:rFonts w:ascii="Times New Roman" w:hAnsi="Times New Roman" w:cs="Times New Roman"/>
-        </w:rPr>
-        <w:t xml:space="preserve">Uma </w:t>
-      </w:r>
-      <w:proofErr w:type="spellStart"/>
-      <w:r>
-        <w:rPr>
-          <w:rFonts w:ascii="Times New Roman" w:hAnsi="Times New Roman" w:cs="Times New Roman"/>
-        </w:rPr>
-        <w:t>Orchestration</w:t>
-      </w:r>
-      <w:proofErr w:type="spellEnd"/>
-      <w:r>
-        <w:rPr>
-          <w:rFonts w:ascii="Times New Roman" w:hAnsi="Times New Roman" w:cs="Times New Roman"/>
-        </w:rPr>
-        <w:t xml:space="preserve"> faz a g</w:t>
-      </w:r>
-      <w:r>
-        <w:rPr>
-          <w:rFonts w:ascii="Times New Roman" w:hAnsi="Times New Roman" w:cs="Times New Roman"/>
-        </w:rPr>
-        <w:t>estão de processos dentro de uma organização. Permite fazer a automatização até</w:t>
-      </w:r>
-      <w:r>
-        <w:rPr>
-          <w:rFonts w:ascii="Times New Roman" w:hAnsi="Times New Roman" w:cs="Times New Roman"/>
-        </w:rPr>
-        <w:t xml:space="preserve"> atingir o produto, a interoperabilidade e funcionar como um sistema de integração. </w:t>
-      </w:r>
-      <w:r>
-        <w:rPr>
-          <w:rFonts w:ascii="Times New Roman" w:hAnsi="Times New Roman" w:cs="Times New Roman"/>
-        </w:rPr>
-        <w:t xml:space="preserve">É um </w:t>
-      </w:r>
-      <w:proofErr w:type="spellStart"/>
-      <w:r>
-        <w:rPr>
-          <w:rFonts w:ascii="Times New Roman" w:hAnsi="Times New Roman" w:cs="Times New Roman"/>
-        </w:rPr>
-        <w:t>middleware</w:t>
-      </w:r>
-      <w:proofErr w:type="spellEnd"/>
-      <w:r>
-        <w:rPr>
-          <w:rFonts w:ascii="Times New Roman" w:hAnsi="Times New Roman" w:cs="Times New Roman"/>
-        </w:rPr>
-        <w:t xml:space="preserve"> com interface que vais buscar dados a outros sistemas</w:t>
-      </w:r>
-      <w:r>
-        <w:rPr>
-          <w:rFonts w:ascii="Times New Roman" w:hAnsi="Times New Roman" w:cs="Times New Roman"/>
-        </w:rPr>
-        <w:t>.</w:t>
-      </w:r>
-      <w:r>
-        <w:rPr>
-          <w:rFonts w:ascii="Times New Roman" w:hAnsi="Times New Roman" w:cs="Times New Roman"/>
-        </w:rPr>
-        <w:t xml:space="preserve"> </w:t>
-      </w:r>
-    </w:p>
-    <w:p>
-      <w:pPr>
-        <w:spacing w:line="360" w:lineRule="auto"/>
-        <w:jc w:val="both"/>
-        <w:rPr>
-          <w:rFonts w:ascii="Times New Roman" w:hAnsi="Times New Roman" w:cs="Times New Roman"/>
-          <w:b/>
-        </w:rPr>
-      </w:pPr>
-      <w:r>
-        <w:rPr>
-          <w:rFonts w:ascii="Times New Roman" w:hAnsi="Times New Roman" w:cs="Times New Roman"/>
-          <w:b/>
-        </w:rPr>
-        <w:t xml:space="preserve">O que é uma </w:t>
-      </w:r>
-      <w:proofErr w:type="spellStart"/>
-      <w:r>
-        <w:rPr>
-          <w:rFonts w:ascii="Times New Roman" w:hAnsi="Times New Roman" w:cs="Times New Roman"/>
-          <w:b/>
-        </w:rPr>
-        <w:t>Choreography</w:t>
-      </w:r>
-      <w:proofErr w:type="spellEnd"/>
-      <w:r>
-        <w:rPr>
-          <w:rFonts w:ascii="Times New Roman" w:hAnsi="Times New Roman" w:cs="Times New Roman"/>
-          <w:b/>
-        </w:rPr>
-        <w:t>?</w:t>
-      </w:r>
-    </w:p>
-    <w:p>
-      <w:pPr>
-        <w:spacing w:line="360" w:lineRule="auto"/>
-        <w:jc w:val="both"/>
-        <w:rPr>
-          <w:rFonts w:ascii="Times New Roman" w:hAnsi="Times New Roman" w:cs="Times New Roman"/>
-        </w:rPr>
-      </w:pPr>
-      <w:r>
-        <w:rPr>
-          <w:rFonts w:ascii="Times New Roman" w:hAnsi="Times New Roman" w:cs="Times New Roman"/>
-        </w:rPr>
-        <w:t>Permite representar como processos entre empresas se relacionam. Cada empr</w:t>
-      </w:r>
-      <w:r>
-        <w:rPr>
-          <w:rFonts w:ascii="Times New Roman" w:hAnsi="Times New Roman" w:cs="Times New Roman"/>
-        </w:rPr>
-        <w:t xml:space="preserve">esa tem as suas </w:t>
-      </w:r>
-      <w:proofErr w:type="spellStart"/>
-      <w:r>
-        <w:rPr>
-          <w:rFonts w:ascii="Times New Roman" w:hAnsi="Times New Roman" w:cs="Times New Roman"/>
-        </w:rPr>
-        <w:t>O</w:t>
-      </w:r>
-      <w:r>
-        <w:rPr>
-          <w:rFonts w:ascii="Times New Roman" w:hAnsi="Times New Roman" w:cs="Times New Roman"/>
-        </w:rPr>
-        <w:t>rchestration</w:t>
-      </w:r>
-      <w:proofErr w:type="spellEnd"/>
-      <w:r>
-        <w:rPr>
-          <w:rFonts w:ascii="Times New Roman" w:hAnsi="Times New Roman" w:cs="Times New Roman"/>
-        </w:rPr>
-        <w:t xml:space="preserve"> e duas empresas (organizações diferentes) têm</w:t>
-      </w:r>
-      <w:r>
-        <w:rPr>
-          <w:rFonts w:ascii="Times New Roman" w:hAnsi="Times New Roman" w:cs="Times New Roman"/>
-        </w:rPr>
-        <w:t xml:space="preserve"> uma </w:t>
-      </w:r>
-      <w:proofErr w:type="spellStart"/>
-      <w:r>
-        <w:rPr>
-          <w:rFonts w:ascii="Times New Roman" w:hAnsi="Times New Roman" w:cs="Times New Roman"/>
-          <w:u w:val="single"/>
-        </w:rPr>
-        <w:t>C</w:t>
-      </w:r>
-      <w:r>
-        <w:rPr>
-          <w:rFonts w:ascii="Times New Roman" w:hAnsi="Times New Roman" w:cs="Times New Roman"/>
-          <w:u w:val="single"/>
-        </w:rPr>
-        <w:t>horeography</w:t>
-      </w:r>
-      <w:proofErr w:type="spellEnd"/>
-      <w:r>
-        <w:rPr>
-          <w:rFonts w:ascii="Times New Roman" w:hAnsi="Times New Roman" w:cs="Times New Roman"/>
-        </w:rPr>
-        <w:t>, esta faz-se sob a troca de mensagens.</w:t>
-      </w:r>
-    </w:p>
-    <w:p>
-      <w:pPr>
-        <w:spacing w:line="360" w:lineRule="auto"/>
-        <w:jc w:val="both"/>
-        <w:rPr>
-          <w:rFonts w:ascii="Times New Roman" w:hAnsi="Times New Roman" w:cs="Times New Roman"/>
-          <w:b/>
-        </w:rPr>
-      </w:pPr>
-      <w:r>
-        <w:rPr>
-          <w:rFonts w:ascii="Times New Roman" w:hAnsi="Times New Roman" w:cs="Times New Roman"/>
-          <w:b/>
-        </w:rPr>
-        <w:t>O que é um motor de processos (</w:t>
-      </w:r>
-      <w:proofErr w:type="spellStart"/>
-      <w:r>
-        <w:rPr>
-          <w:rFonts w:ascii="Times New Roman" w:hAnsi="Times New Roman" w:cs="Times New Roman"/>
-          <w:b/>
-        </w:rPr>
-        <w:t>process</w:t>
-      </w:r>
-      <w:proofErr w:type="spellEnd"/>
-      <w:r>
-        <w:rPr>
-          <w:rFonts w:ascii="Times New Roman" w:hAnsi="Times New Roman" w:cs="Times New Roman"/>
-          <w:b/>
-        </w:rPr>
-        <w:t xml:space="preserve"> </w:t>
-      </w:r>
-      <w:proofErr w:type="spellStart"/>
-      <w:r>
-        <w:rPr>
-          <w:rFonts w:ascii="Times New Roman" w:hAnsi="Times New Roman" w:cs="Times New Roman"/>
-          <w:b/>
-        </w:rPr>
-        <w:t>engine</w:t>
-      </w:r>
-      <w:proofErr w:type="spellEnd"/>
-      <w:r>
-        <w:rPr>
-          <w:rFonts w:ascii="Times New Roman" w:hAnsi="Times New Roman" w:cs="Times New Roman"/>
-          <w:b/>
-        </w:rPr>
-        <w:t>)?</w:t>
-      </w:r>
-    </w:p>
-    <w:p>
-      <w:pPr>
-        <w:spacing w:line="360" w:lineRule="auto"/>
-        <w:jc w:val="both"/>
-        <w:rPr>
-          <w:rFonts w:ascii="Times New Roman" w:hAnsi="Times New Roman" w:cs="Times New Roman"/>
-        </w:rPr>
-      </w:pPr>
-      <w:r>
-        <w:rPr>
-          <w:rFonts w:ascii="Times New Roman" w:hAnsi="Times New Roman" w:cs="Times New Roman"/>
-        </w:rPr>
-        <w:t xml:space="preserve">É uma estrutura de </w:t>
-      </w:r>
-      <w:r>
-        <w:rPr>
-          <w:rFonts w:ascii="Times New Roman" w:hAnsi="Times New Roman" w:cs="Times New Roman"/>
-          <w:i/>
-        </w:rPr>
-        <w:t>software</w:t>
-      </w:r>
-      <w:r>
-        <w:rPr>
-          <w:rFonts w:ascii="Times New Roman" w:hAnsi="Times New Roman" w:cs="Times New Roman"/>
-        </w:rPr>
-        <w:t xml:space="preserve"> que permite a execução e manutenção de fluxos de trabalho de processo. Ele fornece a interação de processos de negócio e de comunicação entre as diferentes fontes de dados/processos, distribuídos por uma ou mais aplicações e serviços TI</w:t>
-      </w:r>
-      <w:r>
-        <w:rPr>
-          <w:rFonts w:ascii="Times New Roman" w:hAnsi="Times New Roman" w:cs="Times New Roman"/>
-        </w:rPr>
-        <w:t xml:space="preserve"> </w:t>
-      </w:r>
-      <w:r>
-        <w:rPr>
-          <w:rFonts w:ascii="Times New Roman" w:hAnsi="Times New Roman" w:cs="Times New Roman"/>
-        </w:rPr>
-        <w:fldChar w:fldCharType="begin" w:fldLock="1"/>
-      </w:r>
-      <w:r>
-        <w:rPr>
-          <w:rFonts w:ascii="Times New Roman" w:hAnsi="Times New Roman" w:cs="Times New Roman"/>
-        </w:rPr>
-        <w:instrText>ADDIN CSL_CITATION { "citationItems" : [ { "id" : "ITEM-1", "itemData" : { "URL" : "https://www.mulesoft.com/resources/esb/what-application-orchestration", "id" : "ITEM-1", "issued" : { "date-parts" : [ [ "0" ] ] }, "title" : "What is application orchestration?", "type" : "webpage" }, "uris" : [ "http://www.mendeley.com/documents/?uuid=4e338c29-b525-40e7-90be-3eb58855e4ea" ] } ], "mendeley" : { "formattedCitation" : "[2]", "plainTextFormattedCitation" : "[2]", "previouslyFormattedCitation" : "[2]" }, "properties" : { "noteIndex" : 0 }, "schema" : "https://github.com/citation-style-language/schema/raw/master/csl-citation.json" }</w:instrText>
-      </w:r>
-      <w:r>
-        <w:rPr>
-          <w:rFonts w:ascii="Times New Roman" w:hAnsi="Times New Roman" w:cs="Times New Roman"/>
-        </w:rPr>
-        <w:fldChar w:fldCharType="separate"/>
-      </w:r>
-      <w:r>
-        <w:rPr>
-          <w:rFonts w:ascii="Times New Roman" w:hAnsi="Times New Roman" w:cs="Times New Roman"/>
-          <w:noProof/>
-        </w:rPr>
-        <w:t>[2]</w:t>
-      </w:r>
-      <w:r>
-        <w:rPr>
-          <w:rFonts w:ascii="Times New Roman" w:hAnsi="Times New Roman" w:cs="Times New Roman"/>
-        </w:rPr>
-        <w:fldChar w:fldCharType="end"/>
-      </w:r>
-      <w:r>
-        <w:rPr>
-          <w:rFonts w:ascii="Times New Roman" w:hAnsi="Times New Roman" w:cs="Times New Roman"/>
-        </w:rPr>
-        <w:t>.</w:t>
-      </w:r>
-    </w:p>
-    <w:p>
-      <w:pPr>
-        <w:spacing w:line="360" w:lineRule="auto"/>
-        <w:jc w:val="both"/>
-        <w:rPr>
-          <w:rFonts w:ascii="Times New Roman" w:hAnsi="Times New Roman" w:cs="Times New Roman"/>
-          <w:b/>
-        </w:rPr>
-      </w:pPr>
-      <w:r>
-        <w:rPr>
-          <w:rFonts w:ascii="Times New Roman" w:hAnsi="Times New Roman" w:cs="Times New Roman"/>
-          <w:b/>
-        </w:rPr>
-        <w:t xml:space="preserve">O que é o BPMN (Business </w:t>
-      </w:r>
-      <w:proofErr w:type="spellStart"/>
-      <w:r>
-        <w:rPr>
-          <w:rFonts w:ascii="Times New Roman" w:hAnsi="Times New Roman" w:cs="Times New Roman"/>
-          <w:b/>
-        </w:rPr>
-        <w:t>Process</w:t>
-      </w:r>
-      <w:proofErr w:type="spellEnd"/>
-      <w:r>
-        <w:rPr>
-          <w:rFonts w:ascii="Times New Roman" w:hAnsi="Times New Roman" w:cs="Times New Roman"/>
-          <w:b/>
-        </w:rPr>
-        <w:t xml:space="preserve"> </w:t>
-      </w:r>
-      <w:proofErr w:type="spellStart"/>
-      <w:r>
-        <w:rPr>
-          <w:rFonts w:ascii="Times New Roman" w:hAnsi="Times New Roman" w:cs="Times New Roman"/>
-          <w:b/>
-        </w:rPr>
-        <w:t>Modeling</w:t>
-      </w:r>
-      <w:proofErr w:type="spellEnd"/>
-      <w:r>
-        <w:rPr>
-          <w:rFonts w:ascii="Times New Roman" w:hAnsi="Times New Roman" w:cs="Times New Roman"/>
-          <w:b/>
-        </w:rPr>
-        <w:t xml:space="preserve"> </w:t>
-      </w:r>
-      <w:proofErr w:type="spellStart"/>
-      <w:r>
-        <w:rPr>
-          <w:rFonts w:ascii="Times New Roman" w:hAnsi="Times New Roman" w:cs="Times New Roman"/>
-          <w:b/>
-        </w:rPr>
-        <w:t>Notation</w:t>
-      </w:r>
-      <w:proofErr w:type="spellEnd"/>
-      <w:r>
-        <w:rPr>
-          <w:rFonts w:ascii="Times New Roman" w:hAnsi="Times New Roman" w:cs="Times New Roman"/>
-          <w:b/>
-        </w:rPr>
-        <w:t>)?</w:t>
-      </w:r>
-    </w:p>
-    <w:p>
-      <w:pPr>
-        <w:spacing w:line="360" w:lineRule="auto"/>
-        <w:jc w:val="both"/>
-        <w:rPr>
-          <w:rFonts w:ascii="Times New Roman" w:hAnsi="Times New Roman" w:cs="Times New Roman"/>
-        </w:rPr>
-      </w:pPr>
-      <w:r>
-        <w:rPr>
-          <w:rFonts w:ascii="Times New Roman" w:hAnsi="Times New Roman" w:cs="Times New Roman"/>
-        </w:rPr>
-        <w:t xml:space="preserve">O BPMN é uma metodologia de gestão de processos de negócio que fornece uma notação gráfica para especificar os processos de negócio, trata-se de uma série de ícones padrões para o desenho de processos, o que facilita o entendimento do utilizador. </w:t>
-      </w:r>
-    </w:p>
-    <w:p>
-      <w:pPr>
-        <w:spacing w:line="360" w:lineRule="auto"/>
-        <w:jc w:val="both"/>
-        <w:rPr>
-          <w:rFonts w:ascii="Times New Roman" w:hAnsi="Times New Roman" w:cs="Times New Roman"/>
-          <w:b/>
-        </w:rPr>
-      </w:pPr>
-      <w:r>
-        <w:rPr>
-          <w:rFonts w:ascii="Times New Roman" w:hAnsi="Times New Roman" w:cs="Times New Roman"/>
-          <w:b/>
-        </w:rPr>
-        <w:t>O que é o BPMN 2.0?</w:t>
-      </w:r>
-    </w:p>
-    <w:p>
-      <w:pPr>
-        <w:pStyle w:val="NormalWeb"/>
-        <w:spacing w:line="360" w:lineRule="auto"/>
-        <w:jc w:val="both"/>
-        <w:divId w:val="220823234"/>
-      </w:pPr>
-      <w:r>
-        <w:t>O BPMN 2.0 é ter uma especificação de um novo BPMN</w:t>
-      </w:r>
-      <w:r>
-        <w:t xml:space="preserve"> </w:t>
-      </w:r>
-      <w:r>
-        <w:fldChar w:fldCharType="begin" w:fldLock="1"/>
-      </w:r>
-      <w:r>
-        <w:instrText>ADDIN CSL_CITATION { "citationItems" : [ { "id" : "ITEM-1", "itemData" : { "id" : "ITEM-1", "issued" : { "date-parts" : [ [ "0" ] ] }, "title" : "BPMN 2.0 Elements", "type" : "report" }, "uris" : [ "http://www.mendeley.com/documents/?uuid=d076ae7d-ee22-41f6-90b0-2d914521cf92" ] } ], "mendeley" : { "formattedCitation" : "[3]", "plainTextFormattedCitation" : "[3]", "previouslyFormattedCitation" : "[3]" }, "properties" : { "noteIndex" : 0 }, "schema" : "https://github.com/citation-style-language/schema/raw/master/csl-citation.json" }</w:instrText>
-      </w:r>
-      <w:r>
-        <w:fldChar w:fldCharType="separate"/>
-      </w:r>
-      <w:r>
-        <w:rPr>
-          <w:noProof/>
-        </w:rPr>
-        <w:t>[3]</w:t>
-      </w:r>
-      <w:r>
-        <w:fldChar w:fldCharType="end"/>
-      </w:r>
-      <w:r>
-        <w:t xml:space="preserve"> que define a notação e formato mas com um nome modificado. A nova versão do BPMN inclui um alinhamento do BPMN com a </w:t>
-      </w:r>
-      <w:r>
-        <w:rPr>
-          <w:shd w:val="clear" w:color="auto" w:fill="FFFFFF"/>
-        </w:rPr>
-        <w:t>definição de processos de negócios modelo a</w:t>
-      </w:r>
-      <w:r>
-        <w:rPr>
-          <w:rStyle w:val="apple-converted-space"/>
-          <w:shd w:val="clear" w:color="auto" w:fill="FFFFFF"/>
-        </w:rPr>
-        <w:t> </w:t>
-      </w:r>
-      <w:hyperlink r:id="rId16" w:tooltip="BPDM" w:history="1">
-        <w:r>
-          <w:rPr>
-            <w:rStyle w:val="Hiperligao"/>
-            <w:color w:val="auto"/>
-            <w:u w:val="none"/>
-            <w:shd w:val="clear" w:color="auto" w:fill="FFFFFF"/>
-          </w:rPr>
-          <w:t>BPDM</w:t>
-        </w:r>
-      </w:hyperlink>
-      <w:r>
-        <w:rPr>
-          <w:rStyle w:val="apple-converted-space"/>
-          <w:shd w:val="clear" w:color="auto" w:fill="FFFFFF"/>
-        </w:rPr>
-        <w:t> </w:t>
-      </w:r>
-      <w:r>
-        <w:rPr>
-          <w:shd w:val="clear" w:color="auto" w:fill="FFFFFF"/>
-        </w:rPr>
-        <w:t xml:space="preserve">para formar uma única linguagem consistente. </w:t>
-      </w:r>
-      <w:r>
-        <w:t xml:space="preserve">Permite a troca de modelos de processos de negócios e os seus layouts entre as ferramentas de modelagem de processos para preservar a integridade </w:t>
-      </w:r>
-      <w:r>
-        <w:lastRenderedPageBreak/>
-        <w:t>semântica. E vai expandir o BPMN para permitir orquestrações modelo e coreografias como autônomo ou modelos integrados.</w:t>
-      </w:r>
-    </w:p>
-    <w:p>
-      <w:pPr>
-        <w:spacing w:line="360" w:lineRule="auto"/>
-        <w:jc w:val="both"/>
-        <w:rPr>
-          <w:rFonts w:ascii="Times New Roman" w:hAnsi="Times New Roman" w:cs="Times New Roman"/>
-          <w:b/>
-        </w:rPr>
-      </w:pPr>
-      <w:r>
-        <w:rPr>
-          <w:rFonts w:ascii="Times New Roman" w:hAnsi="Times New Roman" w:cs="Times New Roman"/>
-          <w:b/>
-        </w:rPr>
-        <w:t>Quais os principais elementos do BPMN 2.0?</w:t>
-      </w:r>
-    </w:p>
-    <w:p>
-      <w:pPr>
-        <w:spacing w:line="360" w:lineRule="auto"/>
-        <w:jc w:val="both"/>
-        <w:rPr>
-          <w:rFonts w:ascii="Times New Roman" w:eastAsia="Times New Roman" w:hAnsi="Times New Roman" w:cs="Times New Roman"/>
-          <w:color w:val="020202"/>
-          <w:lang w:eastAsia="pt-PT"/>
-        </w:rPr>
-      </w:pPr>
-      <w:r>
-        <w:rPr>
-          <w:rFonts w:ascii="Times New Roman" w:eastAsia="Times New Roman" w:hAnsi="Times New Roman" w:cs="Times New Roman"/>
-          <w:color w:val="020202"/>
-          <w:lang w:eastAsia="pt-PT"/>
-        </w:rPr>
-        <w:t xml:space="preserve">Objetos de Fluxo, Objetos de Dados, Objetos de Conexão, </w:t>
-      </w:r>
-      <w:proofErr w:type="spellStart"/>
-      <w:r>
-        <w:rPr>
-          <w:rFonts w:ascii="Times New Roman" w:eastAsia="Times New Roman" w:hAnsi="Times New Roman" w:cs="Times New Roman"/>
-          <w:color w:val="020202"/>
-          <w:lang w:eastAsia="pt-PT"/>
-        </w:rPr>
-        <w:t>Swimlanes</w:t>
-      </w:r>
-      <w:proofErr w:type="spellEnd"/>
-      <w:r>
-        <w:rPr>
-          <w:rFonts w:ascii="Times New Roman" w:eastAsia="Times New Roman" w:hAnsi="Times New Roman" w:cs="Times New Roman"/>
-          <w:color w:val="020202"/>
-          <w:lang w:eastAsia="pt-PT"/>
-        </w:rPr>
-        <w:t>/Pools, Artefactos,</w:t>
-      </w:r>
-      <w:r>
-        <w:rPr>
-          <w:rFonts w:ascii="Times New Roman" w:eastAsia="Times New Roman" w:hAnsi="Times New Roman" w:cs="Times New Roman"/>
-          <w:color w:val="020202"/>
-          <w:lang w:eastAsia="pt-PT"/>
-        </w:rPr>
-        <w:t xml:space="preserve"> Atividades, Gateways, Eventos.</w:t>
-      </w:r>
-    </w:p>
-    <w:p>
-      <w:pPr>
-        <w:spacing w:line="360" w:lineRule="auto"/>
-        <w:jc w:val="both"/>
-        <w:rPr>
-          <w:rFonts w:ascii="Times New Roman" w:hAnsi="Times New Roman" w:cs="Times New Roman"/>
-          <w:b/>
-        </w:rPr>
-      </w:pPr>
-      <w:r>
-        <w:rPr>
-          <w:rFonts w:ascii="Times New Roman" w:hAnsi="Times New Roman" w:cs="Times New Roman"/>
-          <w:b/>
-        </w:rPr>
-        <w:t xml:space="preserve">O que são processos executais e não executáveis? </w:t>
-      </w:r>
-    </w:p>
-    <w:p>
-      <w:pPr>
-        <w:spacing w:line="360" w:lineRule="auto"/>
-        <w:jc w:val="both"/>
-        <w:rPr>
-          <w:rFonts w:ascii="Times New Roman" w:hAnsi="Times New Roman" w:cs="Times New Roman"/>
-        </w:rPr>
-      </w:pPr>
-      <w:r>
-        <w:rPr>
-          <w:rFonts w:ascii="Times New Roman" w:hAnsi="Times New Roman" w:cs="Times New Roman"/>
-        </w:rPr>
-        <w:t>Um processo executável é um modelo de processo desenvolvido especificamente para automação de processos, ou seja, o modelo deve ser implementado e executado em um motor de processos BPMN. </w:t>
-      </w:r>
-    </w:p>
-    <w:p>
-      <w:pPr>
-        <w:spacing w:line="360" w:lineRule="auto"/>
-        <w:jc w:val="both"/>
-        <w:rPr>
-          <w:rFonts w:ascii="Times New Roman" w:hAnsi="Times New Roman" w:cs="Times New Roman"/>
-        </w:rPr>
-      </w:pPr>
-      <w:r>
-        <w:rPr>
-          <w:rFonts w:ascii="Times New Roman" w:hAnsi="Times New Roman" w:cs="Times New Roman"/>
-        </w:rPr>
-        <w:t>Um processo não executável é um modelo de processo desenvolvido com o propósito de documentação do processo, ou seja, definindo o comportamento de atividades dentro de um processo de negócio num nível de detalhe determinado pelo modelador de processos.</w:t>
-      </w:r>
-    </w:p>
-    <w:p>
-      <w:pPr>
-        <w:spacing w:line="360" w:lineRule="auto"/>
-        <w:jc w:val="both"/>
-        <w:rPr>
-          <w:rFonts w:ascii="Times New Roman" w:hAnsi="Times New Roman" w:cs="Times New Roman"/>
-          <w:b/>
-        </w:rPr>
-      </w:pPr>
-      <w:r>
-        <w:rPr>
-          <w:rFonts w:ascii="Times New Roman" w:hAnsi="Times New Roman" w:cs="Times New Roman"/>
-          <w:b/>
-        </w:rPr>
-        <w:t xml:space="preserve">No BPMN 2.0 qual a diferença entre </w:t>
-      </w:r>
-      <w:proofErr w:type="spellStart"/>
-      <w:r>
-        <w:rPr>
-          <w:rFonts w:ascii="Times New Roman" w:hAnsi="Times New Roman" w:cs="Times New Roman"/>
-          <w:b/>
-        </w:rPr>
-        <w:t>Conversation</w:t>
-      </w:r>
-      <w:proofErr w:type="spellEnd"/>
-      <w:r>
-        <w:rPr>
-          <w:rFonts w:ascii="Times New Roman" w:hAnsi="Times New Roman" w:cs="Times New Roman"/>
-          <w:b/>
-        </w:rPr>
-        <w:t xml:space="preserve">, </w:t>
-      </w:r>
-      <w:proofErr w:type="spellStart"/>
-      <w:r>
-        <w:rPr>
-          <w:rFonts w:ascii="Times New Roman" w:hAnsi="Times New Roman" w:cs="Times New Roman"/>
-          <w:b/>
-        </w:rPr>
-        <w:t>Choreography</w:t>
-      </w:r>
-      <w:proofErr w:type="spellEnd"/>
-      <w:r>
-        <w:rPr>
-          <w:rFonts w:ascii="Times New Roman" w:hAnsi="Times New Roman" w:cs="Times New Roman"/>
-          <w:b/>
-        </w:rPr>
-        <w:t xml:space="preserve">, </w:t>
-      </w:r>
-      <w:proofErr w:type="spellStart"/>
-      <w:r>
-        <w:rPr>
-          <w:rFonts w:ascii="Times New Roman" w:hAnsi="Times New Roman" w:cs="Times New Roman"/>
-          <w:b/>
-        </w:rPr>
-        <w:t>Collaboration</w:t>
-      </w:r>
-      <w:proofErr w:type="spellEnd"/>
-      <w:r>
-        <w:rPr>
-          <w:rFonts w:ascii="Times New Roman" w:hAnsi="Times New Roman" w:cs="Times New Roman"/>
-          <w:b/>
-        </w:rPr>
-        <w:t xml:space="preserve"> e </w:t>
-      </w:r>
-      <w:proofErr w:type="spellStart"/>
-      <w:r>
-        <w:rPr>
-          <w:rFonts w:ascii="Times New Roman" w:hAnsi="Times New Roman" w:cs="Times New Roman"/>
-          <w:b/>
-        </w:rPr>
-        <w:t>Orchestration</w:t>
-      </w:r>
-      <w:proofErr w:type="spellEnd"/>
-      <w:r>
-        <w:rPr>
-          <w:rFonts w:ascii="Times New Roman" w:hAnsi="Times New Roman" w:cs="Times New Roman"/>
-          <w:b/>
-        </w:rPr>
-        <w:t>?</w:t>
-      </w:r>
-    </w:p>
-    <w:p>
-      <w:pPr>
-        <w:spacing w:line="360" w:lineRule="auto"/>
-        <w:jc w:val="both"/>
-        <w:rPr>
-          <w:rFonts w:ascii="Times New Roman" w:hAnsi="Times New Roman" w:cs="Times New Roman"/>
-          <w:color w:val="FF0000"/>
-        </w:rPr>
-      </w:pPr>
-      <w:r>
-        <w:rPr>
-          <w:rFonts w:ascii="Times New Roman" w:hAnsi="Times New Roman" w:cs="Times New Roman"/>
-        </w:rPr>
-        <w:t xml:space="preserve">Tudo parte da </w:t>
-      </w:r>
-      <w:proofErr w:type="spellStart"/>
-      <w:r>
-        <w:rPr>
-          <w:rFonts w:ascii="Times New Roman" w:hAnsi="Times New Roman" w:cs="Times New Roman"/>
-        </w:rPr>
-        <w:t>Choreography</w:t>
-      </w:r>
-      <w:proofErr w:type="spellEnd"/>
-      <w:r>
-        <w:rPr>
-          <w:rFonts w:ascii="Times New Roman" w:hAnsi="Times New Roman" w:cs="Times New Roman"/>
-        </w:rPr>
-        <w:t xml:space="preserve"> e da </w:t>
-      </w:r>
-      <w:proofErr w:type="spellStart"/>
-      <w:r>
-        <w:rPr>
-          <w:rFonts w:ascii="Times New Roman" w:hAnsi="Times New Roman" w:cs="Times New Roman"/>
-        </w:rPr>
-        <w:t>Orchestrations</w:t>
-      </w:r>
-      <w:proofErr w:type="spellEnd"/>
-      <w:r>
-        <w:rPr>
-          <w:rFonts w:ascii="Times New Roman" w:hAnsi="Times New Roman" w:cs="Times New Roman"/>
-        </w:rPr>
-        <w:t xml:space="preserve">. A </w:t>
-      </w:r>
-      <w:proofErr w:type="spellStart"/>
-      <w:r>
-        <w:rPr>
-          <w:rFonts w:ascii="Times New Roman" w:hAnsi="Times New Roman" w:cs="Times New Roman"/>
-        </w:rPr>
-        <w:t>Conversation</w:t>
-      </w:r>
-      <w:proofErr w:type="spellEnd"/>
-      <w:r>
-        <w:rPr>
-          <w:rFonts w:ascii="Times New Roman" w:hAnsi="Times New Roman" w:cs="Times New Roman"/>
-        </w:rPr>
-        <w:t xml:space="preserve"> e </w:t>
-      </w:r>
-      <w:proofErr w:type="spellStart"/>
-      <w:r>
-        <w:rPr>
-          <w:rFonts w:ascii="Times New Roman" w:hAnsi="Times New Roman" w:cs="Times New Roman"/>
-        </w:rPr>
-        <w:t>Colaboration</w:t>
-      </w:r>
-      <w:proofErr w:type="spellEnd"/>
-      <w:r>
-        <w:rPr>
-          <w:rFonts w:ascii="Times New Roman" w:hAnsi="Times New Roman" w:cs="Times New Roman"/>
-        </w:rPr>
-        <w:t xml:space="preserve"> são apenas uma outra vista da mesma realidade</w:t>
-      </w:r>
-      <w:r>
-        <w:rPr>
-          <w:rFonts w:ascii="Times New Roman" w:hAnsi="Times New Roman" w:cs="Times New Roman"/>
-        </w:rPr>
-        <w:t xml:space="preserve"> </w:t>
-      </w:r>
-      <w:r>
-        <w:rPr>
-          <w:rFonts w:ascii="Times New Roman" w:hAnsi="Times New Roman" w:cs="Times New Roman"/>
-        </w:rPr>
-        <w:fldChar w:fldCharType="begin" w:fldLock="1"/>
-      </w:r>
-      <w:r>
-        <w:rPr>
-          <w:rFonts w:ascii="Times New Roman" w:hAnsi="Times New Roman" w:cs="Times New Roman"/>
-        </w:rPr>
-        <w:instrText>ADDIN CSL_CITATION { "citationItems" : [ { "id" : "ITEM-1", "itemData" : { "URL" : "https://en.wikipedia.org/wiki/Orchestration_%28computing%29", "id" : "ITEM-1", "issued" : { "date-parts" : [ [ "0" ] ] }, "title" : "Orchestration (computing)", "type" : "webpage" }, "uris" : [ "http://www.mendeley.com/documents/?uuid=1c8fb0b9-e49b-4172-9272-23c2d45ccea9" ] } ], "mendeley" : { "formattedCitation" : "[4]", "plainTextFormattedCitation" : "[4]", "previouslyFormattedCitation" : "[4]" }, "properties" : { "noteIndex" : 0 }, "schema" : "https://github.com/citation-style-language/schema/raw/master/csl-citation.json" }</w:instrText>
-      </w:r>
-      <w:r>
-        <w:rPr>
-          <w:rFonts w:ascii="Times New Roman" w:hAnsi="Times New Roman" w:cs="Times New Roman"/>
-        </w:rPr>
-        <w:fldChar w:fldCharType="separate"/>
-      </w:r>
-      <w:r>
-        <w:rPr>
-          <w:rFonts w:ascii="Times New Roman" w:hAnsi="Times New Roman" w:cs="Times New Roman"/>
-          <w:noProof/>
-        </w:rPr>
-        <w:t>[4]</w:t>
-      </w:r>
-      <w:r>
-        <w:rPr>
-          <w:rFonts w:ascii="Times New Roman" w:hAnsi="Times New Roman" w:cs="Times New Roman"/>
-        </w:rPr>
-        <w:fldChar w:fldCharType="end"/>
-      </w:r>
-      <w:r>
-        <w:rPr>
-          <w:rFonts w:ascii="Times New Roman" w:hAnsi="Times New Roman" w:cs="Times New Roman"/>
-          <w:color w:val="FF0000"/>
-        </w:rPr>
-        <w:t>.</w:t>
-      </w:r>
-    </w:p>
-    <w:p>
-      <w:pPr>
-        <w:spacing w:line="360" w:lineRule="auto"/>
-        <w:jc w:val="both"/>
-        <w:rPr>
-          <w:rFonts w:ascii="Times New Roman" w:hAnsi="Times New Roman" w:cs="Times New Roman"/>
-        </w:rPr>
-      </w:pPr>
-      <w:r>
-        <w:rPr>
-          <w:rFonts w:ascii="Times New Roman" w:hAnsi="Times New Roman" w:cs="Times New Roman"/>
-        </w:rPr>
-        <w:t xml:space="preserve">Diagramas </w:t>
-      </w:r>
-      <w:proofErr w:type="spellStart"/>
-      <w:r>
-        <w:rPr>
-          <w:rFonts w:ascii="Times New Roman" w:hAnsi="Times New Roman" w:cs="Times New Roman"/>
-        </w:rPr>
-        <w:t>Collaboration</w:t>
-      </w:r>
-      <w:proofErr w:type="spellEnd"/>
-      <w:r>
-        <w:rPr>
-          <w:rFonts w:ascii="Times New Roman" w:hAnsi="Times New Roman" w:cs="Times New Roman"/>
-        </w:rPr>
-        <w:t xml:space="preserve"> representam interações entre dois ou mais processos, onde cada processo único representa uma pessoa, papel ou um sistema. Um diagrama de colaboração é muito comumente usado e é facilmente reconhecido porque consiste de mais de uma Pool.</w:t>
-      </w:r>
-    </w:p>
-    <w:p>
-      <w:pPr>
-        <w:spacing w:line="360" w:lineRule="auto"/>
-        <w:jc w:val="both"/>
-        <w:rPr>
-          <w:rFonts w:ascii="Times New Roman" w:hAnsi="Times New Roman" w:cs="Times New Roman"/>
-        </w:rPr>
-      </w:pPr>
-      <w:r>
-        <w:rPr>
-          <w:rFonts w:ascii="Times New Roman" w:hAnsi="Times New Roman" w:cs="Times New Roman"/>
-        </w:rPr>
-        <w:t xml:space="preserve">Diagramas </w:t>
-      </w:r>
-      <w:proofErr w:type="spellStart"/>
-      <w:r>
-        <w:rPr>
-          <w:rFonts w:ascii="Times New Roman" w:hAnsi="Times New Roman" w:cs="Times New Roman"/>
-        </w:rPr>
-        <w:t>Conversation</w:t>
-      </w:r>
-      <w:proofErr w:type="spellEnd"/>
-      <w:r>
-        <w:rPr>
-          <w:rFonts w:ascii="Times New Roman" w:hAnsi="Times New Roman" w:cs="Times New Roman"/>
-        </w:rPr>
-        <w:t xml:space="preserve"> foram introduzidos no BPMN 2.0 e representam proprietários e uso ocasional de uma descrição de um diagrama de colaboração. Em geral, diagramas de </w:t>
-      </w:r>
-      <w:proofErr w:type="spellStart"/>
-      <w:r>
-        <w:rPr>
-          <w:rFonts w:ascii="Times New Roman" w:hAnsi="Times New Roman" w:cs="Times New Roman"/>
-        </w:rPr>
-        <w:t>Conversation</w:t>
-      </w:r>
-      <w:proofErr w:type="spellEnd"/>
-      <w:r>
-        <w:rPr>
-          <w:rFonts w:ascii="Times New Roman" w:hAnsi="Times New Roman" w:cs="Times New Roman"/>
-        </w:rPr>
-        <w:t xml:space="preserve"> é uma versão simplificada de um diagrama </w:t>
-      </w:r>
-      <w:proofErr w:type="spellStart"/>
-      <w:r>
-        <w:rPr>
-          <w:rFonts w:ascii="Times New Roman" w:hAnsi="Times New Roman" w:cs="Times New Roman"/>
-        </w:rPr>
-        <w:t>Collaboration</w:t>
-      </w:r>
-      <w:proofErr w:type="spellEnd"/>
-      <w:r>
-        <w:rPr>
-          <w:rFonts w:ascii="Times New Roman" w:hAnsi="Times New Roman" w:cs="Times New Roman"/>
-        </w:rPr>
-        <w:t xml:space="preserve">. Um diagrama </w:t>
-      </w:r>
-      <w:proofErr w:type="spellStart"/>
-      <w:r>
-        <w:rPr>
-          <w:rFonts w:ascii="Times New Roman" w:hAnsi="Times New Roman" w:cs="Times New Roman"/>
-        </w:rPr>
-        <w:t>Conversation</w:t>
-      </w:r>
-      <w:proofErr w:type="spellEnd"/>
-      <w:r>
-        <w:rPr>
-          <w:rFonts w:ascii="Times New Roman" w:hAnsi="Times New Roman" w:cs="Times New Roman"/>
-        </w:rPr>
-        <w:t xml:space="preserve"> fornece uma visão geral do domínio de um determinado parceiros cooperar em quais tarefas.</w:t>
-      </w:r>
-    </w:p>
-    <w:p>
-      <w:pPr>
-        <w:spacing w:line="360" w:lineRule="auto"/>
-        <w:jc w:val="both"/>
-        <w:rPr>
-          <w:rFonts w:ascii="Times New Roman" w:hAnsi="Times New Roman" w:cs="Times New Roman"/>
-          <w:b/>
-        </w:rPr>
-      </w:pPr>
-      <w:r>
-        <w:rPr>
-          <w:rFonts w:ascii="Times New Roman" w:hAnsi="Times New Roman" w:cs="Times New Roman"/>
-          <w:b/>
-        </w:rPr>
-        <w:t>Para que serve a Modelação de Negocio?</w:t>
-      </w:r>
-    </w:p>
-    <w:p>
-      <w:pPr>
-        <w:spacing w:line="360" w:lineRule="auto"/>
-        <w:jc w:val="both"/>
-        <w:rPr>
-          <w:rFonts w:ascii="Times New Roman" w:hAnsi="Times New Roman" w:cs="Times New Roman"/>
-          <w:b/>
-        </w:rPr>
-      </w:pPr>
-      <w:r>
-        <w:rPr>
-          <w:rFonts w:ascii="Times New Roman" w:hAnsi="Times New Roman" w:cs="Times New Roman"/>
-        </w:rPr>
-        <w:t xml:space="preserve">Serve </w:t>
-      </w:r>
-      <w:r>
-        <w:rPr>
-          <w:rFonts w:ascii="Times New Roman" w:hAnsi="Times New Roman" w:cs="Times New Roman"/>
-        </w:rPr>
-        <w:t>para facilitar a comunicação com as pessoas que fazem parte do negócio e que não possuem conhecim</w:t>
-      </w:r>
-      <w:r>
-        <w:rPr>
-          <w:rFonts w:ascii="Times New Roman" w:hAnsi="Times New Roman" w:cs="Times New Roman"/>
-        </w:rPr>
-        <w:t>entos de Engenharia de Software, fazendo reengenharia e não havendo redundâncias.</w:t>
-      </w:r>
-    </w:p>
-    <w:p>
-      <w:pPr>
-        <w:rPr>
-          <w:rFonts w:ascii="Times New Roman" w:hAnsi="Times New Roman" w:cs="Times New Roman"/>
-          <w:b/>
-        </w:rPr>
-      </w:pPr>
-      <w:r>
-        <w:rPr>
-          <w:rFonts w:ascii="Times New Roman" w:hAnsi="Times New Roman" w:cs="Times New Roman"/>
-          <w:b/>
-        </w:rPr>
-        <w:br w:type="page"/>
-      </w:r>
-    </w:p>
-    <w:p>
-      <w:pPr>
-        <w:pStyle w:val="Cabealho1"/>
-        <w:spacing w:line="360" w:lineRule="auto"/>
-        <w:rPr>
-          <w:rFonts w:ascii="Times New Roman" w:hAnsi="Times New Roman" w:cs="Times New Roman"/>
-          <w:b/>
-          <w:color w:val="auto"/>
-        </w:rPr>
-      </w:pPr>
-      <w:bookmarkStart w:id="19" w:name="_Toc438150868"/>
-      <w:r>
-        <w:rPr>
-          <w:rFonts w:ascii="Times New Roman" w:hAnsi="Times New Roman" w:cs="Times New Roman"/>
-          <w:b/>
-          <w:color w:val="auto"/>
-        </w:rPr>
         <w:lastRenderedPageBreak/>
         <w:t>Conclusão</w:t>
       </w:r>
-      <w:bookmarkEnd w:id="19"/>
+      <w:bookmarkEnd w:id="14"/>
     </w:p>
     <w:p>
       <w:pPr>
@@ -6499,7 +4629,7 @@
           <w:lang w:val="en-GB"/>
         </w:rPr>
       </w:pPr>
-      <w:bookmarkStart w:id="20" w:name="_Toc438150869"/>
+      <w:bookmarkStart w:id="15" w:name="_Toc438150869"/>
       <w:proofErr w:type="spellStart"/>
       <w:r>
         <w:rPr>
@@ -6531,7 +4661,7 @@
         </w:rPr>
         <w:t>Bibliográficas</w:t>
       </w:r>
-      <w:bookmarkEnd w:id="20"/>
+      <w:bookmarkEnd w:id="15"/>
       <w:proofErr w:type="spellEnd"/>
     </w:p>
     <w:p>
@@ -6544,212 +4674,15 @@
     </w:p>
     <w:p>
       <w:pPr>
-        <w:rPr>
-          <w:rFonts w:ascii="Times New Roman" w:hAnsi="Times New Roman" w:cs="Times New Roman"/>
-          <w:sz w:val="10"/>
-          <w:lang w:val="en-GB"/>
-        </w:rPr>
-      </w:pPr>
-    </w:p>
-    <w:p>
-      <w:pPr>
-        <w:pStyle w:val="NormalWeb"/>
-        <w:ind w:left="640" w:hanging="640"/>
-        <w:divId w:val="1258099335"/>
-        <w:rPr>
-          <w:rFonts w:eastAsiaTheme="minorEastAsia"/>
-          <w:noProof/>
-          <w:sz w:val="22"/>
-          <w:lang w:val="en-GB"/>
-        </w:rPr>
-      </w:pPr>
-      <w:r>
-        <w:fldChar w:fldCharType="begin" w:fldLock="1"/>
-      </w:r>
-      <w:r>
-        <w:rPr>
-          <w:lang w:val="en-GB"/>
-        </w:rPr>
-        <w:instrText xml:space="preserve">ADDIN Mendeley Bibliography CSL_BIBLIOGRAPHY </w:instrText>
-      </w:r>
-      <w:r>
-        <w:fldChar w:fldCharType="separate"/>
-      </w:r>
-      <w:r>
-        <w:rPr>
-          <w:noProof/>
-          <w:sz w:val="22"/>
-          <w:lang w:val="en-GB"/>
-        </w:rPr>
-        <w:t>[1]</w:t>
-      </w:r>
-      <w:r>
-        <w:rPr>
-          <w:noProof/>
-          <w:sz w:val="22"/>
-          <w:lang w:val="en-GB"/>
-        </w:rPr>
-        <w:tab/>
-        <w:t xml:space="preserve">A. B. Chapman, “Business Process Modelling,” </w:t>
-      </w:r>
-      <w:r>
-        <w:rPr>
-          <w:i/>
-          <w:iCs/>
-          <w:noProof/>
-          <w:sz w:val="22"/>
-          <w:lang w:val="en-GB"/>
-        </w:rPr>
-        <w:t>Business</w:t>
-      </w:r>
-      <w:r>
-        <w:rPr>
-          <w:noProof/>
-          <w:sz w:val="22"/>
-          <w:lang w:val="en-GB"/>
-        </w:rPr>
-        <w:t>, 1996. [Online]. Available: http://www.businessballs.com/business-process-modelling.htm.</w:t>
-      </w:r>
-    </w:p>
-    <w:p>
-      <w:pPr>
-        <w:pStyle w:val="NormalWeb"/>
-        <w:ind w:left="640" w:hanging="640"/>
-        <w:divId w:val="1258099335"/>
-        <w:rPr>
-          <w:noProof/>
-          <w:sz w:val="22"/>
-          <w:lang w:val="en-GB"/>
-        </w:rPr>
-      </w:pPr>
-      <w:r>
-        <w:rPr>
-          <w:noProof/>
-          <w:sz w:val="22"/>
-          <w:lang w:val="en-GB"/>
-        </w:rPr>
-        <w:t>[2]</w:t>
-      </w:r>
-      <w:r>
-        <w:rPr>
-          <w:noProof/>
-          <w:sz w:val="22"/>
-          <w:lang w:val="en-GB"/>
-        </w:rPr>
-        <w:tab/>
-        <w:t>“What is application orchestration?” [Online]. Available: https://www.mulesoft.com/resources/esb/what-application-orchestration.</w:t>
-      </w:r>
-    </w:p>
-    <w:p>
-      <w:pPr>
-        <w:pStyle w:val="NormalWeb"/>
-        <w:ind w:left="640" w:hanging="640"/>
-        <w:divId w:val="1258099335"/>
-        <w:rPr>
-          <w:noProof/>
-          <w:sz w:val="22"/>
-          <w:lang w:val="en-GB"/>
-        </w:rPr>
-      </w:pPr>
-      <w:r>
-        <w:rPr>
-          <w:noProof/>
-          <w:sz w:val="22"/>
-          <w:lang w:val="en-GB"/>
-        </w:rPr>
-        <w:t>[3]</w:t>
-      </w:r>
-      <w:r>
-        <w:rPr>
-          <w:noProof/>
-          <w:sz w:val="22"/>
-          <w:lang w:val="en-GB"/>
-        </w:rPr>
-        <w:tab/>
-        <w:t>“BPMN 2.0 Elements.”</w:t>
-      </w:r>
-    </w:p>
-    <w:p>
-      <w:pPr>
-        <w:pStyle w:val="NormalWeb"/>
-        <w:ind w:left="640" w:hanging="640"/>
-        <w:divId w:val="1258099335"/>
-        <w:rPr>
-          <w:noProof/>
-          <w:sz w:val="22"/>
-          <w:lang w:val="en-GB"/>
-        </w:rPr>
-      </w:pPr>
-      <w:r>
-        <w:rPr>
-          <w:noProof/>
-          <w:sz w:val="22"/>
-          <w:lang w:val="en-GB"/>
-        </w:rPr>
-        <w:t>[4]</w:t>
-      </w:r>
-      <w:r>
-        <w:rPr>
-          <w:noProof/>
-          <w:sz w:val="22"/>
-          <w:lang w:val="en-GB"/>
-        </w:rPr>
-        <w:tab/>
-        <w:t>“Orchestration (computing).” [Online]. Available: https://en.wikipedia.org/wiki/Orchestration_%28computing%29.</w:t>
-      </w:r>
-    </w:p>
-    <w:p>
-      <w:pPr>
-        <w:pStyle w:val="NormalWeb"/>
-        <w:ind w:left="640" w:hanging="640"/>
-        <w:divId w:val="1258099335"/>
-        <w:rPr>
-          <w:noProof/>
-          <w:sz w:val="22"/>
-          <w:lang w:val="en-GB"/>
-        </w:rPr>
-      </w:pPr>
-      <w:r>
-        <w:rPr>
-          <w:noProof/>
-          <w:sz w:val="22"/>
-        </w:rPr>
-        <w:t>[5]</w:t>
-      </w:r>
-      <w:r>
-        <w:rPr>
-          <w:noProof/>
-          <w:sz w:val="22"/>
-        </w:rPr>
-        <w:tab/>
-        <w:t xml:space="preserve">“BPMN 2.0 - Notação e Modelo de Processo de Negócio.” </w:t>
-      </w:r>
-      <w:r>
-        <w:rPr>
-          <w:noProof/>
-          <w:sz w:val="22"/>
-          <w:lang w:val="en-GB"/>
-        </w:rPr>
-        <w:t xml:space="preserve">[Online]. Available: http://www.bpmb.de/images/BPMN2_0_Poster_PT.pdf. </w:t>
-      </w:r>
-    </w:p>
-    <w:p>
-      <w:pPr>
-        <w:spacing w:line="360" w:lineRule="auto"/>
-        <w:rPr>
-          <w:rFonts w:ascii="Times New Roman" w:hAnsi="Times New Roman" w:cs="Times New Roman"/>
-        </w:rPr>
-      </w:pPr>
-      <w:r>
-        <w:rPr>
-          <w:rFonts w:ascii="Times New Roman" w:hAnsi="Times New Roman" w:cs="Times New Roman"/>
-        </w:rPr>
-        <w:fldChar w:fldCharType="end"/>
-      </w:r>
+        <w:spacing w:line="360" w:lineRule="auto"/>
+        <w:rPr>
+          <w:rFonts w:ascii="Times New Roman" w:hAnsi="Times New Roman" w:cs="Times New Roman"/>
+        </w:rPr>
+      </w:pPr>
     </w:p>
     <w:sectPr>
-      <w:headerReference w:type="default" r:id="rId17"/>
-      <w:footerReference w:type="default" r:id="rId18"/>
+      <w:headerReference w:type="default" r:id="rId11"/>
+      <w:footerReference w:type="default" r:id="rId12"/>
       <w:pgSz w:w="11906" w:h="16838"/>
       <w:pgMar w:top="1417" w:right="1701" w:bottom="1417" w:left="1701" w:header="708" w:footer="708" w:gutter="0"/>
       <w:cols w:space="708"/>
@@ -6815,7 +4748,7 @@
           <w:rPr>
             <w:noProof/>
           </w:rPr>
-          <w:t>2</w:t>
+          <w:t>12</w:t>
         </w:r>
         <w:r>
           <w:fldChar w:fldCharType="end"/>
@@ -6828,12 +4761,6 @@
       <w:pStyle w:val="Rodap"/>
       <w:jc w:val="center"/>
     </w:pPr>
-    <w:r>
-      <w:t xml:space="preserve">Miriam Pereira, 2130312 – Pedro Casqueiro, 2130609 – Pedro Silva, </w:t>
-    </w:r>
-    <w:r>
-      <w:t>2140620</w:t>
-    </w:r>
   </w:p>
 </w:ftr>
 </file>
@@ -8033,6 +5960,7 @@
     <w:lsdException w:name="HTML Sample" w:semiHidden="1" w:unhideWhenUsed="1"/>
     <w:lsdException w:name="HTML Typewriter" w:semiHidden="1" w:unhideWhenUsed="1"/>
     <w:lsdException w:name="HTML Variable" w:semiHidden="1" w:unhideWhenUsed="1"/>
+    <w:lsdException w:name="Normal Table" w:semiHidden="1" w:unhideWhenUsed="1"/>
     <w:lsdException w:name="annotation subject" w:semiHidden="1" w:unhideWhenUsed="1"/>
     <w:lsdException w:name="No List" w:semiHidden="1" w:unhideWhenUsed="1"/>
     <w:lsdException w:name="Outline List 1" w:semiHidden="1" w:unhideWhenUsed="1"/>
@@ -8077,6 +6005,7 @@
     <w:lsdException w:name="Table Professional" w:semiHidden="1" w:unhideWhenUsed="1"/>
     <w:lsdException w:name="Table Subtle 1" w:semiHidden="1" w:unhideWhenUsed="1"/>
     <w:lsdException w:name="Table Subtle 2" w:semiHidden="1" w:unhideWhenUsed="1"/>
+    <w:lsdException w:name="Table Web 1" w:semiHidden="1" w:unhideWhenUsed="1"/>
     <w:lsdException w:name="Table Web 2" w:semiHidden="1" w:unhideWhenUsed="1"/>
     <w:lsdException w:name="Table Web 3" w:semiHidden="1" w:unhideWhenUsed="1"/>
     <w:lsdException w:name="Balloon Text" w:semiHidden="1" w:unhideWhenUsed="1"/>
@@ -9133,7 +7062,7 @@
 </file>
 
 <file path=customXml/itemProps1.xml><?xml version="1.0" encoding="utf-8"?>
-<ds:datastoreItem xmlns:ds="http://schemas.openxmlformats.org/officeDocument/2006/customXml" ds:itemID="{AD0E13C0-81B6-4F9D-9F95-C75597443ECE}">
+<ds:datastoreItem xmlns:ds="http://schemas.openxmlformats.org/officeDocument/2006/customXml" ds:itemID="{98A4280F-8DBB-47AE-B533-D79E8EE25754}">
   <ds:schemaRefs>
     <ds:schemaRef ds:uri="http://schemas.openxmlformats.org/officeDocument/2006/bibliography"/>
   </ds:schemaRefs>

</xml_diff>

<commit_message>
Dia 18   15:52  Samuel
Processo de consulta e Triagem feitos.
Correção de erros no Processo de Consulta (imagem e ficheiro bpm).
</commit_message>
<xml_diff>
--- a/Nosso2Projeto/Relatorio_SIS_Prj2-2140819_2140740_2141072.docx
+++ b/Nosso2Projeto/Relatorio_SIS_Prj2-2140819_2140740_2141072.docx
@@ -1,6 +1,6 @@
 
 <file path=word/document.xml><?xml version="1.0" encoding="utf-8"?>
-<w:document xmlns:wpc="http://schemas.microsoft.com/office/word/2010/wordprocessingCanvas" xmlns:cx="http://schemas.microsoft.com/office/drawing/2014/chartex" xmlns:cx1="http://schemas.microsoft.com/office/drawing/2015/9/8/chartex" xmlns:cx2="http://schemas.microsoft.com/office/drawing/2015/10/21/chartex" xmlns:cx3="http://schemas.microsoft.com/office/drawing/2016/5/9/chartex" xmlns:cx4="http://schemas.microsoft.com/office/drawing/2016/5/10/chartex" xmlns:cx5="http://schemas.microsoft.com/office/drawing/2016/5/11/chartex" xmlns:mc="http://schemas.openxmlformats.org/markup-compatibility/2006" xmlns:o="urn:schemas-microsoft-com:office:office" xmlns:r="http://schemas.openxmlformats.org/officeDocument/2006/relationships" xmlns:m="http://schemas.openxmlformats.org/officeDocument/2006/math" xmlns:v="urn:schemas-microsoft-com:vml" xmlns:wp14="http://schemas.microsoft.com/office/word/2010/wordprocessingDrawing" xmlns:wp="http://schemas.openxmlformats.org/drawingml/2006/wordprocessingDrawing" xmlns:w10="urn:schemas-microsoft-com:office:word" xmlns:w="http://schemas.openxmlformats.org/wordprocessingml/2006/main" xmlns:w14="http://schemas.microsoft.com/office/word/2010/wordml" xmlns:w15="http://schemas.microsoft.com/office/word/2012/wordml" xmlns:w16se="http://schemas.microsoft.com/office/word/2015/wordml/symex" xmlns:wpg="http://schemas.microsoft.com/office/word/2010/wordprocessingGroup" xmlns:wpi="http://schemas.microsoft.com/office/word/2010/wordprocessingInk" xmlns:wne="http://schemas.microsoft.com/office/word/2006/wordml" xmlns:wps="http://schemas.microsoft.com/office/word/2010/wordprocessingShape" mc:Ignorable="w14 w15 w16se wp14">
+<w:document xmlns:wpc="http://schemas.microsoft.com/office/word/2010/wordprocessingCanvas" xmlns:mc="http://schemas.openxmlformats.org/markup-compatibility/2006" xmlns:o="urn:schemas-microsoft-com:office:office" xmlns:r="http://schemas.openxmlformats.org/officeDocument/2006/relationships" xmlns:m="http://schemas.openxmlformats.org/officeDocument/2006/math" xmlns:v="urn:schemas-microsoft-com:vml" xmlns:wp14="http://schemas.microsoft.com/office/word/2010/wordprocessingDrawing" xmlns:wp="http://schemas.openxmlformats.org/drawingml/2006/wordprocessingDrawing" xmlns:w10="urn:schemas-microsoft-com:office:word" xmlns:w="http://schemas.openxmlformats.org/wordprocessingml/2006/main" xmlns:w14="http://schemas.microsoft.com/office/word/2010/wordml" xmlns:w15="http://schemas.microsoft.com/office/word/2012/wordml" xmlns:wpg="http://schemas.microsoft.com/office/word/2010/wordprocessingGroup" xmlns:wpi="http://schemas.microsoft.com/office/word/2010/wordprocessingInk" xmlns:wne="http://schemas.microsoft.com/office/word/2006/wordml" xmlns:wps="http://schemas.microsoft.com/office/word/2010/wordprocessingShape" mc:Ignorable="w14 w15 wp14">
   <w:body>
     <w:p>
       <w:pPr>
@@ -358,7 +358,7 @@
             </w:rPr>
             <w:fldChar w:fldCharType="separate"/>
           </w:r>
-          <w:hyperlink w:anchor="_Toc438150852" w:history="1">
+          <w:hyperlink w:anchor="_Toc469839668" w:history="1">
             <w:r>
               <w:rPr>
                 <w:rStyle w:val="Hiperligao"/>
@@ -387,7 +387,7 @@
                 <w:noProof/>
                 <w:webHidden/>
               </w:rPr>
-              <w:instrText xml:space="preserve"> PAGEREF _Toc438150852 \h </w:instrText>
+              <w:instrText xml:space="preserve"> PAGEREF _Toc469839668 \h </w:instrText>
             </w:r>
             <w:r>
               <w:rPr>
@@ -427,7 +427,7 @@
               <w:lang w:eastAsia="pt-PT"/>
             </w:rPr>
           </w:pPr>
-          <w:hyperlink w:anchor="_Toc438150853" w:history="1">
+          <w:hyperlink w:anchor="_Toc469839669" w:history="1">
             <w:r>
               <w:rPr>
                 <w:rStyle w:val="Hiperligao"/>
@@ -456,7 +456,7 @@
                 <w:noProof/>
                 <w:webHidden/>
               </w:rPr>
-              <w:instrText xml:space="preserve"> PAGEREF _Toc438150853 \h </w:instrText>
+              <w:instrText xml:space="preserve"> PAGEREF _Toc469839669 \h </w:instrText>
             </w:r>
             <w:r>
               <w:rPr>
@@ -477,6 +477,368 @@
                 <w:webHidden/>
               </w:rPr>
               <w:t>4</w:t>
+            </w:r>
+            <w:r>
+              <w:rPr>
+                <w:noProof/>
+                <w:webHidden/>
+              </w:rPr>
+              <w:fldChar w:fldCharType="end"/>
+            </w:r>
+          </w:hyperlink>
+        </w:p>
+        <w:bookmarkStart w:id="0" w:name="_GoBack"/>
+        <w:p>
+          <w:pPr>
+            <w:pStyle w:val="ndice2"/>
+            <w:tabs>
+              <w:tab w:val="left" w:pos="660"/>
+              <w:tab w:val="right" w:leader="dot" w:pos="8494"/>
+            </w:tabs>
+            <w:rPr>
+              <w:rFonts w:eastAsiaTheme="minorEastAsia"/>
+              <w:noProof/>
+              <w:lang w:eastAsia="pt-PT"/>
+            </w:rPr>
+          </w:pPr>
+          <w:r>
+            <w:rPr>
+              <w:rStyle w:val="Hiperligao"/>
+              <w:noProof/>
+            </w:rPr>
+            <w:fldChar w:fldCharType="begin"/>
+          </w:r>
+          <w:r>
+            <w:rPr>
+              <w:rStyle w:val="Hiperligao"/>
+              <w:noProof/>
+            </w:rPr>
+            <w:instrText xml:space="preserve"> </w:instrText>
+          </w:r>
+          <w:r>
+            <w:rPr>
+              <w:noProof/>
+            </w:rPr>
+            <w:instrText>HYPERLINK \l "_Toc469839670"</w:instrText>
+          </w:r>
+          <w:r>
+            <w:rPr>
+              <w:rStyle w:val="Hiperligao"/>
+              <w:noProof/>
+            </w:rPr>
+            <w:instrText xml:space="preserve"> </w:instrText>
+          </w:r>
+          <w:r>
+            <w:rPr>
+              <w:rStyle w:val="Hiperligao"/>
+              <w:noProof/>
+            </w:rPr>
+          </w:r>
+          <w:r>
+            <w:rPr>
+              <w:rStyle w:val="Hiperligao"/>
+              <w:noProof/>
+            </w:rPr>
+            <w:fldChar w:fldCharType="separate"/>
+          </w:r>
+          <w:r>
+            <w:rPr>
+              <w:rStyle w:val="Hiperligao"/>
+              <w:rFonts w:ascii="Times New Roman" w:hAnsi="Times New Roman" w:cs="Times New Roman"/>
+              <w:b/>
+              <w:noProof/>
+            </w:rPr>
+            <w:t>1.</w:t>
+          </w:r>
+          <w:r>
+            <w:rPr>
+              <w:rFonts w:eastAsiaTheme="minorEastAsia"/>
+              <w:noProof/>
+              <w:lang w:eastAsia="pt-PT"/>
+            </w:rPr>
+            <w:tab/>
+          </w:r>
+          <w:r>
+            <w:rPr>
+              <w:rStyle w:val="Hiperligao"/>
+              <w:rFonts w:ascii="Times New Roman" w:hAnsi="Times New Roman" w:cs="Times New Roman"/>
+              <w:b/>
+              <w:noProof/>
+            </w:rPr>
+            <w:t>Processo Rececionista à chegada</w:t>
+          </w:r>
+          <w:r>
+            <w:rPr>
+              <w:noProof/>
+              <w:webHidden/>
+            </w:rPr>
+            <w:tab/>
+          </w:r>
+          <w:r>
+            <w:rPr>
+              <w:noProof/>
+              <w:webHidden/>
+            </w:rPr>
+            <w:fldChar w:fldCharType="begin"/>
+          </w:r>
+          <w:r>
+            <w:rPr>
+              <w:noProof/>
+              <w:webHidden/>
+            </w:rPr>
+            <w:instrText xml:space="preserve"> PAGEREF _Toc469839670 \h </w:instrText>
+          </w:r>
+          <w:r>
+            <w:rPr>
+              <w:noProof/>
+              <w:webHidden/>
+            </w:rPr>
+          </w:r>
+          <w:r>
+            <w:rPr>
+              <w:noProof/>
+              <w:webHidden/>
+            </w:rPr>
+            <w:fldChar w:fldCharType="separate"/>
+          </w:r>
+          <w:r>
+            <w:rPr>
+              <w:noProof/>
+              <w:webHidden/>
+            </w:rPr>
+            <w:t>4</w:t>
+          </w:r>
+          <w:r>
+            <w:rPr>
+              <w:noProof/>
+              <w:webHidden/>
+            </w:rPr>
+            <w:fldChar w:fldCharType="end"/>
+          </w:r>
+          <w:r>
+            <w:rPr>
+              <w:rStyle w:val="Hiperligao"/>
+              <w:noProof/>
+            </w:rPr>
+            <w:fldChar w:fldCharType="end"/>
+          </w:r>
+        </w:p>
+        <w:bookmarkEnd w:id="0"/>
+        <w:p>
+          <w:pPr>
+            <w:pStyle w:val="ndice2"/>
+            <w:tabs>
+              <w:tab w:val="left" w:pos="660"/>
+              <w:tab w:val="right" w:leader="dot" w:pos="8494"/>
+            </w:tabs>
+            <w:rPr>
+              <w:rFonts w:eastAsiaTheme="minorEastAsia"/>
+              <w:noProof/>
+              <w:lang w:eastAsia="pt-PT"/>
+            </w:rPr>
+          </w:pPr>
+          <w:r>
+            <w:rPr>
+              <w:rStyle w:val="Hiperligao"/>
+              <w:noProof/>
+            </w:rPr>
+            <w:fldChar w:fldCharType="begin"/>
+          </w:r>
+          <w:r>
+            <w:rPr>
+              <w:rStyle w:val="Hiperligao"/>
+              <w:noProof/>
+            </w:rPr>
+            <w:instrText xml:space="preserve"> </w:instrText>
+          </w:r>
+          <w:r>
+            <w:rPr>
+              <w:noProof/>
+            </w:rPr>
+            <w:instrText>HYPERLINK \l "_Toc469839671"</w:instrText>
+          </w:r>
+          <w:r>
+            <w:rPr>
+              <w:rStyle w:val="Hiperligao"/>
+              <w:noProof/>
+            </w:rPr>
+            <w:instrText xml:space="preserve"> </w:instrText>
+          </w:r>
+          <w:r>
+            <w:rPr>
+              <w:rStyle w:val="Hiperligao"/>
+              <w:noProof/>
+            </w:rPr>
+          </w:r>
+          <w:r>
+            <w:rPr>
+              <w:rStyle w:val="Hiperligao"/>
+              <w:noProof/>
+            </w:rPr>
+            <w:fldChar w:fldCharType="separate"/>
+          </w:r>
+          <w:r>
+            <w:rPr>
+              <w:rStyle w:val="Hiperligao"/>
+              <w:rFonts w:ascii="Times New Roman" w:hAnsi="Times New Roman" w:cs="Times New Roman"/>
+              <w:b/>
+              <w:noProof/>
+            </w:rPr>
+            <w:t>2.</w:t>
+          </w:r>
+          <w:r>
+            <w:rPr>
+              <w:rFonts w:eastAsiaTheme="minorEastAsia"/>
+              <w:noProof/>
+              <w:lang w:eastAsia="pt-PT"/>
+            </w:rPr>
+            <w:tab/>
+          </w:r>
+          <w:r>
+            <w:rPr>
+              <w:rStyle w:val="Hiperligao"/>
+              <w:rFonts w:ascii="Times New Roman" w:hAnsi="Times New Roman" w:cs="Times New Roman"/>
+              <w:b/>
+              <w:noProof/>
+            </w:rPr>
+            <w:t>Processo Rececionista à saída</w:t>
+          </w:r>
+          <w:r>
+            <w:rPr>
+              <w:noProof/>
+              <w:webHidden/>
+            </w:rPr>
+            <w:tab/>
+          </w:r>
+          <w:r>
+            <w:rPr>
+              <w:noProof/>
+              <w:webHidden/>
+            </w:rPr>
+            <w:fldChar w:fldCharType="begin"/>
+          </w:r>
+          <w:r>
+            <w:rPr>
+              <w:noProof/>
+              <w:webHidden/>
+            </w:rPr>
+            <w:instrText xml:space="preserve"> PAGEREF _Toc469839671 \h </w:instrText>
+          </w:r>
+          <w:r>
+            <w:rPr>
+              <w:noProof/>
+              <w:webHidden/>
+            </w:rPr>
+          </w:r>
+          <w:r>
+            <w:rPr>
+              <w:noProof/>
+              <w:webHidden/>
+            </w:rPr>
+            <w:fldChar w:fldCharType="separate"/>
+          </w:r>
+          <w:r>
+            <w:rPr>
+              <w:noProof/>
+              <w:webHidden/>
+            </w:rPr>
+            <w:t>5</w:t>
+          </w:r>
+          <w:r>
+            <w:rPr>
+              <w:noProof/>
+              <w:webHidden/>
+            </w:rPr>
+            <w:fldChar w:fldCharType="end"/>
+          </w:r>
+          <w:r>
+            <w:rPr>
+              <w:rStyle w:val="Hiperligao"/>
+              <w:noProof/>
+            </w:rPr>
+            <w:fldChar w:fldCharType="end"/>
+          </w:r>
+        </w:p>
+        <w:p>
+          <w:pPr>
+            <w:pStyle w:val="ndice2"/>
+            <w:tabs>
+              <w:tab w:val="left" w:pos="660"/>
+              <w:tab w:val="right" w:leader="dot" w:pos="8494"/>
+            </w:tabs>
+            <w:rPr>
+              <w:rFonts w:eastAsiaTheme="minorEastAsia"/>
+              <w:noProof/>
+              <w:lang w:eastAsia="pt-PT"/>
+            </w:rPr>
+          </w:pPr>
+          <w:hyperlink w:anchor="_Toc469839672" w:history="1">
+            <w:r>
+              <w:rPr>
+                <w:rStyle w:val="Hiperligao"/>
+                <w:rFonts w:ascii="Times New Roman" w:hAnsi="Times New Roman" w:cs="Times New Roman"/>
+                <w:b/>
+                <w:noProof/>
+              </w:rPr>
+              <w:t>3.</w:t>
+            </w:r>
+            <w:r>
+              <w:rPr>
+                <w:rFonts w:eastAsiaTheme="minorEastAsia"/>
+                <w:noProof/>
+                <w:lang w:eastAsia="pt-PT"/>
+              </w:rPr>
+              <w:tab/>
+            </w:r>
+            <w:r>
+              <w:rPr>
+                <w:rStyle w:val="Hiperligao"/>
+                <w:rFonts w:ascii="Times New Roman" w:hAnsi="Times New Roman" w:cs="Times New Roman"/>
+                <w:b/>
+                <w:noProof/>
+              </w:rPr>
+              <w:t>Processo Consulta</w:t>
+            </w:r>
+            <w:r>
+              <w:rPr>
+                <w:noProof/>
+                <w:webHidden/>
+              </w:rPr>
+              <w:tab/>
+            </w:r>
+            <w:r>
+              <w:rPr>
+                <w:noProof/>
+                <w:webHidden/>
+              </w:rPr>
+              <w:fldChar w:fldCharType="begin"/>
+            </w:r>
+            <w:r>
+              <w:rPr>
+                <w:noProof/>
+                <w:webHidden/>
+              </w:rPr>
+              <w:instrText xml:space="preserve"> PAGEREF _Toc469839672 \h </w:instrText>
+            </w:r>
+            <w:r>
+              <w:rPr>
+                <w:noProof/>
+                <w:webHidden/>
+              </w:rPr>
+            </w:r>
+            <w:r>
+              <w:rPr>
+                <w:noProof/>
+                <w:webHidden/>
+              </w:rPr>
+              <w:fldChar w:fldCharType="separate"/>
+            </w:r>
+            <w:r>
+              <w:rPr>
+                <w:noProof/>
+                <w:webHidden/>
+              </w:rPr>
+              <w:t>6</w:t>
             </w:r>
             <w:r>
               <w:rPr>
@@ -500,14 +862,15 @@
               <w:lang w:eastAsia="pt-PT"/>
             </w:rPr>
           </w:pPr>
-          <w:hyperlink w:anchor="_Toc438150854" w:history="1">
+          <w:hyperlink w:anchor="_Toc469839673" w:history="1">
             <w:r>
               <w:rPr>
                 <w:rStyle w:val="Hiperligao"/>
                 <w:rFonts w:ascii="Times New Roman" w:hAnsi="Times New Roman" w:cs="Times New Roman"/>
-                <w:noProof/>
-              </w:rPr>
-              <w:t>1.</w:t>
+                <w:b/>
+                <w:noProof/>
+              </w:rPr>
+              <w:t>4.</w:t>
             </w:r>
             <w:r>
               <w:rPr>
@@ -521,9 +884,10 @@
               <w:rPr>
                 <w:rStyle w:val="Hiperligao"/>
                 <w:rFonts w:ascii="Times New Roman" w:hAnsi="Times New Roman" w:cs="Times New Roman"/>
-                <w:noProof/>
-              </w:rPr>
-              <w:t>Processo Inicial Rececionista</w:t>
+                <w:b/>
+                <w:noProof/>
+              </w:rPr>
+              <w:t>Processo Triagem</w:t>
             </w:r>
             <w:r>
               <w:rPr>
@@ -544,7 +908,7 @@
                 <w:noProof/>
                 <w:webHidden/>
               </w:rPr>
-              <w:instrText xml:space="preserve"> PAGEREF _Toc438150854 \h </w:instrText>
+              <w:instrText xml:space="preserve"> PAGEREF _Toc469839673 \h </w:instrText>
             </w:r>
             <w:r>
               <w:rPr>
@@ -564,7 +928,76 @@
                 <w:noProof/>
                 <w:webHidden/>
               </w:rPr>
-              <w:t>4</w:t>
+              <w:t>7</w:t>
+            </w:r>
+            <w:r>
+              <w:rPr>
+                <w:noProof/>
+                <w:webHidden/>
+              </w:rPr>
+              <w:fldChar w:fldCharType="end"/>
+            </w:r>
+          </w:hyperlink>
+        </w:p>
+        <w:p>
+          <w:pPr>
+            <w:pStyle w:val="ndice1"/>
+            <w:rPr>
+              <w:rFonts w:eastAsiaTheme="minorEastAsia"/>
+              <w:noProof/>
+              <w:lang w:eastAsia="pt-PT"/>
+            </w:rPr>
+          </w:pPr>
+          <w:hyperlink w:anchor="_Toc469839674" w:history="1">
+            <w:r>
+              <w:rPr>
+                <w:rStyle w:val="Hiperligao"/>
+                <w:rFonts w:ascii="Times New Roman" w:hAnsi="Times New Roman" w:cs="Times New Roman"/>
+                <w:b/>
+                <w:noProof/>
+              </w:rPr>
+              <w:t>Lista de Requisitos da Organização</w:t>
+            </w:r>
+            <w:r>
+              <w:rPr>
+                <w:noProof/>
+                <w:webHidden/>
+              </w:rPr>
+              <w:tab/>
+            </w:r>
+            <w:r>
+              <w:rPr>
+                <w:noProof/>
+                <w:webHidden/>
+              </w:rPr>
+              <w:fldChar w:fldCharType="begin"/>
+            </w:r>
+            <w:r>
+              <w:rPr>
+                <w:noProof/>
+                <w:webHidden/>
+              </w:rPr>
+              <w:instrText xml:space="preserve"> PAGEREF _Toc469839674 \h </w:instrText>
+            </w:r>
+            <w:r>
+              <w:rPr>
+                <w:noProof/>
+                <w:webHidden/>
+              </w:rPr>
+            </w:r>
+            <w:r>
+              <w:rPr>
+                <w:noProof/>
+                <w:webHidden/>
+              </w:rPr>
+              <w:fldChar w:fldCharType="separate"/>
+            </w:r>
+            <w:r>
+              <w:rPr>
+                <w:noProof/>
+                <w:webHidden/>
+              </w:rPr>
+              <w:t>8</w:t>
             </w:r>
             <w:r>
               <w:rPr>
@@ -588,14 +1021,14 @@
               <w:lang w:eastAsia="pt-PT"/>
             </w:rPr>
           </w:pPr>
-          <w:hyperlink w:anchor="_Toc438150855" w:history="1">
+          <w:hyperlink w:anchor="_Toc469839675" w:history="1">
             <w:r>
               <w:rPr>
                 <w:rStyle w:val="Hiperligao"/>
                 <w:rFonts w:ascii="Times New Roman" w:hAnsi="Times New Roman" w:cs="Times New Roman"/>
                 <w:noProof/>
               </w:rPr>
-              <w:t>2.</w:t>
+              <w:t>1.</w:t>
             </w:r>
             <w:r>
               <w:rPr>
@@ -611,7 +1044,7 @@
                 <w:rFonts w:ascii="Times New Roman" w:hAnsi="Times New Roman" w:cs="Times New Roman"/>
                 <w:noProof/>
               </w:rPr>
-              <w:t>Processo Triagem</w:t>
+              <w:t>Requisitos Funcionais</w:t>
             </w:r>
             <w:r>
               <w:rPr>
@@ -632,7 +1065,7 @@
                 <w:noProof/>
                 <w:webHidden/>
               </w:rPr>
-              <w:instrText xml:space="preserve"> PAGEREF _Toc438150855 \h </w:instrText>
+              <w:instrText xml:space="preserve"> PAGEREF _Toc469839675 \h </w:instrText>
             </w:r>
             <w:r>
               <w:rPr>
@@ -652,7 +1085,7 @@
                 <w:noProof/>
                 <w:webHidden/>
               </w:rPr>
-              <w:t>4</w:t>
+              <w:t>8</w:t>
             </w:r>
             <w:r>
               <w:rPr>
@@ -676,14 +1109,14 @@
               <w:lang w:eastAsia="pt-PT"/>
             </w:rPr>
           </w:pPr>
-          <w:hyperlink w:anchor="_Toc438150856" w:history="1">
+          <w:hyperlink w:anchor="_Toc469839676" w:history="1">
             <w:r>
               <w:rPr>
                 <w:rStyle w:val="Hiperligao"/>
                 <w:rFonts w:ascii="Times New Roman" w:hAnsi="Times New Roman" w:cs="Times New Roman"/>
                 <w:noProof/>
               </w:rPr>
-              <w:t>3.</w:t>
+              <w:t>2.</w:t>
             </w:r>
             <w:r>
               <w:rPr>
@@ -699,7 +1132,7 @@
                 <w:rFonts w:ascii="Times New Roman" w:hAnsi="Times New Roman" w:cs="Times New Roman"/>
                 <w:noProof/>
               </w:rPr>
-              <w:t>Processo Consulta</w:t>
+              <w:t>Requisitos Não-Funcionais</w:t>
             </w:r>
             <w:r>
               <w:rPr>
@@ -720,7 +1153,7 @@
                 <w:noProof/>
                 <w:webHidden/>
               </w:rPr>
-              <w:instrText xml:space="preserve"> PAGEREF _Toc438150856 \h </w:instrText>
+              <w:instrText xml:space="preserve"> PAGEREF _Toc469839676 \h </w:instrText>
             </w:r>
             <w:r>
               <w:rPr>
@@ -740,599 +1173,7 @@
                 <w:noProof/>
                 <w:webHidden/>
               </w:rPr>
-              <w:t>5</w:t>
-            </w:r>
-            <w:r>
-              <w:rPr>
-                <w:noProof/>
-                <w:webHidden/>
-              </w:rPr>
-              <w:fldChar w:fldCharType="end"/>
-            </w:r>
-          </w:hyperlink>
-        </w:p>
-        <w:p>
-          <w:pPr>
-            <w:pStyle w:val="ndice2"/>
-            <w:tabs>
-              <w:tab w:val="left" w:pos="660"/>
-              <w:tab w:val="right" w:leader="dot" w:pos="8494"/>
-            </w:tabs>
-            <w:rPr>
-              <w:rFonts w:eastAsiaTheme="minorEastAsia"/>
-              <w:noProof/>
-              <w:lang w:eastAsia="pt-PT"/>
-            </w:rPr>
-          </w:pPr>
-          <w:hyperlink w:anchor="_Toc438150857" w:history="1">
-            <w:r>
-              <w:rPr>
-                <w:rStyle w:val="Hiperligao"/>
-                <w:rFonts w:ascii="Times New Roman" w:hAnsi="Times New Roman" w:cs="Times New Roman"/>
-                <w:noProof/>
-              </w:rPr>
-              <w:t>4.</w:t>
-            </w:r>
-            <w:r>
-              <w:rPr>
-                <w:rFonts w:eastAsiaTheme="minorEastAsia"/>
-                <w:noProof/>
-                <w:lang w:eastAsia="pt-PT"/>
-              </w:rPr>
-              <w:tab/>
-            </w:r>
-            <w:r>
-              <w:rPr>
-                <w:rStyle w:val="Hiperligao"/>
-                <w:rFonts w:ascii="Times New Roman" w:hAnsi="Times New Roman" w:cs="Times New Roman"/>
-                <w:noProof/>
-              </w:rPr>
-              <w:t>Processo Tratamento/Trauma</w:t>
-            </w:r>
-            <w:r>
-              <w:rPr>
-                <w:noProof/>
-                <w:webHidden/>
-              </w:rPr>
-              <w:tab/>
-            </w:r>
-            <w:r>
-              <w:rPr>
-                <w:noProof/>
-                <w:webHidden/>
-              </w:rPr>
-              <w:fldChar w:fldCharType="begin"/>
-            </w:r>
-            <w:r>
-              <w:rPr>
-                <w:noProof/>
-                <w:webHidden/>
-              </w:rPr>
-              <w:instrText xml:space="preserve"> PAGEREF _Toc438150857 \h </w:instrText>
-            </w:r>
-            <w:r>
-              <w:rPr>
-                <w:noProof/>
-                <w:webHidden/>
-              </w:rPr>
-            </w:r>
-            <w:r>
-              <w:rPr>
-                <w:noProof/>
-                <w:webHidden/>
-              </w:rPr>
-              <w:fldChar w:fldCharType="separate"/>
-            </w:r>
-            <w:r>
-              <w:rPr>
-                <w:noProof/>
-                <w:webHidden/>
-              </w:rPr>
-              <w:t>6</w:t>
-            </w:r>
-            <w:r>
-              <w:rPr>
-                <w:noProof/>
-                <w:webHidden/>
-              </w:rPr>
-              <w:fldChar w:fldCharType="end"/>
-            </w:r>
-          </w:hyperlink>
-        </w:p>
-        <w:p>
-          <w:pPr>
-            <w:pStyle w:val="ndice2"/>
-            <w:tabs>
-              <w:tab w:val="left" w:pos="660"/>
-              <w:tab w:val="right" w:leader="dot" w:pos="8494"/>
-            </w:tabs>
-            <w:rPr>
-              <w:rFonts w:eastAsiaTheme="minorEastAsia"/>
-              <w:noProof/>
-              <w:lang w:eastAsia="pt-PT"/>
-            </w:rPr>
-          </w:pPr>
-          <w:hyperlink w:anchor="_Toc438150858" w:history="1">
-            <w:r>
-              <w:rPr>
-                <w:rStyle w:val="Hiperligao"/>
-                <w:rFonts w:ascii="Times New Roman" w:hAnsi="Times New Roman" w:cs="Times New Roman"/>
-                <w:noProof/>
-              </w:rPr>
-              <w:t>5.</w:t>
-            </w:r>
-            <w:r>
-              <w:rPr>
-                <w:rFonts w:eastAsiaTheme="minorEastAsia"/>
-                <w:noProof/>
-                <w:lang w:eastAsia="pt-PT"/>
-              </w:rPr>
-              <w:tab/>
-            </w:r>
-            <w:r>
-              <w:rPr>
-                <w:rStyle w:val="Hiperligao"/>
-                <w:rFonts w:ascii="Times New Roman" w:hAnsi="Times New Roman" w:cs="Times New Roman"/>
-                <w:noProof/>
-              </w:rPr>
-              <w:t>Processo Rececionista Final</w:t>
-            </w:r>
-            <w:r>
-              <w:rPr>
-                <w:noProof/>
-                <w:webHidden/>
-              </w:rPr>
-              <w:tab/>
-            </w:r>
-            <w:r>
-              <w:rPr>
-                <w:noProof/>
-                <w:webHidden/>
-              </w:rPr>
-              <w:fldChar w:fldCharType="begin"/>
-            </w:r>
-            <w:r>
-              <w:rPr>
-                <w:noProof/>
-                <w:webHidden/>
-              </w:rPr>
-              <w:instrText xml:space="preserve"> PAGEREF _Toc438150858 \h </w:instrText>
-            </w:r>
-            <w:r>
-              <w:rPr>
-                <w:noProof/>
-                <w:webHidden/>
-              </w:rPr>
-            </w:r>
-            <w:r>
-              <w:rPr>
-                <w:noProof/>
-                <w:webHidden/>
-              </w:rPr>
-              <w:fldChar w:fldCharType="separate"/>
-            </w:r>
-            <w:r>
-              <w:rPr>
-                <w:noProof/>
-                <w:webHidden/>
-              </w:rPr>
-              <w:t>6</w:t>
-            </w:r>
-            <w:r>
-              <w:rPr>
-                <w:noProof/>
-                <w:webHidden/>
-              </w:rPr>
-              <w:fldChar w:fldCharType="end"/>
-            </w:r>
-          </w:hyperlink>
-        </w:p>
-        <w:p>
-          <w:pPr>
-            <w:pStyle w:val="ndice2"/>
-            <w:tabs>
-              <w:tab w:val="left" w:pos="660"/>
-              <w:tab w:val="right" w:leader="dot" w:pos="8494"/>
-            </w:tabs>
-            <w:rPr>
-              <w:rFonts w:eastAsiaTheme="minorEastAsia"/>
-              <w:noProof/>
-              <w:lang w:eastAsia="pt-PT"/>
-            </w:rPr>
-          </w:pPr>
-          <w:hyperlink w:anchor="_Toc438150859" w:history="1">
-            <w:r>
-              <w:rPr>
-                <w:rStyle w:val="Hiperligao"/>
-                <w:rFonts w:ascii="Times New Roman" w:hAnsi="Times New Roman" w:cs="Times New Roman"/>
-                <w:noProof/>
-              </w:rPr>
-              <w:t>6.</w:t>
-            </w:r>
-            <w:r>
-              <w:rPr>
-                <w:rFonts w:eastAsiaTheme="minorEastAsia"/>
-                <w:noProof/>
-                <w:lang w:eastAsia="pt-PT"/>
-              </w:rPr>
-              <w:tab/>
-            </w:r>
-            <w:r>
-              <w:rPr>
-                <w:rStyle w:val="Hiperligao"/>
-                <w:rFonts w:ascii="Times New Roman" w:hAnsi="Times New Roman" w:cs="Times New Roman"/>
-                <w:noProof/>
-              </w:rPr>
-              <w:t>Processo Pagamento</w:t>
-            </w:r>
-            <w:r>
-              <w:rPr>
-                <w:noProof/>
-                <w:webHidden/>
-              </w:rPr>
-              <w:tab/>
-            </w:r>
-            <w:r>
-              <w:rPr>
-                <w:noProof/>
-                <w:webHidden/>
-              </w:rPr>
-              <w:fldChar w:fldCharType="begin"/>
-            </w:r>
-            <w:r>
-              <w:rPr>
-                <w:noProof/>
-                <w:webHidden/>
-              </w:rPr>
-              <w:instrText xml:space="preserve"> PAGEREF _Toc438150859 \h </w:instrText>
-            </w:r>
-            <w:r>
-              <w:rPr>
-                <w:noProof/>
-                <w:webHidden/>
-              </w:rPr>
-            </w:r>
-            <w:r>
-              <w:rPr>
-                <w:noProof/>
-                <w:webHidden/>
-              </w:rPr>
-              <w:fldChar w:fldCharType="separate"/>
-            </w:r>
-            <w:r>
-              <w:rPr>
-                <w:noProof/>
-                <w:webHidden/>
-              </w:rPr>
-              <w:t>7</w:t>
-            </w:r>
-            <w:r>
-              <w:rPr>
-                <w:noProof/>
-                <w:webHidden/>
-              </w:rPr>
-              <w:fldChar w:fldCharType="end"/>
-            </w:r>
-          </w:hyperlink>
-          <w:r>
-            <w:rPr>
-              <w:rStyle w:val="Hiperligao"/>
-              <w:noProof/>
-            </w:rPr>
-            <w:br/>
-          </w:r>
-        </w:p>
-        <w:p>
-          <w:pPr>
-            <w:pStyle w:val="ndice1"/>
-            <w:rPr>
-              <w:rFonts w:eastAsiaTheme="minorEastAsia"/>
-              <w:noProof/>
-              <w:lang w:eastAsia="pt-PT"/>
-            </w:rPr>
-          </w:pPr>
-          <w:hyperlink w:anchor="_Toc438150860" w:history="1">
-            <w:r>
-              <w:rPr>
-                <w:rStyle w:val="Hiperligao"/>
-                <w:rFonts w:ascii="Times New Roman" w:hAnsi="Times New Roman" w:cs="Times New Roman"/>
-                <w:b/>
-                <w:noProof/>
-              </w:rPr>
-              <w:t>Lista de Requisitos da Organização</w:t>
-            </w:r>
-            <w:r>
-              <w:rPr>
-                <w:noProof/>
-                <w:webHidden/>
-              </w:rPr>
-              <w:tab/>
-            </w:r>
-            <w:r>
-              <w:rPr>
-                <w:noProof/>
-                <w:webHidden/>
-              </w:rPr>
-              <w:fldChar w:fldCharType="begin"/>
-            </w:r>
-            <w:r>
-              <w:rPr>
-                <w:noProof/>
-                <w:webHidden/>
-              </w:rPr>
-              <w:instrText xml:space="preserve"> PAGEREF _Toc438150860 \h </w:instrText>
-            </w:r>
-            <w:r>
-              <w:rPr>
-                <w:noProof/>
-                <w:webHidden/>
-              </w:rPr>
-            </w:r>
-            <w:r>
-              <w:rPr>
-                <w:noProof/>
-                <w:webHidden/>
-              </w:rPr>
-              <w:fldChar w:fldCharType="separate"/>
-            </w:r>
-            <w:r>
-              <w:rPr>
-                <w:noProof/>
-                <w:webHidden/>
-              </w:rPr>
               <w:t>8</w:t>
-            </w:r>
-            <w:r>
-              <w:rPr>
-                <w:noProof/>
-                <w:webHidden/>
-              </w:rPr>
-              <w:fldChar w:fldCharType="end"/>
-            </w:r>
-          </w:hyperlink>
-        </w:p>
-        <w:p>
-          <w:pPr>
-            <w:pStyle w:val="ndice2"/>
-            <w:tabs>
-              <w:tab w:val="left" w:pos="660"/>
-              <w:tab w:val="right" w:leader="dot" w:pos="8494"/>
-            </w:tabs>
-            <w:rPr>
-              <w:rFonts w:eastAsiaTheme="minorEastAsia"/>
-              <w:noProof/>
-              <w:lang w:eastAsia="pt-PT"/>
-            </w:rPr>
-          </w:pPr>
-          <w:hyperlink w:anchor="_Toc438150861" w:history="1">
-            <w:r>
-              <w:rPr>
-                <w:rStyle w:val="Hiperligao"/>
-                <w:rFonts w:ascii="Times New Roman" w:hAnsi="Times New Roman" w:cs="Times New Roman"/>
-                <w:noProof/>
-              </w:rPr>
-              <w:t>1.</w:t>
-            </w:r>
-            <w:r>
-              <w:rPr>
-                <w:rFonts w:eastAsiaTheme="minorEastAsia"/>
-                <w:noProof/>
-                <w:lang w:eastAsia="pt-PT"/>
-              </w:rPr>
-              <w:tab/>
-            </w:r>
-            <w:r>
-              <w:rPr>
-                <w:rStyle w:val="Hiperligao"/>
-                <w:rFonts w:ascii="Times New Roman" w:hAnsi="Times New Roman" w:cs="Times New Roman"/>
-                <w:noProof/>
-              </w:rPr>
-              <w:t>Requisitos Funcionais</w:t>
-            </w:r>
-            <w:r>
-              <w:rPr>
-                <w:noProof/>
-                <w:webHidden/>
-              </w:rPr>
-              <w:tab/>
-            </w:r>
-            <w:r>
-              <w:rPr>
-                <w:noProof/>
-                <w:webHidden/>
-              </w:rPr>
-              <w:fldChar w:fldCharType="begin"/>
-            </w:r>
-            <w:r>
-              <w:rPr>
-                <w:noProof/>
-                <w:webHidden/>
-              </w:rPr>
-              <w:instrText xml:space="preserve"> PAGEREF _Toc438150861 \h </w:instrText>
-            </w:r>
-            <w:r>
-              <w:rPr>
-                <w:noProof/>
-                <w:webHidden/>
-              </w:rPr>
-            </w:r>
-            <w:r>
-              <w:rPr>
-                <w:noProof/>
-                <w:webHidden/>
-              </w:rPr>
-              <w:fldChar w:fldCharType="separate"/>
-            </w:r>
-            <w:r>
-              <w:rPr>
-                <w:noProof/>
-                <w:webHidden/>
-              </w:rPr>
-              <w:t>8</w:t>
-            </w:r>
-            <w:r>
-              <w:rPr>
-                <w:noProof/>
-                <w:webHidden/>
-              </w:rPr>
-              <w:fldChar w:fldCharType="end"/>
-            </w:r>
-          </w:hyperlink>
-        </w:p>
-        <w:p>
-          <w:pPr>
-            <w:pStyle w:val="ndice2"/>
-            <w:tabs>
-              <w:tab w:val="left" w:pos="660"/>
-              <w:tab w:val="right" w:leader="dot" w:pos="8494"/>
-            </w:tabs>
-            <w:rPr>
-              <w:rFonts w:eastAsiaTheme="minorEastAsia"/>
-              <w:noProof/>
-              <w:lang w:eastAsia="pt-PT"/>
-            </w:rPr>
-          </w:pPr>
-          <w:hyperlink w:anchor="_Toc438150862" w:history="1">
-            <w:r>
-              <w:rPr>
-                <w:rStyle w:val="Hiperligao"/>
-                <w:rFonts w:ascii="Times New Roman" w:hAnsi="Times New Roman" w:cs="Times New Roman"/>
-                <w:noProof/>
-              </w:rPr>
-              <w:t>2.</w:t>
-            </w:r>
-            <w:r>
-              <w:rPr>
-                <w:rFonts w:eastAsiaTheme="minorEastAsia"/>
-                <w:noProof/>
-                <w:lang w:eastAsia="pt-PT"/>
-              </w:rPr>
-              <w:tab/>
-            </w:r>
-            <w:r>
-              <w:rPr>
-                <w:rStyle w:val="Hiperligao"/>
-                <w:rFonts w:ascii="Times New Roman" w:hAnsi="Times New Roman" w:cs="Times New Roman"/>
-                <w:noProof/>
-              </w:rPr>
-              <w:t>Requisitos Não-Funcionais</w:t>
-            </w:r>
-            <w:r>
-              <w:rPr>
-                <w:noProof/>
-                <w:webHidden/>
-              </w:rPr>
-              <w:tab/>
-            </w:r>
-            <w:r>
-              <w:rPr>
-                <w:noProof/>
-                <w:webHidden/>
-              </w:rPr>
-              <w:fldChar w:fldCharType="begin"/>
-            </w:r>
-            <w:r>
-              <w:rPr>
-                <w:noProof/>
-                <w:webHidden/>
-              </w:rPr>
-              <w:instrText xml:space="preserve"> PAGEREF _Toc438150862 \h </w:instrText>
-            </w:r>
-            <w:r>
-              <w:rPr>
-                <w:noProof/>
-                <w:webHidden/>
-              </w:rPr>
-            </w:r>
-            <w:r>
-              <w:rPr>
-                <w:noProof/>
-                <w:webHidden/>
-              </w:rPr>
-              <w:fldChar w:fldCharType="separate"/>
-            </w:r>
-            <w:r>
-              <w:rPr>
-                <w:noProof/>
-                <w:webHidden/>
-              </w:rPr>
-              <w:t>8</w:t>
-            </w:r>
-            <w:r>
-              <w:rPr>
-                <w:noProof/>
-                <w:webHidden/>
-              </w:rPr>
-              <w:fldChar w:fldCharType="end"/>
-            </w:r>
-          </w:hyperlink>
-          <w:r>
-            <w:rPr>
-              <w:rStyle w:val="Hiperligao"/>
-              <w:noProof/>
-            </w:rPr>
-            <w:br/>
-          </w:r>
-        </w:p>
-        <w:p>
-          <w:pPr>
-            <w:pStyle w:val="ndice1"/>
-            <w:rPr>
-              <w:rFonts w:eastAsiaTheme="minorEastAsia"/>
-              <w:noProof/>
-              <w:lang w:eastAsia="pt-PT"/>
-            </w:rPr>
-          </w:pPr>
-          <w:hyperlink w:anchor="_Toc438150863" w:history="1">
-            <w:r>
-              <w:rPr>
-                <w:rStyle w:val="Hiperligao"/>
-                <w:rFonts w:ascii="Times New Roman" w:hAnsi="Times New Roman" w:cs="Times New Roman"/>
-                <w:b/>
-                <w:noProof/>
-              </w:rPr>
-              <w:t>Modelo Domínio</w:t>
-            </w:r>
-            <w:r>
-              <w:rPr>
-                <w:noProof/>
-                <w:webHidden/>
-              </w:rPr>
-              <w:tab/>
-            </w:r>
-            <w:r>
-              <w:rPr>
-                <w:noProof/>
-                <w:webHidden/>
-              </w:rPr>
-              <w:fldChar w:fldCharType="begin"/>
-            </w:r>
-            <w:r>
-              <w:rPr>
-                <w:noProof/>
-                <w:webHidden/>
-              </w:rPr>
-              <w:instrText xml:space="preserve"> PAGEREF _Toc438150863 \h </w:instrText>
-            </w:r>
-            <w:r>
-              <w:rPr>
-                <w:noProof/>
-                <w:webHidden/>
-              </w:rPr>
-            </w:r>
-            <w:r>
-              <w:rPr>
-                <w:noProof/>
-                <w:webHidden/>
-              </w:rPr>
-              <w:fldChar w:fldCharType="separate"/>
-            </w:r>
-            <w:r>
-              <w:rPr>
-                <w:noProof/>
-                <w:webHidden/>
-              </w:rPr>
-              <w:t>9</w:t>
             </w:r>
             <w:r>
               <w:rPr>
@@ -1352,7 +1193,7 @@
               <w:lang w:eastAsia="pt-PT"/>
             </w:rPr>
           </w:pPr>
-          <w:hyperlink w:anchor="_Toc438150864" w:history="1">
+          <w:hyperlink w:anchor="_Toc469839677" w:history="1">
             <w:r>
               <w:rPr>
                 <w:rStyle w:val="Hiperligao"/>
@@ -1360,7 +1201,7 @@
                 <w:b/>
                 <w:noProof/>
               </w:rPr>
-              <w:t>Identificação e Descrição dos Recursos Disponíveis no HIS</w:t>
+              <w:t>Modelo Domínio</w:t>
             </w:r>
             <w:r>
               <w:rPr>
@@ -1381,7 +1222,7 @@
                 <w:noProof/>
                 <w:webHidden/>
               </w:rPr>
-              <w:instrText xml:space="preserve"> PAGEREF _Toc438150864 \h </w:instrText>
+              <w:instrText xml:space="preserve"> PAGEREF _Toc469839677 \h </w:instrText>
             </w:r>
             <w:r>
               <w:rPr>
@@ -1401,7 +1242,7 @@
                 <w:noProof/>
                 <w:webHidden/>
               </w:rPr>
-              <w:t>10</w:t>
+              <w:t>9</w:t>
             </w:r>
             <w:r>
               <w:rPr>
@@ -1421,7 +1262,7 @@
               <w:lang w:eastAsia="pt-PT"/>
             </w:rPr>
           </w:pPr>
-          <w:hyperlink w:anchor="_Toc438150865" w:history="1">
+          <w:hyperlink w:anchor="_Toc469839678" w:history="1">
             <w:r>
               <w:rPr>
                 <w:rStyle w:val="Hiperligao"/>
@@ -1429,7 +1270,7 @@
                 <w:b/>
                 <w:noProof/>
               </w:rPr>
-              <w:t>Correlação dos Recursos Disponíveis nos HIS com os Requisitos da Organização</w:t>
+              <w:t>Identificação e Descrição dos Recursos Disponíveis no HIS</w:t>
             </w:r>
             <w:r>
               <w:rPr>
@@ -1450,7 +1291,7 @@
                 <w:noProof/>
                 <w:webHidden/>
               </w:rPr>
-              <w:instrText xml:space="preserve"> PAGEREF _Toc438150865 \h </w:instrText>
+              <w:instrText xml:space="preserve"> PAGEREF _Toc469839678 \h </w:instrText>
             </w:r>
             <w:r>
               <w:rPr>
@@ -1470,7 +1311,7 @@
                 <w:noProof/>
                 <w:webHidden/>
               </w:rPr>
-              <w:t>11</w:t>
+              <w:t>10</w:t>
             </w:r>
             <w:r>
               <w:rPr>
@@ -1490,7 +1331,7 @@
               <w:lang w:eastAsia="pt-PT"/>
             </w:rPr>
           </w:pPr>
-          <w:hyperlink w:anchor="_Toc438150866" w:history="1">
+          <w:hyperlink w:anchor="_Toc469839679" w:history="1">
             <w:r>
               <w:rPr>
                 <w:rStyle w:val="Hiperligao"/>
@@ -1498,7 +1339,7 @@
                 <w:b/>
                 <w:noProof/>
               </w:rPr>
-              <w:t>Escolha e Justificação do HIS</w:t>
+              <w:t>Correlação dos Recursos Disponíveis nos HIS com os Requisitos da Organização</w:t>
             </w:r>
             <w:r>
               <w:rPr>
@@ -1519,7 +1360,7 @@
                 <w:noProof/>
                 <w:webHidden/>
               </w:rPr>
-              <w:instrText xml:space="preserve"> PAGEREF _Toc438150866 \h </w:instrText>
+              <w:instrText xml:space="preserve"> PAGEREF _Toc469839679 \h </w:instrText>
             </w:r>
             <w:r>
               <w:rPr>
@@ -1539,7 +1380,7 @@
                 <w:noProof/>
                 <w:webHidden/>
               </w:rPr>
-              <w:t>12</w:t>
+              <w:t>11</w:t>
             </w:r>
             <w:r>
               <w:rPr>
@@ -1559,7 +1400,7 @@
               <w:lang w:eastAsia="pt-PT"/>
             </w:rPr>
           </w:pPr>
-          <w:hyperlink w:anchor="_Toc438150867" w:history="1">
+          <w:hyperlink w:anchor="_Toc469839680" w:history="1">
             <w:r>
               <w:rPr>
                 <w:rStyle w:val="Hiperligao"/>
@@ -1567,7 +1408,7 @@
                 <w:b/>
                 <w:noProof/>
               </w:rPr>
-              <w:t>Questões de Aula</w:t>
+              <w:t>Escolha e Justificação do HIS</w:t>
             </w:r>
             <w:r>
               <w:rPr>
@@ -1588,7 +1429,7 @@
                 <w:noProof/>
                 <w:webHidden/>
               </w:rPr>
-              <w:instrText xml:space="preserve"> PAGEREF _Toc438150867 \h </w:instrText>
+              <w:instrText xml:space="preserve"> PAGEREF _Toc469839680 \h </w:instrText>
             </w:r>
             <w:r>
               <w:rPr>
@@ -1608,7 +1449,7 @@
                 <w:noProof/>
                 <w:webHidden/>
               </w:rPr>
-              <w:t>13</w:t>
+              <w:t>12</w:t>
             </w:r>
             <w:r>
               <w:rPr>
@@ -1628,7 +1469,7 @@
               <w:lang w:eastAsia="pt-PT"/>
             </w:rPr>
           </w:pPr>
-          <w:hyperlink w:anchor="_Toc438150868" w:history="1">
+          <w:hyperlink w:anchor="_Toc469839681" w:history="1">
             <w:r>
               <w:rPr>
                 <w:rStyle w:val="Hiperligao"/>
@@ -1657,7 +1498,7 @@
                 <w:noProof/>
                 <w:webHidden/>
               </w:rPr>
-              <w:instrText xml:space="preserve"> PAGEREF _Toc438150868 \h </w:instrText>
+              <w:instrText xml:space="preserve"> PAGEREF _Toc469839681 \h </w:instrText>
             </w:r>
             <w:r>
               <w:rPr>
@@ -1677,7 +1518,7 @@
                 <w:noProof/>
                 <w:webHidden/>
               </w:rPr>
-              <w:t>15</w:t>
+              <w:t>13</w:t>
             </w:r>
             <w:r>
               <w:rPr>
@@ -1697,7 +1538,7 @@
               <w:lang w:eastAsia="pt-PT"/>
             </w:rPr>
           </w:pPr>
-          <w:hyperlink w:anchor="_Toc438150869" w:history="1">
+          <w:hyperlink w:anchor="_Toc469839682" w:history="1">
             <w:r>
               <w:rPr>
                 <w:rStyle w:val="Hiperligao"/>
@@ -1727,7 +1568,7 @@
                 <w:noProof/>
                 <w:webHidden/>
               </w:rPr>
-              <w:instrText xml:space="preserve"> PAGEREF _Toc438150869 \h </w:instrText>
+              <w:instrText xml:space="preserve"> PAGEREF _Toc469839682 \h </w:instrText>
             </w:r>
             <w:r>
               <w:rPr>
@@ -1747,7 +1588,7 @@
                 <w:noProof/>
                 <w:webHidden/>
               </w:rPr>
-              <w:t>16</w:t>
+              <w:t>14</w:t>
             </w:r>
             <w:r>
               <w:rPr>
@@ -1790,7 +1631,7 @@
           <w:color w:val="auto"/>
         </w:rPr>
       </w:pPr>
-      <w:bookmarkStart w:id="0" w:name="_Toc438150852"/>
+      <w:bookmarkStart w:id="1" w:name="_Toc469839668"/>
       <w:r>
         <w:rPr>
           <w:rFonts w:ascii="Times New Roman" w:hAnsi="Times New Roman" w:cs="Times New Roman"/>
@@ -1800,7 +1641,7 @@
         <w:lastRenderedPageBreak/>
         <w:t>Introdução</w:t>
       </w:r>
-      <w:bookmarkEnd w:id="0"/>
+      <w:bookmarkEnd w:id="1"/>
     </w:p>
     <w:p>
       <w:pPr>
@@ -2031,7 +1872,7 @@
           <w:color w:val="auto"/>
         </w:rPr>
       </w:pPr>
-      <w:bookmarkStart w:id="1" w:name="_Toc438150853"/>
+      <w:bookmarkStart w:id="2" w:name="_Toc469839669"/>
       <w:r>
         <w:rPr>
           <w:rFonts w:ascii="Times New Roman" w:hAnsi="Times New Roman" w:cs="Times New Roman"/>
@@ -2041,7 +1882,7 @@
         <w:lastRenderedPageBreak/>
         <w:t>Processos de Organização de Negócio</w:t>
       </w:r>
-      <w:bookmarkEnd w:id="1"/>
+      <w:bookmarkEnd w:id="2"/>
     </w:p>
     <w:p>
       <w:pPr>
@@ -2067,7 +1908,7 @@
           <w:sz w:val="24"/>
         </w:rPr>
       </w:pPr>
-      <w:bookmarkStart w:id="2" w:name="_Toc438150854"/>
+      <w:bookmarkStart w:id="3" w:name="_Toc469839670"/>
       <w:r>
         <w:rPr>
           <w:rFonts w:ascii="Times New Roman" w:hAnsi="Times New Roman" w:cs="Times New Roman"/>
@@ -2086,7 +1927,6 @@
         </w:rPr>
         <w:t xml:space="preserve"> </w:t>
       </w:r>
-      <w:bookmarkEnd w:id="2"/>
       <w:r>
         <w:rPr>
           <w:rFonts w:ascii="Times New Roman" w:hAnsi="Times New Roman" w:cs="Times New Roman"/>
@@ -2123,6 +1963,7 @@
         </w:rPr>
         <w:t xml:space="preserve"> à chegada</w:t>
       </w:r>
+      <w:bookmarkEnd w:id="3"/>
     </w:p>
     <w:p>
       <w:pPr>
@@ -2165,6 +2006,103 @@
         </w:rPr>
         <w:t xml:space="preserve"> com a chegada do utente ao hospital tendo de aguardar a sua vez caso não seja um caso de emergência (pulseira vermelha/laranja no Sistema de Manchester), após esta primeira fase o rececionista vai verificar se o paciente se encontra estável ou não por forma a decidir se irá fazer um registo curto ou longo, passando de seguida à fase de triagem onde mais tarde o paciente seguirá para a zona atribuída consoante a cor da sua pulseira.</w:t>
       </w:r>
+      <w:r>
+        <w:rPr>
+          <w:rFonts w:ascii="Times New Roman" w:hAnsi="Times New Roman" w:cs="Times New Roman"/>
+        </w:rPr>
+        <w:t xml:space="preserve"> </w:t>
+      </w:r>
+      <w:r>
+        <w:rPr>
+          <w:rFonts w:ascii="Times New Roman" w:hAnsi="Times New Roman" w:cs="Times New Roman"/>
+          <w:noProof/>
+          <w:lang w:eastAsia="pt-PT"/>
+        </w:rPr>
+        <w:drawing>
+          <wp:inline distT="0" distB="0" distL="0" distR="0">
+            <wp:extent cx="5391150" cy="3619500"/>
+            <wp:effectExtent l="0" t="0" r="0" b="0"/>
+            <wp:docPr id="3" name="Imagem 3" descr="C:\Users\samuel\AppData\Local\Microsoft\Windows\INetCache\Content.Word\ProcessoRecepcionistaChegada.png"/>
+            <wp:cNvGraphicFramePr>
+              <a:graphicFrameLocks xmlns:a="http://schemas.openxmlformats.org/drawingml/2006/main" noChangeAspect="1"/>
+            </wp:cNvGraphicFramePr>
+            <a:graphic xmlns:a="http://schemas.openxmlformats.org/drawingml/2006/main">
+              <a:graphicData uri="http://schemas.openxmlformats.org/drawingml/2006/picture">
+                <pic:pic xmlns:pic="http://schemas.openxmlformats.org/drawingml/2006/picture">
+                  <pic:nvPicPr>
+                    <pic:cNvPr id="0" name="Picture 18" descr="C:\Users\samuel\AppData\Local\Microsoft\Windows\INetCache\Content.Word\ProcessoRecepcionistaChegada.png"/>
+                    <pic:cNvPicPr>
+                      <a:picLocks noChangeAspect="1" noChangeArrowheads="1"/>
+                    </pic:cNvPicPr>
+                  </pic:nvPicPr>
+                  <pic:blipFill>
+                    <a:blip r:embed="rId9">
+                      <a:extLst>
+                        <a:ext uri="{28A0092B-C50C-407E-A947-70E740481C1C}">
+                          <a14:useLocalDpi xmlns:a14="http://schemas.microsoft.com/office/drawing/2010/main" val="0"/>
+                        </a:ext>
+                      </a:extLst>
+                    </a:blip>
+                    <a:srcRect/>
+                    <a:stretch>
+                      <a:fillRect/>
+                    </a:stretch>
+                  </pic:blipFill>
+                  <pic:spPr bwMode="auto">
+                    <a:xfrm>
+                      <a:off x="0" y="0"/>
+                      <a:ext cx="5391150" cy="3619500"/>
+                    </a:xfrm>
+                    <a:prstGeom prst="rect">
+                      <a:avLst/>
+                    </a:prstGeom>
+                    <a:noFill/>
+                    <a:ln>
+                      <a:noFill/>
+                    </a:ln>
+                  </pic:spPr>
+                </pic:pic>
+              </a:graphicData>
+            </a:graphic>
+          </wp:inline>
+        </w:drawing>
+      </w:r>
+    </w:p>
+    <w:p>
+      <w:pPr>
+        <w:spacing w:line="360" w:lineRule="auto"/>
+        <w:jc w:val="both"/>
+        <w:rPr>
+          <w:rFonts w:ascii="Times New Roman" w:hAnsi="Times New Roman" w:cs="Times New Roman"/>
+        </w:rPr>
+      </w:pPr>
+    </w:p>
+    <w:p>
+      <w:pPr>
+        <w:spacing w:line="360" w:lineRule="auto"/>
+        <w:jc w:val="both"/>
+        <w:rPr>
+          <w:rFonts w:ascii="Times New Roman" w:hAnsi="Times New Roman" w:cs="Times New Roman"/>
+        </w:rPr>
+      </w:pPr>
+    </w:p>
+    <w:p>
+      <w:pPr>
+        <w:spacing w:line="360" w:lineRule="auto"/>
+        <w:jc w:val="both"/>
+        <w:rPr>
+          <w:rFonts w:ascii="Times New Roman" w:hAnsi="Times New Roman" w:cs="Times New Roman"/>
+        </w:rPr>
+      </w:pPr>
+    </w:p>
+    <w:p>
+      <w:pPr>
+        <w:spacing w:line="360" w:lineRule="auto"/>
+        <w:jc w:val="both"/>
+        <w:rPr>
+          <w:rFonts w:ascii="Times New Roman" w:hAnsi="Times New Roman" w:cs="Times New Roman"/>
+        </w:rPr>
+      </w:pPr>
     </w:p>
     <w:p>
       <w:pPr>
@@ -2201,7 +2139,7 @@
           <w:sz w:val="24"/>
         </w:rPr>
       </w:pPr>
-      <w:bookmarkStart w:id="3" w:name="_Toc438150858"/>
+      <w:bookmarkStart w:id="4" w:name="_Toc469839671"/>
       <w:r>
         <w:rPr>
           <w:rFonts w:ascii="Times New Roman" w:hAnsi="Times New Roman" w:cs="Times New Roman"/>
@@ -2211,7 +2149,6 @@
         </w:rPr>
         <w:t xml:space="preserve">Processo Rececionista </w:t>
       </w:r>
-      <w:bookmarkEnd w:id="3"/>
       <w:r>
         <w:rPr>
           <w:rFonts w:ascii="Times New Roman" w:hAnsi="Times New Roman" w:cs="Times New Roman"/>
@@ -2221,6 +2158,7 @@
         </w:rPr>
         <w:t>à saída</w:t>
       </w:r>
+      <w:bookmarkEnd w:id="4"/>
     </w:p>
     <w:p>
       <w:pPr>
@@ -2247,15 +2185,7 @@
         <w:rPr>
           <w:rFonts w:ascii="Times New Roman" w:hAnsi="Times New Roman" w:cs="Times New Roman"/>
         </w:rPr>
-        <w:t>Neste processo é tratada a saída do paciente do paciente, seja esta por alta,</w:t>
-      </w:r>
-      <w:bookmarkStart w:id="4" w:name="_GoBack"/>
-      <w:bookmarkEnd w:id="4"/>
-      <w:r>
-        <w:rPr>
-          <w:rFonts w:ascii="Times New Roman" w:hAnsi="Times New Roman" w:cs="Times New Roman"/>
-        </w:rPr>
-        <w:t xml:space="preserve"> pagamento ou outro.</w:t>
+        <w:t>Neste processo é tratada a saída do paciente do paciente, seja esta por alta, pagamento ou outro.</w:t>
       </w:r>
     </w:p>
     <w:p>
@@ -2268,7 +2198,258 @@
       </w:pPr>
       <w:r>
         <w:rPr>
+          <w:rFonts w:ascii="Times New Roman" w:hAnsi="Times New Roman" w:cs="Times New Roman"/>
+        </w:rPr>
+        <w:t>O processo inicia-se com o</w:t>
+      </w:r>
+      <w:r>
+        <w:rPr>
+          <w:rFonts w:ascii="Times New Roman" w:hAnsi="Times New Roman" w:cs="Times New Roman"/>
+        </w:rPr>
+        <w:t xml:space="preserve"> paciente a tirar a senha, espera pela sua vez</w:t>
+      </w:r>
+      <w:r>
+        <w:rPr>
+          <w:rFonts w:ascii="Times New Roman" w:hAnsi="Times New Roman" w:cs="Times New Roman"/>
+        </w:rPr>
+        <w:t xml:space="preserve">, </w:t>
+      </w:r>
+      <w:r>
+        <w:rPr>
+          <w:rFonts w:ascii="Times New Roman" w:hAnsi="Times New Roman" w:cs="Times New Roman"/>
+        </w:rPr>
+        <w:t xml:space="preserve">quando finalmente chega à sua vez este fornece os seus dados </w:t>
+      </w:r>
+      <w:proofErr w:type="gramStart"/>
+      <w:r>
+        <w:rPr>
+          <w:rFonts w:ascii="Times New Roman" w:hAnsi="Times New Roman" w:cs="Times New Roman"/>
+        </w:rPr>
+        <w:t>à(ao</w:t>
+      </w:r>
+      <w:proofErr w:type="gramEnd"/>
+      <w:r>
+        <w:rPr>
+          <w:rFonts w:ascii="Times New Roman" w:hAnsi="Times New Roman" w:cs="Times New Roman"/>
+        </w:rPr>
+        <w:t>) rececionista de forma a este identificar a sua ficha, este(a) verifica se existe algum pagamento e posteriormente avisa o paciente que o processo foi concluído.</w:t>
+      </w:r>
+    </w:p>
+    <w:p>
+      <w:pPr>
+        <w:spacing w:line="360" w:lineRule="auto"/>
+        <w:rPr>
+          <w:rFonts w:ascii="Times New Roman" w:hAnsi="Times New Roman" w:cs="Times New Roman"/>
+        </w:rPr>
+      </w:pPr>
+      <w:r>
+        <w:rPr>
+          <w:rFonts w:ascii="Times New Roman" w:hAnsi="Times New Roman" w:cs="Times New Roman"/>
           <w:noProof/>
+          <w:lang w:eastAsia="pt-PT"/>
+        </w:rPr>
+        <w:drawing>
+          <wp:inline distT="0" distB="0" distL="0" distR="0">
+            <wp:extent cx="5391150" cy="2809875"/>
+            <wp:effectExtent l="0" t="0" r="0" b="9525"/>
+            <wp:docPr id="4" name="Imagem 4" descr="C:\Users\samuel\AppData\Local\Microsoft\Windows\INetCache\Content.Word\ProcessoRecepcionistaSaida.png"/>
+            <wp:cNvGraphicFramePr>
+              <a:graphicFrameLocks xmlns:a="http://schemas.openxmlformats.org/drawingml/2006/main" noChangeAspect="1"/>
+            </wp:cNvGraphicFramePr>
+            <a:graphic xmlns:a="http://schemas.openxmlformats.org/drawingml/2006/main">
+              <a:graphicData uri="http://schemas.openxmlformats.org/drawingml/2006/picture">
+                <pic:pic xmlns:pic="http://schemas.openxmlformats.org/drawingml/2006/picture">
+                  <pic:nvPicPr>
+                    <pic:cNvPr id="0" name="Picture 21" descr="C:\Users\samuel\AppData\Local\Microsoft\Windows\INetCache\Content.Word\ProcessoRecepcionistaSaida.png"/>
+                    <pic:cNvPicPr>
+                      <a:picLocks noChangeAspect="1" noChangeArrowheads="1"/>
+                    </pic:cNvPicPr>
+                  </pic:nvPicPr>
+                  <pic:blipFill>
+                    <a:blip r:embed="rId10">
+                      <a:extLst>
+                        <a:ext uri="{28A0092B-C50C-407E-A947-70E740481C1C}">
+                          <a14:useLocalDpi xmlns:a14="http://schemas.microsoft.com/office/drawing/2010/main" val="0"/>
+                        </a:ext>
+                      </a:extLst>
+                    </a:blip>
+                    <a:srcRect/>
+                    <a:stretch>
+                      <a:fillRect/>
+                    </a:stretch>
+                  </pic:blipFill>
+                  <pic:spPr bwMode="auto">
+                    <a:xfrm>
+                      <a:off x="0" y="0"/>
+                      <a:ext cx="5391150" cy="2809875"/>
+                    </a:xfrm>
+                    <a:prstGeom prst="rect">
+                      <a:avLst/>
+                    </a:prstGeom>
+                    <a:noFill/>
+                    <a:ln>
+                      <a:noFill/>
+                    </a:ln>
+                  </pic:spPr>
+                </pic:pic>
+              </a:graphicData>
+            </a:graphic>
+          </wp:inline>
+        </w:drawing>
+      </w:r>
+    </w:p>
+    <w:p>
+      <w:pPr>
+        <w:rPr>
+          <w:rFonts w:ascii="Times New Roman" w:hAnsi="Times New Roman" w:cs="Times New Roman"/>
+        </w:rPr>
+      </w:pPr>
+    </w:p>
+    <w:p>
+      <w:pPr>
+        <w:spacing w:line="360" w:lineRule="auto"/>
+        <w:rPr>
+          <w:rFonts w:ascii="Times New Roman" w:hAnsi="Times New Roman" w:cs="Times New Roman"/>
+        </w:rPr>
+      </w:pPr>
+    </w:p>
+    <w:p>
+      <w:pPr>
+        <w:spacing w:line="360" w:lineRule="auto"/>
+        <w:rPr>
+          <w:rFonts w:ascii="Times New Roman" w:hAnsi="Times New Roman" w:cs="Times New Roman"/>
+        </w:rPr>
+      </w:pPr>
+    </w:p>
+    <w:p>
+      <w:pPr>
+        <w:spacing w:line="360" w:lineRule="auto"/>
+        <w:rPr>
+          <w:rFonts w:ascii="Times New Roman" w:hAnsi="Times New Roman" w:cs="Times New Roman"/>
+        </w:rPr>
+      </w:pPr>
+    </w:p>
+    <w:p>
+      <w:pPr>
+        <w:spacing w:line="360" w:lineRule="auto"/>
+        <w:rPr>
+          <w:rFonts w:ascii="Times New Roman" w:hAnsi="Times New Roman" w:cs="Times New Roman"/>
+        </w:rPr>
+      </w:pPr>
+    </w:p>
+    <w:p>
+      <w:pPr>
+        <w:spacing w:line="360" w:lineRule="auto"/>
+        <w:rPr>
+          <w:rFonts w:ascii="Times New Roman" w:hAnsi="Times New Roman" w:cs="Times New Roman"/>
+        </w:rPr>
+      </w:pPr>
+    </w:p>
+    <w:p>
+      <w:pPr>
+        <w:spacing w:line="360" w:lineRule="auto"/>
+        <w:rPr>
+          <w:rFonts w:ascii="Times New Roman" w:hAnsi="Times New Roman" w:cs="Times New Roman"/>
+        </w:rPr>
+      </w:pPr>
+    </w:p>
+    <w:p>
+      <w:pPr>
+        <w:spacing w:line="360" w:lineRule="auto"/>
+        <w:rPr>
+          <w:rFonts w:ascii="Times New Roman" w:hAnsi="Times New Roman" w:cs="Times New Roman"/>
+        </w:rPr>
+      </w:pPr>
+    </w:p>
+    <w:p>
+      <w:pPr>
+        <w:spacing w:line="360" w:lineRule="auto"/>
+        <w:rPr>
+          <w:rFonts w:ascii="Times New Roman" w:hAnsi="Times New Roman" w:cs="Times New Roman"/>
+        </w:rPr>
+      </w:pPr>
+    </w:p>
+    <w:p>
+      <w:pPr>
+        <w:spacing w:line="360" w:lineRule="auto"/>
+        <w:rPr>
+          <w:rFonts w:ascii="Times New Roman" w:hAnsi="Times New Roman" w:cs="Times New Roman"/>
+        </w:rPr>
+      </w:pPr>
+    </w:p>
+    <w:p>
+      <w:pPr>
+        <w:pStyle w:val="Cabealho2"/>
+        <w:numPr>
+          <w:ilvl w:val="0"/>
+          <w:numId w:val="1"/>
+        </w:numPr>
+        <w:spacing w:line="360" w:lineRule="auto"/>
+        <w:ind w:firstLine="0"/>
+        <w:rPr>
+          <w:rFonts w:ascii="Times New Roman" w:hAnsi="Times New Roman" w:cs="Times New Roman"/>
+          <w:b/>
+          <w:color w:val="auto"/>
+          <w:sz w:val="24"/>
+        </w:rPr>
+      </w:pPr>
+      <w:bookmarkStart w:id="5" w:name="_Toc469839672"/>
+      <w:r>
+        <w:rPr>
+          <w:rFonts w:ascii="Times New Roman" w:hAnsi="Times New Roman" w:cs="Times New Roman"/>
+          <w:b/>
+          <w:color w:val="auto"/>
+          <w:sz w:val="24"/>
+        </w:rPr>
+        <w:lastRenderedPageBreak/>
+        <w:t>Processo Consulta</w:t>
+      </w:r>
+      <w:bookmarkEnd w:id="5"/>
+    </w:p>
+    <w:p>
+      <w:pPr>
+        <w:spacing w:line="360" w:lineRule="auto"/>
+        <w:rPr>
+          <w:rFonts w:ascii="Times New Roman" w:hAnsi="Times New Roman" w:cs="Times New Roman"/>
+        </w:rPr>
+      </w:pPr>
+      <w:r>
+        <w:rPr>
+          <w:rFonts w:ascii="Times New Roman" w:hAnsi="Times New Roman" w:cs="Times New Roman"/>
+        </w:rPr>
+        <w:t>Descrição: Neste processo é tratada a consulta do paciente após a triagem.</w:t>
+      </w:r>
+    </w:p>
+    <w:p>
+      <w:pPr>
+        <w:spacing w:line="360" w:lineRule="auto"/>
+        <w:rPr>
+          <w:rFonts w:ascii="Times New Roman" w:hAnsi="Times New Roman" w:cs="Times New Roman"/>
+        </w:rPr>
+      </w:pPr>
+      <w:r>
+        <w:rPr>
+          <w:rFonts w:ascii="Times New Roman" w:hAnsi="Times New Roman" w:cs="Times New Roman"/>
+        </w:rPr>
+        <w:t xml:space="preserve">O processo inicia-se com o paciente ir para a sala de espera, esperar pela sua vez até chegar à sua vez de ir para ir ao consultório. A partir desse momento o médico recebe a ficha do paciente </w:t>
+      </w:r>
+      <w:r>
+        <w:rPr>
+          <w:rFonts w:ascii="Times New Roman" w:hAnsi="Times New Roman" w:cs="Times New Roman"/>
+        </w:rPr>
+        <w:t>e começa a leitura do mesmo. Após essa tarefa, o médico faz perguntas aos pacientes para realizar o diagnóstico enquanto atualiza a informação do paciente. Depois do diagnóstico o médico decide o tipo de tratamento mais adequado, informa o paciente do mesmo e este sai da consulta.</w:t>
+      </w:r>
+    </w:p>
+    <w:p>
+      <w:pPr>
+        <w:spacing w:line="360" w:lineRule="auto"/>
+        <w:rPr>
+          <w:rFonts w:ascii="Times New Roman" w:hAnsi="Times New Roman" w:cs="Times New Roman"/>
+        </w:rPr>
+      </w:pPr>
+      <w:r>
+        <w:rPr>
+          <w:rFonts w:ascii="Times New Roman" w:hAnsi="Times New Roman" w:cs="Times New Roman"/>
         </w:rPr>
         <w:pict>
           <v:shapetype id="_x0000_t75" coordsize="21600,21600" o:spt="75" o:preferrelative="t" path="m@4@5l@4@11@9@11@9@5xe" filled="f" stroked="f">
@@ -2290,93 +2471,222 @@
             <v:path o:extrusionok="f" gradientshapeok="t" o:connecttype="rect"/>
             <o:lock v:ext="edit" aspectratio="t"/>
           </v:shapetype>
-          <v:shape id="_x0000_s1036" type="#_x0000_t75" style="position:absolute;left:0;text-align:left;margin-left:-.3pt;margin-top:70.35pt;width:425.25pt;height:219.75pt;z-index:251674624;mso-position-horizontal-relative:text;mso-position-vertical-relative:text" o:allowoverlap="f">
-            <v:imagedata r:id="rId9" o:title="ProcessoRecepcionistaSaida"/>
-            <w10:wrap type="square"/>
+          <v:shape id="_x0000_i1025" type="#_x0000_t75" style="width:424.5pt;height:205.5pt">
+            <v:imagedata r:id="rId11" o:title="ProcessoConsulta"/>
           </v:shape>
         </w:pict>
       </w:r>
-      <w:r>
-        <w:rPr>
-          <w:rFonts w:ascii="Times New Roman" w:hAnsi="Times New Roman" w:cs="Times New Roman"/>
-        </w:rPr>
-        <w:t>O processo inicia-se com o</w:t>
-      </w:r>
-      <w:r>
-        <w:rPr>
-          <w:rFonts w:ascii="Times New Roman" w:hAnsi="Times New Roman" w:cs="Times New Roman"/>
-        </w:rPr>
-        <w:t xml:space="preserve"> paciente a tirar a senha, espera pela sua vez</w:t>
-      </w:r>
-      <w:r>
-        <w:rPr>
-          <w:rFonts w:ascii="Times New Roman" w:hAnsi="Times New Roman" w:cs="Times New Roman"/>
-        </w:rPr>
-        <w:t xml:space="preserve">, </w:t>
-      </w:r>
-      <w:r>
-        <w:rPr>
-          <w:rFonts w:ascii="Times New Roman" w:hAnsi="Times New Roman" w:cs="Times New Roman"/>
-        </w:rPr>
-        <w:t>quando finalmente chega à sua vez este fornece os seus dados à(ao) rececionista de forma a este identificar a sua ficha, este(a) verifica se existe algum pagamento e posteriormente avisa o paciente que o processo foi concluído.</w:t>
-      </w:r>
-    </w:p>
-    <w:p>
-      <w:pPr>
-        <w:spacing w:line="360" w:lineRule="auto"/>
-        <w:rPr>
-          <w:rFonts w:ascii="Times New Roman" w:hAnsi="Times New Roman" w:cs="Times New Roman"/>
-        </w:rPr>
-      </w:pPr>
-    </w:p>
-    <w:p>
-      <w:pPr>
-        <w:rPr>
-          <w:rFonts w:ascii="Times New Roman" w:hAnsi="Times New Roman" w:cs="Times New Roman"/>
-        </w:rPr>
-      </w:pPr>
-    </w:p>
-    <w:p>
-      <w:pPr>
-        <w:spacing w:line="360" w:lineRule="auto"/>
-        <w:rPr>
-          <w:rFonts w:ascii="Times New Roman" w:hAnsi="Times New Roman" w:cs="Times New Roman"/>
-        </w:rPr>
-      </w:pPr>
-    </w:p>
-    <w:p>
-      <w:pPr>
-        <w:spacing w:line="360" w:lineRule="auto"/>
-        <w:rPr>
-          <w:rFonts w:ascii="Times New Roman" w:hAnsi="Times New Roman" w:cs="Times New Roman"/>
-        </w:rPr>
-      </w:pPr>
-    </w:p>
-    <w:p>
-      <w:pPr>
-        <w:pStyle w:val="Cabealho1"/>
-        <w:rPr>
-          <w:rFonts w:ascii="Times New Roman" w:hAnsi="Times New Roman" w:cs="Times New Roman"/>
-          <w:b/>
-        </w:rPr>
-      </w:pPr>
-      <w:r>
-        <w:rPr>
-          <w:rFonts w:ascii="Times New Roman" w:hAnsi="Times New Roman" w:cs="Times New Roman"/>
-        </w:rPr>
-        <w:br w:type="page"/>
-      </w:r>
-      <w:bookmarkStart w:id="5" w:name="_Toc438150860"/>
-      <w:r>
+    </w:p>
+    <w:p>
+      <w:pPr>
+        <w:spacing w:line="360" w:lineRule="auto"/>
+        <w:rPr>
+          <w:rFonts w:ascii="Times New Roman" w:hAnsi="Times New Roman" w:cs="Times New Roman"/>
+        </w:rPr>
+      </w:pPr>
+    </w:p>
+    <w:p>
+      <w:pPr>
+        <w:spacing w:line="360" w:lineRule="auto"/>
+        <w:rPr>
+          <w:rFonts w:ascii="Times New Roman" w:hAnsi="Times New Roman" w:cs="Times New Roman"/>
+        </w:rPr>
+      </w:pPr>
+    </w:p>
+    <w:p>
+      <w:pPr>
+        <w:spacing w:line="360" w:lineRule="auto"/>
+        <w:rPr>
+          <w:rFonts w:ascii="Times New Roman" w:hAnsi="Times New Roman" w:cs="Times New Roman"/>
+        </w:rPr>
+      </w:pPr>
+    </w:p>
+    <w:p>
+      <w:pPr>
+        <w:spacing w:line="360" w:lineRule="auto"/>
+        <w:rPr>
+          <w:rFonts w:ascii="Times New Roman" w:hAnsi="Times New Roman" w:cs="Times New Roman"/>
+        </w:rPr>
+      </w:pPr>
+    </w:p>
+    <w:p>
+      <w:pPr>
+        <w:spacing w:line="360" w:lineRule="auto"/>
+        <w:rPr>
+          <w:rFonts w:ascii="Times New Roman" w:hAnsi="Times New Roman" w:cs="Times New Roman"/>
+        </w:rPr>
+      </w:pPr>
+    </w:p>
+    <w:p>
+      <w:pPr>
+        <w:spacing w:line="360" w:lineRule="auto"/>
+        <w:rPr>
+          <w:rFonts w:ascii="Times New Roman" w:hAnsi="Times New Roman" w:cs="Times New Roman"/>
+        </w:rPr>
+      </w:pPr>
+    </w:p>
+    <w:p>
+      <w:pPr>
+        <w:spacing w:line="360" w:lineRule="auto"/>
+        <w:rPr>
+          <w:rFonts w:ascii="Times New Roman" w:hAnsi="Times New Roman" w:cs="Times New Roman"/>
+        </w:rPr>
+      </w:pPr>
+    </w:p>
+    <w:p>
+      <w:pPr>
+        <w:spacing w:line="360" w:lineRule="auto"/>
+        <w:rPr>
+          <w:rFonts w:ascii="Times New Roman" w:hAnsi="Times New Roman" w:cs="Times New Roman"/>
+        </w:rPr>
+      </w:pPr>
+    </w:p>
+    <w:p>
+      <w:pPr>
+        <w:spacing w:line="360" w:lineRule="auto"/>
+        <w:rPr>
+          <w:rFonts w:ascii="Times New Roman" w:hAnsi="Times New Roman" w:cs="Times New Roman"/>
+        </w:rPr>
+      </w:pPr>
+    </w:p>
+    <w:p>
+      <w:pPr>
+        <w:spacing w:line="360" w:lineRule="auto"/>
+        <w:rPr>
+          <w:rFonts w:ascii="Times New Roman" w:hAnsi="Times New Roman" w:cs="Times New Roman"/>
+        </w:rPr>
+      </w:pPr>
+    </w:p>
+    <w:p>
+      <w:pPr>
+        <w:spacing w:line="360" w:lineRule="auto"/>
+        <w:rPr>
+          <w:rFonts w:ascii="Times New Roman" w:hAnsi="Times New Roman" w:cs="Times New Roman"/>
+        </w:rPr>
+      </w:pPr>
+    </w:p>
+    <w:p>
+      <w:pPr>
+        <w:spacing w:line="360" w:lineRule="auto"/>
+        <w:rPr>
+          <w:rFonts w:ascii="Times New Roman" w:hAnsi="Times New Roman" w:cs="Times New Roman"/>
+        </w:rPr>
+      </w:pPr>
+    </w:p>
+    <w:p>
+      <w:pPr>
+        <w:pStyle w:val="Cabealho2"/>
+        <w:numPr>
+          <w:ilvl w:val="0"/>
+          <w:numId w:val="1"/>
+        </w:numPr>
+        <w:spacing w:line="360" w:lineRule="auto"/>
+        <w:ind w:firstLine="0"/>
         <w:rPr>
           <w:rFonts w:ascii="Times New Roman" w:hAnsi="Times New Roman" w:cs="Times New Roman"/>
           <w:b/>
           <w:color w:val="auto"/>
+          <w:sz w:val="24"/>
+        </w:rPr>
+      </w:pPr>
+      <w:bookmarkStart w:id="6" w:name="_Toc469839673"/>
+      <w:r>
+        <w:rPr>
+          <w:rFonts w:ascii="Times New Roman" w:hAnsi="Times New Roman" w:cs="Times New Roman"/>
+          <w:b/>
+          <w:color w:val="auto"/>
+          <w:sz w:val="24"/>
+        </w:rPr>
+        <w:lastRenderedPageBreak/>
+        <w:t>Processo Triagem</w:t>
+      </w:r>
+      <w:bookmarkEnd w:id="6"/>
+    </w:p>
+    <w:p>
+      <w:pPr>
+        <w:spacing w:line="360" w:lineRule="auto"/>
+        <w:rPr>
+          <w:rFonts w:ascii="Times New Roman" w:hAnsi="Times New Roman" w:cs="Times New Roman"/>
+        </w:rPr>
+      </w:pPr>
+      <w:r>
+        <w:rPr>
+          <w:rFonts w:ascii="Times New Roman" w:hAnsi="Times New Roman" w:cs="Times New Roman"/>
+        </w:rPr>
+        <w:t xml:space="preserve">Descrição: Neste processo é tratada a </w:t>
+      </w:r>
+      <w:r>
+        <w:rPr>
+          <w:rFonts w:ascii="Times New Roman" w:hAnsi="Times New Roman" w:cs="Times New Roman"/>
+        </w:rPr>
+        <w:t>triagem do paciente depois de falar com o rececionista.</w:t>
+      </w:r>
+    </w:p>
+    <w:p>
+      <w:pPr>
+        <w:spacing w:line="360" w:lineRule="auto"/>
+        <w:rPr>
+          <w:rFonts w:ascii="Times New Roman" w:hAnsi="Times New Roman" w:cs="Times New Roman"/>
+        </w:rPr>
+      </w:pPr>
+      <w:r>
+        <w:rPr>
+          <w:rFonts w:ascii="Times New Roman" w:hAnsi="Times New Roman" w:cs="Times New Roman"/>
+        </w:rPr>
+        <w:t>O processo inicia-se com o paciente ir para a sala de espera, esperar pela sua vez até chegar à sua vez de ir para a sala de triagem. Aqui, o enfermeiro recebe a ficha do utente e faz-lhe perguntas para decidir o tipo de urgência. Seguidamente dá uma pulseira ao paciente e informa-o para que zona é que se deve dirigir para ser consultado. Porém se for uma situação de emergência este vai para a zona de emergência.</w:t>
+      </w:r>
+    </w:p>
+    <w:p>
+      <w:pPr>
+        <w:spacing w:line="360" w:lineRule="auto"/>
+        <w:rPr>
+          <w:rFonts w:ascii="Times New Roman" w:hAnsi="Times New Roman" w:cs="Times New Roman"/>
+        </w:rPr>
+      </w:pPr>
+      <w:r>
+        <w:rPr>
+          <w:rFonts w:ascii="Times New Roman" w:hAnsi="Times New Roman" w:cs="Times New Roman"/>
+        </w:rPr>
+        <w:pict>
+          <v:shape id="_x0000_i1026" type="#_x0000_t75" style="width:424.5pt;height:306.75pt">
+            <v:imagedata r:id="rId12" o:title="ProcessoTriagem"/>
+          </v:shape>
+        </w:pict>
+      </w:r>
+    </w:p>
+    <w:p>
+      <w:pPr>
+        <w:spacing w:line="360" w:lineRule="auto"/>
+        <w:rPr>
+          <w:rFonts w:ascii="Times New Roman" w:hAnsi="Times New Roman" w:cs="Times New Roman"/>
+        </w:rPr>
+      </w:pPr>
+    </w:p>
+    <w:p>
+      <w:pPr>
+        <w:pStyle w:val="Cabealho1"/>
+        <w:rPr>
+          <w:rFonts w:ascii="Times New Roman" w:hAnsi="Times New Roman" w:cs="Times New Roman"/>
+          <w:b/>
+        </w:rPr>
+      </w:pPr>
+      <w:r>
+        <w:rPr>
+          <w:rFonts w:ascii="Times New Roman" w:hAnsi="Times New Roman" w:cs="Times New Roman"/>
+        </w:rPr>
+        <w:br w:type="page"/>
+      </w:r>
+      <w:bookmarkStart w:id="7" w:name="_Toc469839674"/>
+      <w:r>
+        <w:rPr>
+          <w:rFonts w:ascii="Times New Roman" w:hAnsi="Times New Roman" w:cs="Times New Roman"/>
+          <w:b/>
+          <w:color w:val="auto"/>
         </w:rPr>
         <w:lastRenderedPageBreak/>
         <w:t>Lista de Requisitos da Organização</w:t>
       </w:r>
-      <w:bookmarkEnd w:id="5"/>
+      <w:bookmarkEnd w:id="7"/>
     </w:p>
     <w:p>
       <w:pPr>
@@ -2423,7 +2733,7 @@
           <w:sz w:val="24"/>
         </w:rPr>
       </w:pPr>
-      <w:bookmarkStart w:id="6" w:name="_Toc438150861"/>
+      <w:bookmarkStart w:id="8" w:name="_Toc469839675"/>
       <w:r>
         <w:rPr>
           <w:rFonts w:ascii="Times New Roman" w:hAnsi="Times New Roman" w:cs="Times New Roman"/>
@@ -2432,7 +2742,7 @@
         </w:rPr>
         <w:t>Requisitos Funcionais</w:t>
       </w:r>
-      <w:bookmarkEnd w:id="6"/>
+      <w:bookmarkEnd w:id="8"/>
     </w:p>
     <w:tbl>
       <w:tblPr>
@@ -3008,7 +3318,7 @@
           <w:sz w:val="24"/>
         </w:rPr>
       </w:pPr>
-      <w:bookmarkStart w:id="7" w:name="_Toc438150862"/>
+      <w:bookmarkStart w:id="9" w:name="_Toc469839676"/>
       <w:r>
         <w:rPr>
           <w:rFonts w:ascii="Times New Roman" w:hAnsi="Times New Roman" w:cs="Times New Roman"/>
@@ -3017,7 +3327,7 @@
         </w:rPr>
         <w:t>Requisitos Não-Funcionais</w:t>
       </w:r>
-      <w:bookmarkEnd w:id="7"/>
+      <w:bookmarkEnd w:id="9"/>
     </w:p>
     <w:tbl>
       <w:tblPr>
@@ -3285,7 +3595,7 @@
           <w:color w:val="auto"/>
         </w:rPr>
       </w:pPr>
-      <w:bookmarkStart w:id="8" w:name="_Toc438150863"/>
+      <w:bookmarkStart w:id="10" w:name="_Toc469839677"/>
       <w:r>
         <w:rPr>
           <w:rFonts w:ascii="Times New Roman" w:hAnsi="Times New Roman" w:cs="Times New Roman"/>
@@ -3295,7 +3605,7 @@
         <w:lastRenderedPageBreak/>
         <w:t>Modelo Domínio</w:t>
       </w:r>
-      <w:bookmarkEnd w:id="8"/>
+      <w:bookmarkEnd w:id="10"/>
     </w:p>
     <w:p>
       <w:pPr>
@@ -3311,7 +3621,7 @@
         </w:rPr>
         <w:pict>
           <v:shape id="_x0000_s1033" type="#_x0000_t75" style="position:absolute;margin-left:-21.9pt;margin-top:16.55pt;width:457pt;height:628.1pt;z-index:251672576">
-            <v:imagedata r:id="rId10" o:title="12375906_982688281804935_883454441_o"/>
+            <v:imagedata r:id="rId13" o:title="12375906_982688281804935_883454441_o"/>
             <w10:wrap type="square"/>
           </v:shape>
         </w:pict>
@@ -3353,7 +3663,7 @@
           <w:color w:val="auto"/>
         </w:rPr>
       </w:pPr>
-      <w:bookmarkStart w:id="9" w:name="_Toc438150864"/>
+      <w:bookmarkStart w:id="11" w:name="_Toc469839678"/>
       <w:r>
         <w:rPr>
           <w:rFonts w:ascii="Times New Roman" w:hAnsi="Times New Roman" w:cs="Times New Roman"/>
@@ -3362,7 +3672,7 @@
         </w:rPr>
         <w:t>Identificação e Descrição dos Recursos Disponíveis no HIS</w:t>
       </w:r>
-      <w:bookmarkEnd w:id="9"/>
+      <w:bookmarkEnd w:id="11"/>
     </w:p>
     <w:p>
       <w:pPr>
@@ -3433,7 +3743,7 @@
           <w:sz w:val="2"/>
         </w:rPr>
       </w:pPr>
-      <w:bookmarkStart w:id="10" w:name="_Toc406776646"/>
+      <w:bookmarkStart w:id="12" w:name="_Toc406776646"/>
     </w:p>
     <w:p>
       <w:pPr>
@@ -3444,7 +3754,7 @@
           <w:b/>
         </w:rPr>
       </w:pPr>
-      <w:bookmarkStart w:id="11" w:name="_Toc438150865"/>
+      <w:bookmarkStart w:id="13" w:name="_Toc469839679"/>
       <w:r>
         <w:rPr>
           <w:rFonts w:ascii="Times New Roman" w:hAnsi="Times New Roman" w:cs="Times New Roman"/>
@@ -3453,8 +3763,8 @@
         </w:rPr>
         <w:t>Correlação dos Recursos Disponíveis nos HIS com os Requisitos da Organização</w:t>
       </w:r>
-      <w:bookmarkEnd w:id="10"/>
-      <w:bookmarkEnd w:id="11"/>
+      <w:bookmarkEnd w:id="12"/>
+      <w:bookmarkEnd w:id="13"/>
     </w:p>
     <w:p>
       <w:pPr>
@@ -3875,7 +4185,7 @@
           <w:sz w:val="2"/>
         </w:rPr>
       </w:pPr>
-      <w:bookmarkStart w:id="12" w:name="_Toc406776647"/>
+      <w:bookmarkStart w:id="14" w:name="_Toc406776647"/>
     </w:p>
     <w:p>
       <w:pPr>
@@ -3887,7 +4197,7 @@
           <w:color w:val="auto"/>
         </w:rPr>
       </w:pPr>
-      <w:bookmarkStart w:id="13" w:name="_Toc438150866"/>
+      <w:bookmarkStart w:id="15" w:name="_Toc469839680"/>
       <w:r>
         <w:rPr>
           <w:rFonts w:ascii="Times New Roman" w:hAnsi="Times New Roman" w:cs="Times New Roman"/>
@@ -3896,8 +4206,8 @@
         </w:rPr>
         <w:t>Escolha e Justificação do HIS</w:t>
       </w:r>
-      <w:bookmarkEnd w:id="12"/>
-      <w:bookmarkEnd w:id="13"/>
+      <w:bookmarkEnd w:id="14"/>
+      <w:bookmarkEnd w:id="15"/>
     </w:p>
     <w:p>
       <w:pPr>
@@ -4426,7 +4736,7 @@
           <w:color w:val="auto"/>
         </w:rPr>
       </w:pPr>
-      <w:bookmarkStart w:id="14" w:name="_Toc438150868"/>
+      <w:bookmarkStart w:id="16" w:name="_Toc469839681"/>
       <w:r>
         <w:rPr>
           <w:rFonts w:ascii="Times New Roman" w:hAnsi="Times New Roman" w:cs="Times New Roman"/>
@@ -4436,7 +4746,7 @@
         <w:lastRenderedPageBreak/>
         <w:t>Conclusão</w:t>
       </w:r>
-      <w:bookmarkEnd w:id="14"/>
+      <w:bookmarkEnd w:id="16"/>
     </w:p>
     <w:p>
       <w:pPr>
@@ -4629,7 +4939,7 @@
           <w:lang w:val="en-GB"/>
         </w:rPr>
       </w:pPr>
-      <w:bookmarkStart w:id="15" w:name="_Toc438150869"/>
+      <w:bookmarkStart w:id="17" w:name="_Toc469839682"/>
       <w:proofErr w:type="spellStart"/>
       <w:r>
         <w:rPr>
@@ -4661,7 +4971,7 @@
         </w:rPr>
         <w:t>Bibliográficas</w:t>
       </w:r>
-      <w:bookmarkEnd w:id="15"/>
+      <w:bookmarkEnd w:id="17"/>
       <w:proofErr w:type="spellEnd"/>
     </w:p>
     <w:p>
@@ -4681,8 +4991,8 @@
       </w:pPr>
     </w:p>
     <w:sectPr>
-      <w:headerReference w:type="default" r:id="rId11"/>
-      <w:footerReference w:type="default" r:id="rId12"/>
+      <w:headerReference w:type="default" r:id="rId14"/>
+      <w:footerReference w:type="default" r:id="rId15"/>
       <w:pgSz w:w="11906" w:h="16838"/>
       <w:pgMar w:top="1417" w:right="1701" w:bottom="1417" w:left="1701" w:header="708" w:footer="708" w:gutter="0"/>
       <w:cols w:space="708"/>
@@ -4694,7 +5004,7 @@
 </file>
 
 <file path=word/endnotes.xml><?xml version="1.0" encoding="utf-8"?>
-<w:endnotes xmlns:wpc="http://schemas.microsoft.com/office/word/2010/wordprocessingCanvas" xmlns:cx="http://schemas.microsoft.com/office/drawing/2014/chartex" xmlns:cx1="http://schemas.microsoft.com/office/drawing/2015/9/8/chartex" xmlns:cx2="http://schemas.microsoft.com/office/drawing/2015/10/21/chartex" xmlns:cx3="http://schemas.microsoft.com/office/drawing/2016/5/9/chartex" xmlns:cx4="http://schemas.microsoft.com/office/drawing/2016/5/10/chartex" xmlns:cx5="http://schemas.microsoft.com/office/drawing/2016/5/11/chartex" xmlns:mc="http://schemas.openxmlformats.org/markup-compatibility/2006" xmlns:o="urn:schemas-microsoft-com:office:office" xmlns:r="http://schemas.openxmlformats.org/officeDocument/2006/relationships" xmlns:m="http://schemas.openxmlformats.org/officeDocument/2006/math" xmlns:v="urn:schemas-microsoft-com:vml" xmlns:wp14="http://schemas.microsoft.com/office/word/2010/wordprocessingDrawing" xmlns:wp="http://schemas.openxmlformats.org/drawingml/2006/wordprocessingDrawing" xmlns:w10="urn:schemas-microsoft-com:office:word" xmlns:w="http://schemas.openxmlformats.org/wordprocessingml/2006/main" xmlns:w14="http://schemas.microsoft.com/office/word/2010/wordml" xmlns:w15="http://schemas.microsoft.com/office/word/2012/wordml" xmlns:w16se="http://schemas.microsoft.com/office/word/2015/wordml/symex" xmlns:wpg="http://schemas.microsoft.com/office/word/2010/wordprocessingGroup" xmlns:wpi="http://schemas.microsoft.com/office/word/2010/wordprocessingInk" xmlns:wne="http://schemas.microsoft.com/office/word/2006/wordml" xmlns:wps="http://schemas.microsoft.com/office/word/2010/wordprocessingShape" mc:Ignorable="w14 w15 w16se wp14">
+<w:endnotes xmlns:wpc="http://schemas.microsoft.com/office/word/2010/wordprocessingCanvas" xmlns:mc="http://schemas.openxmlformats.org/markup-compatibility/2006" xmlns:o="urn:schemas-microsoft-com:office:office" xmlns:r="http://schemas.openxmlformats.org/officeDocument/2006/relationships" xmlns:m="http://schemas.openxmlformats.org/officeDocument/2006/math" xmlns:v="urn:schemas-microsoft-com:vml" xmlns:wp14="http://schemas.microsoft.com/office/word/2010/wordprocessingDrawing" xmlns:wp="http://schemas.openxmlformats.org/drawingml/2006/wordprocessingDrawing" xmlns:w10="urn:schemas-microsoft-com:office:word" xmlns:w="http://schemas.openxmlformats.org/wordprocessingml/2006/main" xmlns:w14="http://schemas.microsoft.com/office/word/2010/wordml" xmlns:w15="http://schemas.microsoft.com/office/word/2012/wordml" xmlns:wpg="http://schemas.microsoft.com/office/word/2010/wordprocessingGroup" xmlns:wpi="http://schemas.microsoft.com/office/word/2010/wordprocessingInk" xmlns:wne="http://schemas.microsoft.com/office/word/2006/wordml" xmlns:wps="http://schemas.microsoft.com/office/word/2010/wordprocessingShape" mc:Ignorable="w14 w15 wp14">
   <w:endnote w:type="separator" w:id="-1">
     <w:p>
       <w:pPr>
@@ -4719,7 +5029,7 @@
 </file>
 
 <file path=word/footer1.xml><?xml version="1.0" encoding="utf-8"?>
-<w:ftr xmlns:wpc="http://schemas.microsoft.com/office/word/2010/wordprocessingCanvas" xmlns:cx="http://schemas.microsoft.com/office/drawing/2014/chartex" xmlns:cx1="http://schemas.microsoft.com/office/drawing/2015/9/8/chartex" xmlns:cx2="http://schemas.microsoft.com/office/drawing/2015/10/21/chartex" xmlns:cx3="http://schemas.microsoft.com/office/drawing/2016/5/9/chartex" xmlns:cx4="http://schemas.microsoft.com/office/drawing/2016/5/10/chartex" xmlns:cx5="http://schemas.microsoft.com/office/drawing/2016/5/11/chartex" xmlns:mc="http://schemas.openxmlformats.org/markup-compatibility/2006" xmlns:o="urn:schemas-microsoft-com:office:office" xmlns:r="http://schemas.openxmlformats.org/officeDocument/2006/relationships" xmlns:m="http://schemas.openxmlformats.org/officeDocument/2006/math" xmlns:v="urn:schemas-microsoft-com:vml" xmlns:wp14="http://schemas.microsoft.com/office/word/2010/wordprocessingDrawing" xmlns:wp="http://schemas.openxmlformats.org/drawingml/2006/wordprocessingDrawing" xmlns:w10="urn:schemas-microsoft-com:office:word" xmlns:w="http://schemas.openxmlformats.org/wordprocessingml/2006/main" xmlns:w14="http://schemas.microsoft.com/office/word/2010/wordml" xmlns:w15="http://schemas.microsoft.com/office/word/2012/wordml" xmlns:w16se="http://schemas.microsoft.com/office/word/2015/wordml/symex" xmlns:wpg="http://schemas.microsoft.com/office/word/2010/wordprocessingGroup" xmlns:wpi="http://schemas.microsoft.com/office/word/2010/wordprocessingInk" xmlns:wne="http://schemas.microsoft.com/office/word/2006/wordml" xmlns:wps="http://schemas.microsoft.com/office/word/2010/wordprocessingShape" mc:Ignorable="w14 w15 w16se wp14">
+<w:ftr xmlns:wpc="http://schemas.microsoft.com/office/word/2010/wordprocessingCanvas" xmlns:mc="http://schemas.openxmlformats.org/markup-compatibility/2006" xmlns:o="urn:schemas-microsoft-com:office:office" xmlns:r="http://schemas.openxmlformats.org/officeDocument/2006/relationships" xmlns:m="http://schemas.openxmlformats.org/officeDocument/2006/math" xmlns:v="urn:schemas-microsoft-com:vml" xmlns:wp14="http://schemas.microsoft.com/office/word/2010/wordprocessingDrawing" xmlns:wp="http://schemas.openxmlformats.org/drawingml/2006/wordprocessingDrawing" xmlns:w10="urn:schemas-microsoft-com:office:word" xmlns:w="http://schemas.openxmlformats.org/wordprocessingml/2006/main" xmlns:w14="http://schemas.microsoft.com/office/word/2010/wordml" xmlns:w15="http://schemas.microsoft.com/office/word/2012/wordml" xmlns:wpg="http://schemas.microsoft.com/office/word/2010/wordprocessingGroup" xmlns:wpi="http://schemas.microsoft.com/office/word/2010/wordprocessingInk" xmlns:wne="http://schemas.microsoft.com/office/word/2006/wordml" xmlns:wps="http://schemas.microsoft.com/office/word/2010/wordprocessingShape" mc:Ignorable="w14 w15 wp14">
   <w:sdt>
     <w:sdtPr>
       <w:id w:val="1274281880"/>
@@ -4748,7 +5058,7 @@
           <w:rPr>
             <w:noProof/>
           </w:rPr>
-          <w:t>12</w:t>
+          <w:t>3</w:t>
         </w:r>
         <w:r>
           <w:fldChar w:fldCharType="end"/>
@@ -4766,7 +5076,7 @@
 </file>
 
 <file path=word/footnotes.xml><?xml version="1.0" encoding="utf-8"?>
-<w:footnotes xmlns:wpc="http://schemas.microsoft.com/office/word/2010/wordprocessingCanvas" xmlns:cx="http://schemas.microsoft.com/office/drawing/2014/chartex" xmlns:cx1="http://schemas.microsoft.com/office/drawing/2015/9/8/chartex" xmlns:cx2="http://schemas.microsoft.com/office/drawing/2015/10/21/chartex" xmlns:cx3="http://schemas.microsoft.com/office/drawing/2016/5/9/chartex" xmlns:cx4="http://schemas.microsoft.com/office/drawing/2016/5/10/chartex" xmlns:cx5="http://schemas.microsoft.com/office/drawing/2016/5/11/chartex" xmlns:mc="http://schemas.openxmlformats.org/markup-compatibility/2006" xmlns:o="urn:schemas-microsoft-com:office:office" xmlns:r="http://schemas.openxmlformats.org/officeDocument/2006/relationships" xmlns:m="http://schemas.openxmlformats.org/officeDocument/2006/math" xmlns:v="urn:schemas-microsoft-com:vml" xmlns:wp14="http://schemas.microsoft.com/office/word/2010/wordprocessingDrawing" xmlns:wp="http://schemas.openxmlformats.org/drawingml/2006/wordprocessingDrawing" xmlns:w10="urn:schemas-microsoft-com:office:word" xmlns:w="http://schemas.openxmlformats.org/wordprocessingml/2006/main" xmlns:w14="http://schemas.microsoft.com/office/word/2010/wordml" xmlns:w15="http://schemas.microsoft.com/office/word/2012/wordml" xmlns:w16se="http://schemas.microsoft.com/office/word/2015/wordml/symex" xmlns:wpg="http://schemas.microsoft.com/office/word/2010/wordprocessingGroup" xmlns:wpi="http://schemas.microsoft.com/office/word/2010/wordprocessingInk" xmlns:wne="http://schemas.microsoft.com/office/word/2006/wordml" xmlns:wps="http://schemas.microsoft.com/office/word/2010/wordprocessingShape" mc:Ignorable="w14 w15 w16se wp14">
+<w:footnotes xmlns:wpc="http://schemas.microsoft.com/office/word/2010/wordprocessingCanvas" xmlns:mc="http://schemas.openxmlformats.org/markup-compatibility/2006" xmlns:o="urn:schemas-microsoft-com:office:office" xmlns:r="http://schemas.openxmlformats.org/officeDocument/2006/relationships" xmlns:m="http://schemas.openxmlformats.org/officeDocument/2006/math" xmlns:v="urn:schemas-microsoft-com:vml" xmlns:wp14="http://schemas.microsoft.com/office/word/2010/wordprocessingDrawing" xmlns:wp="http://schemas.openxmlformats.org/drawingml/2006/wordprocessingDrawing" xmlns:w10="urn:schemas-microsoft-com:office:word" xmlns:w="http://schemas.openxmlformats.org/wordprocessingml/2006/main" xmlns:w14="http://schemas.microsoft.com/office/word/2010/wordml" xmlns:w15="http://schemas.microsoft.com/office/word/2012/wordml" xmlns:wpg="http://schemas.microsoft.com/office/word/2010/wordprocessingGroup" xmlns:wpi="http://schemas.microsoft.com/office/word/2010/wordprocessingInk" xmlns:wne="http://schemas.microsoft.com/office/word/2006/wordml" xmlns:wps="http://schemas.microsoft.com/office/word/2010/wordprocessingShape" mc:Ignorable="w14 w15 wp14">
   <w:footnote w:type="separator" w:id="-1">
     <w:p>
       <w:pPr>
@@ -4791,7 +5101,7 @@
 </file>
 
 <file path=word/header1.xml><?xml version="1.0" encoding="utf-8"?>
-<w:hdr xmlns:wpc="http://schemas.microsoft.com/office/word/2010/wordprocessingCanvas" xmlns:cx="http://schemas.microsoft.com/office/drawing/2014/chartex" xmlns:cx1="http://schemas.microsoft.com/office/drawing/2015/9/8/chartex" xmlns:cx2="http://schemas.microsoft.com/office/drawing/2015/10/21/chartex" xmlns:cx3="http://schemas.microsoft.com/office/drawing/2016/5/9/chartex" xmlns:cx4="http://schemas.microsoft.com/office/drawing/2016/5/10/chartex" xmlns:cx5="http://schemas.microsoft.com/office/drawing/2016/5/11/chartex" xmlns:mc="http://schemas.openxmlformats.org/markup-compatibility/2006" xmlns:o="urn:schemas-microsoft-com:office:office" xmlns:r="http://schemas.openxmlformats.org/officeDocument/2006/relationships" xmlns:m="http://schemas.openxmlformats.org/officeDocument/2006/math" xmlns:v="urn:schemas-microsoft-com:vml" xmlns:wp14="http://schemas.microsoft.com/office/word/2010/wordprocessingDrawing" xmlns:wp="http://schemas.openxmlformats.org/drawingml/2006/wordprocessingDrawing" xmlns:w10="urn:schemas-microsoft-com:office:word" xmlns:w="http://schemas.openxmlformats.org/wordprocessingml/2006/main" xmlns:w14="http://schemas.microsoft.com/office/word/2010/wordml" xmlns:w15="http://schemas.microsoft.com/office/word/2012/wordml" xmlns:w16se="http://schemas.microsoft.com/office/word/2015/wordml/symex" xmlns:wpg="http://schemas.microsoft.com/office/word/2010/wordprocessingGroup" xmlns:wpi="http://schemas.microsoft.com/office/word/2010/wordprocessingInk" xmlns:wne="http://schemas.microsoft.com/office/word/2006/wordml" xmlns:wps="http://schemas.microsoft.com/office/word/2010/wordprocessingShape" mc:Ignorable="w14 w15 w16se wp14">
+<w:hdr xmlns:wpc="http://schemas.microsoft.com/office/word/2010/wordprocessingCanvas" xmlns:mc="http://schemas.openxmlformats.org/markup-compatibility/2006" xmlns:o="urn:schemas-microsoft-com:office:office" xmlns:r="http://schemas.openxmlformats.org/officeDocument/2006/relationships" xmlns:m="http://schemas.openxmlformats.org/officeDocument/2006/math" xmlns:v="urn:schemas-microsoft-com:vml" xmlns:wp14="http://schemas.microsoft.com/office/word/2010/wordprocessingDrawing" xmlns:wp="http://schemas.openxmlformats.org/drawingml/2006/wordprocessingDrawing" xmlns:w10="urn:schemas-microsoft-com:office:word" xmlns:w="http://schemas.openxmlformats.org/wordprocessingml/2006/main" xmlns:w14="http://schemas.microsoft.com/office/word/2010/wordml" xmlns:w15="http://schemas.microsoft.com/office/word/2012/wordml" xmlns:wpg="http://schemas.microsoft.com/office/word/2010/wordprocessingGroup" xmlns:wpi="http://schemas.microsoft.com/office/word/2010/wordprocessingInk" xmlns:wne="http://schemas.microsoft.com/office/word/2006/wordml" xmlns:wps="http://schemas.microsoft.com/office/word/2010/wordprocessingShape" mc:Ignorable="w14 w15 wp14">
   <w:p>
     <w:pPr>
       <w:pStyle w:val="Cabealho"/>
@@ -4819,7 +5129,7 @@
 </file>
 
 <file path=word/numbering.xml><?xml version="1.0" encoding="utf-8"?>
-<w:numbering xmlns:wpc="http://schemas.microsoft.com/office/word/2010/wordprocessingCanvas" xmlns:cx="http://schemas.microsoft.com/office/drawing/2014/chartex" xmlns:cx1="http://schemas.microsoft.com/office/drawing/2015/9/8/chartex" xmlns:cx2="http://schemas.microsoft.com/office/drawing/2015/10/21/chartex" xmlns:cx3="http://schemas.microsoft.com/office/drawing/2016/5/9/chartex" xmlns:cx4="http://schemas.microsoft.com/office/drawing/2016/5/10/chartex" xmlns:cx5="http://schemas.microsoft.com/office/drawing/2016/5/11/chartex" xmlns:mc="http://schemas.openxmlformats.org/markup-compatibility/2006" xmlns:o="urn:schemas-microsoft-com:office:office" xmlns:r="http://schemas.openxmlformats.org/officeDocument/2006/relationships" xmlns:m="http://schemas.openxmlformats.org/officeDocument/2006/math" xmlns:v="urn:schemas-microsoft-com:vml" xmlns:wp14="http://schemas.microsoft.com/office/word/2010/wordprocessingDrawing" xmlns:wp="http://schemas.openxmlformats.org/drawingml/2006/wordprocessingDrawing" xmlns:w10="urn:schemas-microsoft-com:office:word" xmlns:w="http://schemas.openxmlformats.org/wordprocessingml/2006/main" xmlns:w14="http://schemas.microsoft.com/office/word/2010/wordml" xmlns:w15="http://schemas.microsoft.com/office/word/2012/wordml" xmlns:w16se="http://schemas.microsoft.com/office/word/2015/wordml/symex" xmlns:wpg="http://schemas.microsoft.com/office/word/2010/wordprocessingGroup" xmlns:wpi="http://schemas.microsoft.com/office/word/2010/wordprocessingInk" xmlns:wne="http://schemas.microsoft.com/office/word/2006/wordml" xmlns:wps="http://schemas.microsoft.com/office/word/2010/wordprocessingShape" mc:Ignorable="w14 w15 w16se wp14">
+<w:numbering xmlns:wpc="http://schemas.microsoft.com/office/word/2010/wordprocessingCanvas" xmlns:mc="http://schemas.openxmlformats.org/markup-compatibility/2006" xmlns:o="urn:schemas-microsoft-com:office:office" xmlns:r="http://schemas.openxmlformats.org/officeDocument/2006/relationships" xmlns:m="http://schemas.openxmlformats.org/officeDocument/2006/math" xmlns:v="urn:schemas-microsoft-com:vml" xmlns:wp14="http://schemas.microsoft.com/office/word/2010/wordprocessingDrawing" xmlns:wp="http://schemas.openxmlformats.org/drawingml/2006/wordprocessingDrawing" xmlns:w10="urn:schemas-microsoft-com:office:word" xmlns:w="http://schemas.openxmlformats.org/wordprocessingml/2006/main" xmlns:w14="http://schemas.microsoft.com/office/word/2010/wordml" xmlns:w15="http://schemas.microsoft.com/office/word/2012/wordml" xmlns:wpg="http://schemas.microsoft.com/office/word/2010/wordprocessingGroup" xmlns:wpi="http://schemas.microsoft.com/office/word/2010/wordprocessingInk" xmlns:wne="http://schemas.microsoft.com/office/word/2006/wordml" xmlns:wps="http://schemas.microsoft.com/office/word/2010/wordprocessingShape" mc:Ignorable="w14 w15 wp14">
   <w:abstractNum w:abstractNumId="0" w15:restartNumberingAfterBreak="0">
     <w:nsid w:val="011524C9"/>
     <w:multiLevelType w:val="hybridMultilevel"/>
@@ -5838,7 +6148,7 @@
 </file>
 
 <file path=word/styles.xml><?xml version="1.0" encoding="utf-8"?>
-<w:styles xmlns:mc="http://schemas.openxmlformats.org/markup-compatibility/2006" xmlns:r="http://schemas.openxmlformats.org/officeDocument/2006/relationships" xmlns:w="http://schemas.openxmlformats.org/wordprocessingml/2006/main" xmlns:w14="http://schemas.microsoft.com/office/word/2010/wordml" xmlns:w15="http://schemas.microsoft.com/office/word/2012/wordml" xmlns:w16se="http://schemas.microsoft.com/office/word/2015/wordml/symex" mc:Ignorable="w14 w15 w16se">
+<w:styles xmlns:mc="http://schemas.openxmlformats.org/markup-compatibility/2006" xmlns:r="http://schemas.openxmlformats.org/officeDocument/2006/relationships" xmlns:w="http://schemas.openxmlformats.org/wordprocessingml/2006/main" xmlns:w14="http://schemas.microsoft.com/office/word/2010/wordml" xmlns:w15="http://schemas.microsoft.com/office/word/2012/wordml" mc:Ignorable="w14 w15">
   <w:docDefaults>
     <w:rPrDefault>
       <w:rPr>
@@ -5854,7 +6164,7 @@
       </w:pPr>
     </w:pPrDefault>
   </w:docDefaults>
-  <w:latentStyles w:defLockedState="0" w:defUIPriority="99" w:defSemiHidden="0" w:defUnhideWhenUsed="0" w:defQFormat="0" w:count="374">
+  <w:latentStyles w:defLockedState="0" w:defUIPriority="99" w:defSemiHidden="0" w:defUnhideWhenUsed="0" w:defQFormat="0" w:count="371">
     <w:lsdException w:name="Normal" w:uiPriority="0" w:qFormat="1"/>
     <w:lsdException w:name="heading 1" w:uiPriority="9" w:qFormat="1"/>
     <w:lsdException w:name="heading 2" w:semiHidden="1" w:uiPriority="9" w:unhideWhenUsed="1" w:qFormat="1"/>
@@ -6226,9 +6536,6 @@
     <w:lsdException w:name="List Table 5 Dark Accent 6" w:uiPriority="50"/>
     <w:lsdException w:name="List Table 6 Colorful Accent 6" w:uiPriority="51"/>
     <w:lsdException w:name="List Table 7 Colorful Accent 6" w:uiPriority="52"/>
-    <w:lsdException w:name="Mention" w:semiHidden="1" w:unhideWhenUsed="1"/>
-    <w:lsdException w:name="Smart Hyperlink" w:semiHidden="1" w:unhideWhenUsed="1"/>
-    <w:lsdException w:name="Hashtag" w:semiHidden="1" w:unhideWhenUsed="1"/>
   </w:latentStyles>
   <w:style w:type="paragraph" w:default="1" w:styleId="Normal">
     <w:name w:val="Normal"/>
@@ -7062,7 +7369,7 @@
 </file>
 
 <file path=customXml/itemProps1.xml><?xml version="1.0" encoding="utf-8"?>
-<ds:datastoreItem xmlns:ds="http://schemas.openxmlformats.org/officeDocument/2006/customXml" ds:itemID="{98A4280F-8DBB-47AE-B533-D79E8EE25754}">
+<ds:datastoreItem xmlns:ds="http://schemas.openxmlformats.org/officeDocument/2006/customXml" ds:itemID="{E9F5AC6A-1D6E-4ACE-AE89-4659D7845EE1}">
   <ds:schemaRefs>
     <ds:schemaRef ds:uri="http://schemas.openxmlformats.org/officeDocument/2006/bibliography"/>
   </ds:schemaRefs>

</xml_diff>